<commit_message>
Clean and Tidy the data set, and write the draft of the final proposal
</commit_message>
<xml_diff>
--- a/Final project proposal.docx
+++ b/Final project proposal.docx
@@ -3,152 +3,786 @@
 <w:document xmlns:wpc="http://schemas.microsoft.com/office/word/2010/wordprocessingCanvas" xmlns:cx="http://schemas.microsoft.com/office/drawing/2014/chartex" xmlns:cx1="http://schemas.microsoft.com/office/drawing/2015/9/8/chartex" xmlns:cx2="http://schemas.microsoft.com/office/drawing/2015/10/21/chartex" xmlns:cx3="http://schemas.microsoft.com/office/drawing/2016/5/9/chartex" xmlns:cx4="http://schemas.microsoft.com/office/drawing/2016/5/10/chartex" xmlns:cx5="http://schemas.microsoft.com/office/drawing/2016/5/11/chartex" xmlns:cx6="http://schemas.microsoft.com/office/drawing/2016/5/12/chartex" xmlns:cx7="http://schemas.microsoft.com/office/drawing/2016/5/13/chartex" xmlns:cx8="http://schemas.microsoft.com/office/drawing/2016/5/14/chartex" xmlns:mc="http://schemas.openxmlformats.org/markup-compatibility/2006" xmlns:aink="http://schemas.microsoft.com/office/drawing/2016/ink" xmlns:am3d="http://schemas.microsoft.com/office/drawing/2017/model3d" xmlns:o="urn:schemas-microsoft-com:office:office" xmlns:r="http://schemas.openxmlformats.org/officeDocument/2006/relationships" xmlns:m="http://schemas.openxmlformats.org/officeDocument/2006/math" xmlns:v="urn:schemas-microsoft-com:vml" xmlns:wp14="http://schemas.microsoft.com/office/word/2010/wordprocessingDrawing" xmlns:wp="http://schemas.openxmlformats.org/drawingml/2006/wordprocessingDrawing" xmlns:w10="urn:schemas-microsoft-com:office:word" xmlns:w="http://schemas.openxmlformats.org/wordprocessingml/2006/main" xmlns:w14="http://schemas.microsoft.com/office/word/2010/wordml" xmlns:w15="http://schemas.microsoft.com/office/word/2012/wordml" xmlns:w16cid="http://schemas.microsoft.com/office/word/2016/wordml/cid" xmlns:w16se="http://schemas.microsoft.com/office/word/2015/wordml/symex" xmlns:wpg="http://schemas.microsoft.com/office/word/2010/wordprocessingGroup" xmlns:wpi="http://schemas.microsoft.com/office/word/2010/wordprocessingInk" xmlns:wne="http://schemas.microsoft.com/office/word/2006/wordml" xmlns:wps="http://schemas.microsoft.com/office/word/2010/wordprocessingShape" mc:Ignorable="w14 w15 w16se w16cid wp14">
   <w:body>
     <w:p>
-      <w:r>
-        <w:t xml:space="preserve">Kathryn </w:t>
+      <w:pPr>
+        <w:autoSpaceDE w:val="0"/>
+        <w:autoSpaceDN w:val="0"/>
+        <w:adjustRightInd w:val="0"/>
+        <w:spacing w:after="0" w:line="240" w:lineRule="auto"/>
+        <w:rPr>
+          <w:rFonts w:ascii="Times-Bold" w:hAnsi="Times-Bold" w:cs="Times-Bold"/>
+          <w:b/>
+          <w:bCs/>
+          <w:sz w:val="24"/>
+          <w:szCs w:val="24"/>
+        </w:rPr>
+      </w:pPr>
+      <w:r>
+        <w:rPr>
+          <w:rFonts w:ascii="Times-Bold" w:hAnsi="Times-Bold" w:cs="Times-Bold"/>
+          <w:b/>
+          <w:bCs/>
+          <w:sz w:val="24"/>
+          <w:szCs w:val="24"/>
+        </w:rPr>
+        <w:t>Team registration and proposal</w:t>
+      </w:r>
+    </w:p>
+    <w:p>
+      <w:pPr>
+        <w:autoSpaceDE w:val="0"/>
+        <w:autoSpaceDN w:val="0"/>
+        <w:adjustRightInd w:val="0"/>
+        <w:spacing w:after="0" w:line="240" w:lineRule="auto"/>
+        <w:rPr>
+          <w:rFonts w:ascii="Times-Roman" w:hAnsi="Times-Roman" w:cs="Times-Roman"/>
+          <w:sz w:val="24"/>
+          <w:szCs w:val="24"/>
+        </w:rPr>
+      </w:pPr>
+    </w:p>
+    <w:p>
+      <w:pPr>
+        <w:autoSpaceDE w:val="0"/>
+        <w:autoSpaceDN w:val="0"/>
+        <w:adjustRightInd w:val="0"/>
+        <w:spacing w:after="0" w:line="240" w:lineRule="auto"/>
+        <w:rPr>
+          <w:rFonts w:ascii="Times-Roman" w:hAnsi="Times-Roman" w:cs="Times-Roman"/>
+        </w:rPr>
+      </w:pPr>
+      <w:r>
+        <w:rPr>
+          <w:rFonts w:ascii="Times-Roman" w:hAnsi="Times-Roman" w:cs="Times-Roman"/>
+          <w:sz w:val="24"/>
+          <w:szCs w:val="24"/>
+        </w:rPr>
+        <w:t>•</w:t>
+      </w:r>
+      <w:r>
+        <w:rPr>
+          <w:rFonts w:ascii="Times-Roman" w:hAnsi="Times-Roman" w:cs="Times-Roman"/>
+          <w:sz w:val="24"/>
+          <w:szCs w:val="24"/>
+        </w:rPr>
+        <w:t xml:space="preserve">The team members of the final project group </w:t>
+      </w:r>
+    </w:p>
+    <w:p>
+      <w:pPr>
+        <w:pStyle w:val="NormalWeb"/>
+        <w:spacing w:before="180" w:beforeAutospacing="0" w:after="180" w:afterAutospacing="0"/>
+        <w:rPr>
+          <w:rFonts w:ascii="&amp;quot" w:hAnsi="&amp;quot"/>
+          <w:color w:val="2D3B45"/>
+        </w:rPr>
+      </w:pPr>
+      <w:r>
+        <w:rPr>
+          <w:rFonts w:ascii="Times-Roman" w:hAnsi="Times-Roman" w:cs="Times-Roman"/>
+        </w:rPr>
+        <w:t xml:space="preserve"> </w:t>
+      </w:r>
+      <w:r>
+        <w:rPr>
+          <w:rFonts w:ascii="Times-Roman" w:hAnsi="Times-Roman" w:cs="Times-Roman"/>
+        </w:rPr>
+        <w:tab/>
+      </w:r>
+      <w:r>
+        <w:rPr>
+          <w:rFonts w:ascii="Times-Roman" w:hAnsi="Times-Roman" w:cs="Times-Roman"/>
+        </w:rPr>
+        <w:t xml:space="preserve">Kwangmin Kim(kk3225), Austin Yue(ly2428), and Kathryn </w:t>
       </w:r>
       <w:proofErr w:type="spellStart"/>
       <w:r>
+        <w:rPr>
+          <w:rFonts w:ascii="Times-Roman" w:hAnsi="Times-Roman" w:cs="Times-Roman"/>
+        </w:rPr>
         <w:t>Addabbo</w:t>
       </w:r>
       <w:proofErr w:type="spellEnd"/>
       <w:r>
+        <w:rPr>
+          <w:rFonts w:ascii="Times-Roman" w:hAnsi="Times-Roman" w:cs="Times-Roman"/>
+        </w:rPr>
+        <w:t>(kma2162)</w:t>
+      </w:r>
+    </w:p>
+    <w:p>
+      <w:pPr>
+        <w:autoSpaceDE w:val="0"/>
+        <w:autoSpaceDN w:val="0"/>
+        <w:adjustRightInd w:val="0"/>
+        <w:spacing w:after="0" w:line="240" w:lineRule="auto"/>
+        <w:rPr>
+          <w:rFonts w:ascii="Times-Roman" w:hAnsi="Times-Roman" w:cs="Times-Roman"/>
+          <w:sz w:val="24"/>
+          <w:szCs w:val="24"/>
+        </w:rPr>
+      </w:pPr>
+    </w:p>
+    <w:p>
+      <w:pPr>
+        <w:autoSpaceDE w:val="0"/>
+        <w:autoSpaceDN w:val="0"/>
+        <w:adjustRightInd w:val="0"/>
+        <w:spacing w:after="0" w:line="240" w:lineRule="auto"/>
+        <w:rPr>
+          <w:rFonts w:ascii="Times-Roman" w:hAnsi="Times-Roman" w:cs="Times-Roman"/>
+          <w:sz w:val="24"/>
+          <w:szCs w:val="24"/>
+        </w:rPr>
+      </w:pPr>
+      <w:r>
+        <w:rPr>
+          <w:rFonts w:ascii="Times-Roman" w:hAnsi="Times-Roman" w:cs="Times-Roman"/>
+          <w:sz w:val="24"/>
+          <w:szCs w:val="24"/>
+        </w:rPr>
+        <w:t xml:space="preserve">• The tentative project </w:t>
+      </w:r>
+      <w:proofErr w:type="gramStart"/>
+      <w:r>
+        <w:rPr>
+          <w:rFonts w:ascii="Times-Roman" w:hAnsi="Times-Roman" w:cs="Times-Roman"/>
+          <w:sz w:val="24"/>
+          <w:szCs w:val="24"/>
+        </w:rPr>
+        <w:t>title</w:t>
+      </w:r>
+      <w:proofErr w:type="gramEnd"/>
+    </w:p>
+    <w:p>
+      <w:pPr>
+        <w:autoSpaceDE w:val="0"/>
+        <w:autoSpaceDN w:val="0"/>
+        <w:adjustRightInd w:val="0"/>
+        <w:spacing w:after="0" w:line="240" w:lineRule="auto"/>
+        <w:rPr>
+          <w:rFonts w:ascii="Times-Roman" w:hAnsi="Times-Roman" w:cs="Times-Roman"/>
+          <w:sz w:val="24"/>
+          <w:szCs w:val="24"/>
+        </w:rPr>
+      </w:pPr>
+    </w:p>
+    <w:p>
+      <w:pPr>
+        <w:autoSpaceDE w:val="0"/>
+        <w:autoSpaceDN w:val="0"/>
+        <w:adjustRightInd w:val="0"/>
+        <w:spacing w:after="0" w:line="240" w:lineRule="auto"/>
+        <w:ind w:firstLine="720"/>
+        <w:rPr>
+          <w:rFonts w:ascii="Times-Roman" w:hAnsi="Times-Roman" w:cs="Times-Roman"/>
+          <w:sz w:val="24"/>
+          <w:szCs w:val="24"/>
+        </w:rPr>
+      </w:pPr>
+      <w:r>
+        <w:rPr>
+          <w:rFonts w:ascii="Times-Roman" w:hAnsi="Times-Roman" w:cs="Times-Roman"/>
+          <w:sz w:val="24"/>
+          <w:szCs w:val="24"/>
+        </w:rPr>
+        <w:t xml:space="preserve">Analysis of </w:t>
+      </w:r>
+      <w:r>
+        <w:rPr>
+          <w:rFonts w:ascii="Times-Roman" w:hAnsi="Times-Roman" w:cs="Times-Roman"/>
+          <w:sz w:val="24"/>
+          <w:szCs w:val="24"/>
+        </w:rPr>
+        <w:t xml:space="preserve">Score and Price </w:t>
+      </w:r>
+      <w:r>
+        <w:rPr>
+          <w:rFonts w:ascii="Times-Roman" w:hAnsi="Times-Roman" w:cs="Times-Roman"/>
+          <w:sz w:val="24"/>
+          <w:szCs w:val="24"/>
+        </w:rPr>
+        <w:t xml:space="preserve">of Housing </w:t>
+      </w:r>
+      <w:r>
+        <w:rPr>
+          <w:rFonts w:ascii="Times-Roman" w:hAnsi="Times-Roman" w:cs="Times-Roman"/>
+          <w:sz w:val="24"/>
+          <w:szCs w:val="24"/>
+        </w:rPr>
+        <w:t>Depending on Borough</w:t>
+      </w:r>
+      <w:r>
+        <w:rPr>
+          <w:rFonts w:ascii="Times-Roman" w:hAnsi="Times-Roman" w:cs="Times-Roman"/>
+          <w:sz w:val="24"/>
+          <w:szCs w:val="24"/>
+        </w:rPr>
+        <w:t>s</w:t>
+      </w:r>
+      <w:r>
+        <w:rPr>
+          <w:rFonts w:ascii="Times-Roman" w:hAnsi="Times-Roman" w:cs="Times-Roman"/>
+          <w:sz w:val="24"/>
+          <w:szCs w:val="24"/>
+        </w:rPr>
+        <w:t xml:space="preserve"> in NYC</w:t>
+      </w:r>
+      <w:r>
+        <w:rPr>
+          <w:rFonts w:ascii="Times-Roman" w:hAnsi="Times-Roman" w:cs="Times-Roman"/>
+          <w:sz w:val="24"/>
+          <w:szCs w:val="24"/>
+        </w:rPr>
+        <w:t xml:space="preserve"> </w:t>
+      </w:r>
+    </w:p>
+    <w:p>
+      <w:pPr>
+        <w:autoSpaceDE w:val="0"/>
+        <w:autoSpaceDN w:val="0"/>
+        <w:adjustRightInd w:val="0"/>
+        <w:spacing w:after="0" w:line="240" w:lineRule="auto"/>
+        <w:rPr>
+          <w:rFonts w:ascii="Times-Roman" w:hAnsi="Times-Roman" w:cs="Times-Roman" w:hint="eastAsia"/>
+          <w:sz w:val="24"/>
+          <w:szCs w:val="24"/>
+        </w:rPr>
+      </w:pPr>
+    </w:p>
+    <w:p>
+      <w:pPr>
+        <w:autoSpaceDE w:val="0"/>
+        <w:autoSpaceDN w:val="0"/>
+        <w:adjustRightInd w:val="0"/>
+        <w:spacing w:after="0" w:line="240" w:lineRule="auto"/>
+        <w:rPr>
+          <w:rFonts w:ascii="Times-Roman" w:hAnsi="Times-Roman" w:cs="Times-Roman"/>
+          <w:sz w:val="24"/>
+          <w:szCs w:val="24"/>
+        </w:rPr>
+      </w:pPr>
+      <w:r>
+        <w:rPr>
+          <w:rFonts w:ascii="Times-Roman" w:hAnsi="Times-Roman" w:cs="Times-Roman"/>
+          <w:sz w:val="24"/>
+          <w:szCs w:val="24"/>
+        </w:rPr>
+        <w:t xml:space="preserve">• </w:t>
+      </w:r>
+      <w:r>
+        <w:rPr>
+          <w:rFonts w:ascii="Times-Roman" w:hAnsi="Times-Roman" w:cs="Times-Roman"/>
+          <w:sz w:val="24"/>
+          <w:szCs w:val="24"/>
+        </w:rPr>
+        <w:t>Goal</w:t>
+      </w:r>
+      <w:r>
+        <w:rPr>
+          <w:rFonts w:ascii="Times-Roman" w:hAnsi="Times-Roman" w:cs="Times-Roman"/>
+          <w:sz w:val="24"/>
+          <w:szCs w:val="24"/>
+        </w:rPr>
+        <w:t xml:space="preserve"> </w:t>
+      </w:r>
+    </w:p>
+    <w:p>
+      <w:pPr>
+        <w:autoSpaceDE w:val="0"/>
+        <w:autoSpaceDN w:val="0"/>
+        <w:adjustRightInd w:val="0"/>
+        <w:spacing w:after="0" w:line="240" w:lineRule="auto"/>
+        <w:rPr>
+          <w:rFonts w:ascii="Times-Roman" w:hAnsi="Times-Roman" w:cs="Times-Roman"/>
+          <w:sz w:val="24"/>
+          <w:szCs w:val="24"/>
+        </w:rPr>
+      </w:pPr>
+      <w:r>
+        <w:rPr>
+          <w:rFonts w:ascii="Times-Roman" w:hAnsi="Times-Roman" w:cs="Times-Roman"/>
+          <w:sz w:val="24"/>
+          <w:szCs w:val="24"/>
+        </w:rPr>
         <w:tab/>
-        <w:t>kma2162</w:t>
-      </w:r>
-    </w:p>
-    <w:p>
-      <w:proofErr w:type="spellStart"/>
-      <w:r>
-        <w:t>Kwangmin</w:t>
-      </w:r>
-      <w:proofErr w:type="spellEnd"/>
-      <w:r>
-        <w:t xml:space="preserve"> Kim</w:t>
-      </w:r>
-      <w:r>
-        <w:tab/>
-      </w:r>
-      <w:r>
-        <w:tab/>
-        <w:t>kk3225</w:t>
-      </w:r>
-    </w:p>
-    <w:p>
-      <w:proofErr w:type="spellStart"/>
-      <w:r>
-        <w:t>Leiyu</w:t>
-      </w:r>
-      <w:proofErr w:type="spellEnd"/>
-      <w:r>
-        <w:t xml:space="preserve"> Yue</w:t>
-      </w:r>
-      <w:r>
-        <w:tab/>
-      </w:r>
-      <w:r>
-        <w:tab/>
-        <w:t>ly2428</w:t>
-      </w:r>
-    </w:p>
-    <w:p/>
-    <w:p>
-      <w:pPr>
-        <w:jc w:val="center"/>
-      </w:pPr>
-      <w:r>
-        <w:t xml:space="preserve">Modeling </w:t>
-      </w:r>
-      <w:r>
-        <w:t>Airbnb Location</w:t>
-      </w:r>
-      <w:r>
-        <w:t xml:space="preserve"> in New York </w:t>
-      </w:r>
-      <w:r>
-        <w:t>City</w:t>
-      </w:r>
-    </w:p>
-    <w:p>
-      <w:r>
-        <w:tab/>
-        <w:t>W</w:t>
+        <w:t xml:space="preserve">Our goal is to </w:t>
+      </w:r>
+      <w:r>
+        <w:rPr>
+          <w:rFonts w:ascii="Times-Roman" w:hAnsi="Times-Roman" w:cs="Times-Roman"/>
+          <w:sz w:val="24"/>
+          <w:szCs w:val="24"/>
+        </w:rPr>
+        <w:t xml:space="preserve">analyze the housing price and quality in NYC. Since NYC is one of the largest city in the world, countless tourists and students visit this city. As </w:t>
+      </w:r>
+      <w:r>
+        <w:rPr>
+          <w:rFonts w:ascii="Times-Roman" w:hAnsi="Times-Roman" w:cs="Times-Roman"/>
+          <w:sz w:val="24"/>
+          <w:szCs w:val="24"/>
+        </w:rPr>
+        <w:t xml:space="preserve">such </w:t>
+      </w:r>
+      <w:r>
+        <w:rPr>
+          <w:rFonts w:ascii="Times-Roman" w:hAnsi="Times-Roman" w:cs="Times-Roman"/>
+          <w:sz w:val="24"/>
+          <w:szCs w:val="24"/>
+        </w:rPr>
+        <w:t xml:space="preserve">people staying in the city increase, information on housing </w:t>
+      </w:r>
+      <w:r>
+        <w:rPr>
+          <w:rFonts w:ascii="Times-Roman" w:hAnsi="Times-Roman" w:cs="Times-Roman"/>
+          <w:sz w:val="24"/>
+          <w:szCs w:val="24"/>
+        </w:rPr>
+        <w:t>has become important.</w:t>
+      </w:r>
+      <w:r>
+        <w:rPr>
+          <w:rFonts w:ascii="Times-Roman" w:hAnsi="Times-Roman" w:cs="Times-Roman"/>
+          <w:sz w:val="24"/>
+          <w:szCs w:val="24"/>
+        </w:rPr>
+        <w:t xml:space="preserve"> Therefore, our team analyze</w:t>
+      </w:r>
+      <w:r>
+        <w:rPr>
+          <w:rFonts w:ascii="Times-Roman" w:hAnsi="Times-Roman" w:cs="Times-Roman"/>
+          <w:sz w:val="24"/>
+          <w:szCs w:val="24"/>
+        </w:rPr>
+        <w:t>s</w:t>
+      </w:r>
+      <w:r>
+        <w:rPr>
+          <w:rFonts w:ascii="Times-Roman" w:hAnsi="Times-Roman" w:cs="Times-Roman"/>
+          <w:sz w:val="24"/>
+          <w:szCs w:val="24"/>
+        </w:rPr>
+        <w:t xml:space="preserve"> the housing quality and price in NYC approximately using Inside Airbnb data</w:t>
+      </w:r>
+      <w:r>
+        <w:rPr>
+          <w:rFonts w:ascii="Times-Roman" w:hAnsi="Times-Roman" w:cs="Times-Roman"/>
+          <w:sz w:val="24"/>
+          <w:szCs w:val="24"/>
+        </w:rPr>
+        <w:t xml:space="preserve"> and provides clear visualization and meaningful interpretation for the convenience of people.</w:t>
+      </w:r>
+    </w:p>
+    <w:p>
+      <w:pPr>
+        <w:autoSpaceDE w:val="0"/>
+        <w:autoSpaceDN w:val="0"/>
+        <w:adjustRightInd w:val="0"/>
+        <w:spacing w:after="0" w:line="240" w:lineRule="auto"/>
+        <w:rPr>
+          <w:rFonts w:ascii="Times-Roman" w:hAnsi="Times-Roman" w:cs="Times-Roman"/>
+          <w:sz w:val="24"/>
+          <w:szCs w:val="24"/>
+        </w:rPr>
+      </w:pPr>
+      <w:r>
+        <w:rPr>
+          <w:rFonts w:ascii="Times-Roman" w:hAnsi="Times-Roman" w:cs="Times-Roman"/>
+          <w:sz w:val="24"/>
+          <w:szCs w:val="24"/>
+        </w:rPr>
+        <w:t xml:space="preserve"> </w:t>
+      </w:r>
+    </w:p>
+    <w:p>
+      <w:pPr>
+        <w:autoSpaceDE w:val="0"/>
+        <w:autoSpaceDN w:val="0"/>
+        <w:adjustRightInd w:val="0"/>
+        <w:spacing w:after="0" w:line="240" w:lineRule="auto"/>
+        <w:rPr>
+          <w:rFonts w:ascii="Times-Roman" w:hAnsi="Times-Roman" w:cs="Times-Roman"/>
+          <w:sz w:val="24"/>
+          <w:szCs w:val="24"/>
+        </w:rPr>
+      </w:pPr>
+      <w:r>
+        <w:rPr>
+          <w:rFonts w:ascii="Times-Roman" w:hAnsi="Times-Roman" w:cs="Times-Roman"/>
+          <w:sz w:val="24"/>
+          <w:szCs w:val="24"/>
+        </w:rPr>
+        <w:t>• The anticipated data sources</w:t>
+      </w:r>
+      <w:r>
+        <w:rPr>
+          <w:rFonts w:ascii="Times-Roman" w:hAnsi="Times-Roman" w:cs="Times-Roman"/>
+          <w:sz w:val="24"/>
+          <w:szCs w:val="24"/>
+        </w:rPr>
+        <w:t xml:space="preserve">: </w:t>
+      </w:r>
+    </w:p>
+    <w:p>
+      <w:pPr>
+        <w:autoSpaceDE w:val="0"/>
+        <w:autoSpaceDN w:val="0"/>
+        <w:adjustRightInd w:val="0"/>
+        <w:spacing w:after="0" w:line="240" w:lineRule="auto"/>
+        <w:rPr>
+          <w:rFonts w:ascii="Times-Roman" w:hAnsi="Times-Roman" w:cs="Times-Roman"/>
+          <w:sz w:val="24"/>
+          <w:szCs w:val="24"/>
+        </w:rPr>
+      </w:pPr>
+    </w:p>
+    <w:p>
+      <w:pPr>
+        <w:autoSpaceDE w:val="0"/>
+        <w:autoSpaceDN w:val="0"/>
+        <w:adjustRightInd w:val="0"/>
+        <w:spacing w:after="0" w:line="240" w:lineRule="auto"/>
+        <w:ind w:firstLine="720"/>
+        <w:rPr>
+          <w:rFonts w:ascii="Times-Roman" w:hAnsi="Times-Roman" w:cs="Times-Roman"/>
+          <w:sz w:val="24"/>
+          <w:szCs w:val="24"/>
+        </w:rPr>
+      </w:pPr>
+      <w:r>
+        <w:rPr>
+          <w:rFonts w:ascii="Times-Roman" w:hAnsi="Times-Roman" w:cs="Times-Roman"/>
+          <w:sz w:val="24"/>
+          <w:szCs w:val="24"/>
+        </w:rPr>
+        <w:t xml:space="preserve">Inside </w:t>
+      </w:r>
+      <w:r>
+        <w:rPr>
+          <w:rFonts w:ascii="Times-Roman" w:hAnsi="Times-Roman" w:cs="Times-Roman"/>
+          <w:sz w:val="24"/>
+          <w:szCs w:val="24"/>
+        </w:rPr>
+        <w:t xml:space="preserve">Airbnb </w:t>
+      </w:r>
+    </w:p>
+    <w:p>
+      <w:pPr>
+        <w:autoSpaceDE w:val="0"/>
+        <w:autoSpaceDN w:val="0"/>
+        <w:adjustRightInd w:val="0"/>
+        <w:spacing w:after="0" w:line="240" w:lineRule="auto"/>
+        <w:rPr>
+          <w:rFonts w:ascii="Times-Roman" w:hAnsi="Times-Roman" w:cs="Times-Roman"/>
+          <w:sz w:val="24"/>
+          <w:szCs w:val="24"/>
+        </w:rPr>
+      </w:pPr>
+    </w:p>
+    <w:p>
+      <w:pPr>
+        <w:autoSpaceDE w:val="0"/>
+        <w:autoSpaceDN w:val="0"/>
+        <w:adjustRightInd w:val="0"/>
+        <w:spacing w:after="0" w:line="240" w:lineRule="auto"/>
+        <w:rPr>
+          <w:rFonts w:ascii="Times-Roman" w:hAnsi="Times-Roman" w:cs="Times-Roman"/>
+          <w:sz w:val="24"/>
+          <w:szCs w:val="24"/>
+        </w:rPr>
+      </w:pPr>
+      <w:r>
+        <w:rPr>
+          <w:rFonts w:ascii="Times-Roman" w:hAnsi="Times-Roman" w:cs="Times-Roman"/>
+          <w:sz w:val="24"/>
+          <w:szCs w:val="24"/>
+        </w:rPr>
+        <w:t>• The planned analyses/visualizations</w:t>
+      </w:r>
+    </w:p>
+    <w:p>
+      <w:pPr>
+        <w:pStyle w:val="ListParagraph"/>
+        <w:numPr>
+          <w:ilvl w:val="0"/>
+          <w:numId w:val="1"/>
+        </w:numPr>
+        <w:autoSpaceDE w:val="0"/>
+        <w:autoSpaceDN w:val="0"/>
+        <w:adjustRightInd w:val="0"/>
+        <w:spacing w:after="0" w:line="240" w:lineRule="auto"/>
+        <w:rPr>
+          <w:rFonts w:ascii="Times-Roman" w:hAnsi="Times-Roman" w:cs="Times-Roman"/>
+          <w:sz w:val="24"/>
+          <w:szCs w:val="24"/>
+        </w:rPr>
+      </w:pPr>
+      <w:r>
+        <w:rPr>
+          <w:rFonts w:ascii="Times-Roman" w:hAnsi="Times-Roman" w:cs="Times-Roman"/>
+          <w:sz w:val="24"/>
+          <w:szCs w:val="24"/>
+        </w:rPr>
+        <w:t xml:space="preserve">Linear Discriminant Analysis </w:t>
+      </w:r>
+      <w:r>
+        <w:rPr>
+          <w:rFonts w:ascii="Times-Roman" w:hAnsi="Times-Roman" w:cs="Times-Roman"/>
+          <w:sz w:val="24"/>
+          <w:szCs w:val="24"/>
+        </w:rPr>
+        <w:t xml:space="preserve">or </w:t>
+      </w:r>
+      <w:r>
+        <w:rPr>
+          <w:rFonts w:ascii="Times-Roman" w:hAnsi="Times-Roman" w:cs="Times-Roman"/>
+          <w:sz w:val="24"/>
+          <w:szCs w:val="24"/>
+        </w:rPr>
+        <w:t>Quadratic Discriminant Analysis</w:t>
+      </w:r>
+      <w:r>
+        <w:rPr>
+          <w:rFonts w:ascii="Times-Roman" w:hAnsi="Times-Roman" w:cs="Times-Roman"/>
+          <w:sz w:val="24"/>
+          <w:szCs w:val="24"/>
+        </w:rPr>
+        <w:t xml:space="preserve"> by boroughs</w:t>
+      </w:r>
+      <w:r>
+        <w:rPr>
+          <w:rFonts w:ascii="Times-Roman" w:hAnsi="Times-Roman" w:cs="Times-Roman"/>
+          <w:sz w:val="24"/>
+          <w:szCs w:val="24"/>
+        </w:rPr>
+        <w:t xml:space="preserve"> </w:t>
+      </w:r>
+    </w:p>
+    <w:p>
+      <w:pPr>
+        <w:pStyle w:val="ListParagraph"/>
+        <w:numPr>
+          <w:ilvl w:val="0"/>
+          <w:numId w:val="1"/>
+        </w:numPr>
+        <w:autoSpaceDE w:val="0"/>
+        <w:autoSpaceDN w:val="0"/>
+        <w:adjustRightInd w:val="0"/>
+        <w:spacing w:after="0" w:line="240" w:lineRule="auto"/>
+        <w:rPr>
+          <w:rFonts w:ascii="Times-Roman" w:hAnsi="Times-Roman" w:cs="Times-Roman"/>
+          <w:sz w:val="24"/>
+          <w:szCs w:val="24"/>
+        </w:rPr>
+      </w:pPr>
+      <w:r>
+        <w:rPr>
+          <w:rFonts w:ascii="Times-Roman" w:hAnsi="Times-Roman" w:cs="Times-Roman"/>
+          <w:sz w:val="24"/>
+          <w:szCs w:val="24"/>
+        </w:rPr>
+        <w:t>K-Nearest Neighbor</w:t>
+      </w:r>
+      <w:r>
+        <w:rPr>
+          <w:rFonts w:ascii="Times-Roman" w:hAnsi="Times-Roman" w:cs="Times-Roman"/>
+          <w:sz w:val="24"/>
+          <w:szCs w:val="24"/>
+        </w:rPr>
+        <w:t xml:space="preserve"> by boroughs</w:t>
+      </w:r>
+    </w:p>
+    <w:p>
+      <w:pPr>
+        <w:pStyle w:val="ListParagraph"/>
+        <w:numPr>
+          <w:ilvl w:val="0"/>
+          <w:numId w:val="1"/>
+        </w:numPr>
+        <w:autoSpaceDE w:val="0"/>
+        <w:autoSpaceDN w:val="0"/>
+        <w:adjustRightInd w:val="0"/>
+        <w:spacing w:after="0" w:line="240" w:lineRule="auto"/>
+        <w:rPr>
+          <w:rFonts w:ascii="Times-Roman" w:hAnsi="Times-Roman" w:cs="Times-Roman"/>
+          <w:sz w:val="24"/>
+          <w:szCs w:val="24"/>
+        </w:rPr>
+      </w:pPr>
+      <w:r>
+        <w:rPr>
+          <w:rFonts w:ascii="Times-Roman" w:hAnsi="Times-Roman" w:cs="Times-Roman"/>
+          <w:sz w:val="24"/>
+          <w:szCs w:val="24"/>
+        </w:rPr>
+        <w:t>Ridge regression or Lasso regression for interpretation between price</w:t>
+      </w:r>
+      <w:r>
+        <w:rPr>
+          <w:rFonts w:ascii="Times-Roman" w:hAnsi="Times-Roman" w:cs="Times-Roman"/>
+          <w:sz w:val="24"/>
+          <w:szCs w:val="24"/>
+        </w:rPr>
+        <w:t xml:space="preserve"> and predictors</w:t>
+      </w:r>
+    </w:p>
+    <w:p>
+      <w:pPr>
+        <w:pStyle w:val="ListParagraph"/>
+        <w:numPr>
+          <w:ilvl w:val="0"/>
+          <w:numId w:val="1"/>
+        </w:numPr>
+        <w:autoSpaceDE w:val="0"/>
+        <w:autoSpaceDN w:val="0"/>
+        <w:adjustRightInd w:val="0"/>
+        <w:spacing w:after="0" w:line="240" w:lineRule="auto"/>
+        <w:rPr>
+          <w:rFonts w:ascii="Times-Roman" w:hAnsi="Times-Roman" w:cs="Times-Roman"/>
+          <w:sz w:val="24"/>
+          <w:szCs w:val="24"/>
+        </w:rPr>
+      </w:pPr>
+      <w:r>
+        <w:rPr>
+          <w:rFonts w:ascii="Times-Roman" w:hAnsi="Times-Roman" w:cs="Times-Roman"/>
+          <w:sz w:val="24"/>
+          <w:szCs w:val="24"/>
+        </w:rPr>
+        <w:t>Generalized Additive Models for prediction of score</w:t>
+      </w:r>
+      <w:r>
+        <w:rPr>
+          <w:rFonts w:ascii="Times-Roman" w:hAnsi="Times-Roman" w:cs="Times-Roman"/>
+          <w:sz w:val="24"/>
+          <w:szCs w:val="24"/>
+        </w:rPr>
+        <w:t xml:space="preserve"> and price with priedictors</w:t>
       </w:r>
       <w:bookmarkStart w:id="0" w:name="_GoBack"/>
       <w:bookmarkEnd w:id="0"/>
-      <w:r>
-        <w:t xml:space="preserve">e have chosen </w:t>
-      </w:r>
-      <w:r>
-        <w:t>a datase</w:t>
-      </w:r>
-      <w:r>
-        <w:t>t from Airbnb that is subset for New York City. We are interested in a model that predicts borough location based on price, review score, room type and availability</w:t>
-      </w:r>
-      <w:r>
-        <w:t>, among other covariates.</w:t>
-      </w:r>
-    </w:p>
-    <w:p>
-      <w:r>
+    </w:p>
+    <w:p>
+      <w:pPr>
+        <w:rPr>
+          <w:rFonts w:ascii="Times-Roman" w:hAnsi="Times-Roman" w:cs="Times-Roman"/>
+          <w:sz w:val="24"/>
+          <w:szCs w:val="24"/>
+        </w:rPr>
+      </w:pPr>
+    </w:p>
+    <w:p>
+      <w:pPr>
+        <w:rPr>
+          <w:rFonts w:ascii="Times-Roman" w:hAnsi="Times-Roman" w:cs="Times-Roman"/>
+          <w:sz w:val="24"/>
+          <w:szCs w:val="24"/>
+        </w:rPr>
+      </w:pPr>
+      <w:r>
+        <w:rPr>
+          <w:rFonts w:ascii="Times-Roman" w:hAnsi="Times-Roman" w:cs="Times-Roman"/>
+          <w:sz w:val="24"/>
+          <w:szCs w:val="24"/>
+        </w:rPr>
+        <w:t>• The planned timeline</w:t>
+      </w:r>
+      <w:r>
+        <w:rPr>
+          <w:rFonts w:ascii="Times-Roman" w:hAnsi="Times-Roman" w:cs="Times-Roman"/>
+          <w:sz w:val="24"/>
+          <w:szCs w:val="24"/>
+        </w:rPr>
+        <w:t xml:space="preserve">: </w:t>
+      </w:r>
+    </w:p>
+    <w:p>
+      <w:pPr>
+        <w:rPr>
+          <w:rFonts w:ascii="Times-Roman" w:hAnsi="Times-Roman"/>
+        </w:rPr>
+      </w:pPr>
+      <w:r>
+        <w:rPr>
+          <w:rFonts w:ascii="Times-Roman" w:hAnsi="Times-Roman"/>
+        </w:rPr>
         <w:tab/>
-        <w:t xml:space="preserve">Possible analysis methods include: </w:t>
-      </w:r>
-      <w:r>
-        <w:t xml:space="preserve">KLN, </w:t>
-      </w:r>
-      <w:r>
-        <w:t xml:space="preserve">classification trees, </w:t>
-      </w:r>
-      <w:r>
-        <w:t>clustering,</w:t>
-      </w:r>
-      <w:r>
-        <w:t xml:space="preserve"> </w:t>
-      </w:r>
-      <w:r>
-        <w:t>etc</w:t>
-      </w:r>
-      <w:r>
-        <w:t>.</w:t>
-      </w:r>
-    </w:p>
-    <w:p>
-      <w:r>
-        <w:tab/>
-        <w:t xml:space="preserve">Possible visualizations include: representation of availability over time in each borough, </w:t>
-      </w:r>
-      <w:r>
-        <w:t xml:space="preserve">correlation of price and availability (by borough as well), relative influence of each variable, </w:t>
-      </w:r>
-      <w:r>
-        <w:t xml:space="preserve">tree size, etc. </w:t>
-      </w:r>
-    </w:p>
-    <w:p>
-      <w:r>
-        <w:t>Our tentative schedule is as follows: analysis completed by 26</w:t>
-      </w:r>
-      <w:r>
-        <w:rPr>
-          <w:vertAlign w:val="superscript"/>
-        </w:rPr>
-        <w:t>th</w:t>
-      </w:r>
-      <w:r>
-        <w:t>, write up by 29</w:t>
-      </w:r>
-      <w:r>
-        <w:rPr>
-          <w:vertAlign w:val="superscript"/>
-        </w:rPr>
-        <w:t>th</w:t>
-      </w:r>
-      <w:r>
-        <w:t xml:space="preserve"> with room for improvisation</w:t>
-      </w:r>
-      <w:r>
-        <w:t>.</w:t>
-      </w:r>
+        <w:t>Role Assignments: 04/24/2018</w:t>
+      </w:r>
+    </w:p>
+    <w:p>
+      <w:pPr>
+        <w:ind w:firstLine="720"/>
+        <w:rPr>
+          <w:rFonts w:ascii="Times-Roman" w:hAnsi="Times-Roman"/>
+        </w:rPr>
+      </w:pPr>
+      <w:r>
+        <w:rPr>
+          <w:rFonts w:ascii="Times-Roman" w:hAnsi="Times-Roman"/>
+        </w:rPr>
+        <w:t>Clean and Tidy data: 04/25/2018</w:t>
+      </w:r>
+    </w:p>
+    <w:p>
+      <w:pPr>
+        <w:ind w:firstLine="720"/>
+        <w:rPr>
+          <w:rFonts w:ascii="Times-Roman" w:hAnsi="Times-Roman"/>
+        </w:rPr>
+      </w:pPr>
+      <w:r>
+        <w:rPr>
+          <w:rFonts w:ascii="Times-Roman" w:hAnsi="Times-Roman"/>
+        </w:rPr>
+        <w:t>Visualization: 04/27/2018</w:t>
+      </w:r>
+    </w:p>
+    <w:p>
+      <w:pPr>
+        <w:ind w:firstLine="720"/>
+        <w:rPr>
+          <w:rFonts w:ascii="Times-Roman" w:hAnsi="Times-Roman"/>
+        </w:rPr>
+      </w:pPr>
+      <w:r>
+        <w:rPr>
+          <w:rFonts w:ascii="Times-Roman" w:hAnsi="Times-Roman"/>
+        </w:rPr>
+        <w:t>Analyses</w:t>
+      </w:r>
+      <w:r>
+        <w:rPr>
+          <w:rFonts w:ascii="Times-Roman" w:hAnsi="Times-Roman"/>
+        </w:rPr>
+        <w:t>: 04/28/2018</w:t>
+      </w:r>
+    </w:p>
+    <w:p>
+      <w:pPr>
+        <w:ind w:firstLine="720"/>
+        <w:rPr>
+          <w:rFonts w:ascii="Times-Roman" w:hAnsi="Times-Roman"/>
+        </w:rPr>
+      </w:pPr>
+      <w:r>
+        <w:rPr>
+          <w:rFonts w:ascii="Times-Roman" w:hAnsi="Times-Roman"/>
+        </w:rPr>
+        <w:t xml:space="preserve">Write Up:  05/04/2018 </w:t>
+      </w:r>
+      <w:r>
+        <w:rPr>
+          <w:rFonts w:ascii="Times-Roman" w:hAnsi="Times-Roman"/>
+        </w:rPr>
+        <w:t>– 05/06/2018</w:t>
+      </w:r>
+    </w:p>
+    <w:p>
+      <w:pPr>
+        <w:rPr>
+          <w:rFonts w:ascii="Times-Roman" w:hAnsi="Times-Roman"/>
+        </w:rPr>
+      </w:pPr>
     </w:p>
     <w:sectPr>
       <w:pgSz w:w="12240" w:h="15840"/>
@@ -160,15 +794,112 @@
 </w:document>
 </file>
 
+<file path=word/numbering.xml><?xml version="1.0" encoding="utf-8"?>
+<w:numbering xmlns:wpc="http://schemas.microsoft.com/office/word/2010/wordprocessingCanvas" xmlns:cx="http://schemas.microsoft.com/office/drawing/2014/chartex" xmlns:cx1="http://schemas.microsoft.com/office/drawing/2015/9/8/chartex" xmlns:cx2="http://schemas.microsoft.com/office/drawing/2015/10/21/chartex" xmlns:cx3="http://schemas.microsoft.com/office/drawing/2016/5/9/chartex" xmlns:cx4="http://schemas.microsoft.com/office/drawing/2016/5/10/chartex" xmlns:cx5="http://schemas.microsoft.com/office/drawing/2016/5/11/chartex" xmlns:cx6="http://schemas.microsoft.com/office/drawing/2016/5/12/chartex" xmlns:cx7="http://schemas.microsoft.com/office/drawing/2016/5/13/chartex" xmlns:cx8="http://schemas.microsoft.com/office/drawing/2016/5/14/chartex" xmlns:mc="http://schemas.openxmlformats.org/markup-compatibility/2006" xmlns:aink="http://schemas.microsoft.com/office/drawing/2016/ink" xmlns:am3d="http://schemas.microsoft.com/office/drawing/2017/model3d" xmlns:o="urn:schemas-microsoft-com:office:office" xmlns:r="http://schemas.openxmlformats.org/officeDocument/2006/relationships" xmlns:m="http://schemas.openxmlformats.org/officeDocument/2006/math" xmlns:v="urn:schemas-microsoft-com:vml" xmlns:wp14="http://schemas.microsoft.com/office/word/2010/wordprocessingDrawing" xmlns:wp="http://schemas.openxmlformats.org/drawingml/2006/wordprocessingDrawing" xmlns:w10="urn:schemas-microsoft-com:office:word" xmlns:w="http://schemas.openxmlformats.org/wordprocessingml/2006/main" xmlns:w14="http://schemas.microsoft.com/office/word/2010/wordml" xmlns:w15="http://schemas.microsoft.com/office/word/2012/wordml" xmlns:w16cid="http://schemas.microsoft.com/office/word/2016/wordml/cid" xmlns:w16se="http://schemas.microsoft.com/office/word/2015/wordml/symex" xmlns:wpg="http://schemas.microsoft.com/office/word/2010/wordprocessingGroup" xmlns:wpi="http://schemas.microsoft.com/office/word/2010/wordprocessingInk" xmlns:wne="http://schemas.microsoft.com/office/word/2006/wordml" xmlns:wps="http://schemas.microsoft.com/office/word/2010/wordprocessingShape" mc:Ignorable="w14 w15 w16se w16cid wp14">
+  <w:abstractNum w:abstractNumId="0" w15:restartNumberingAfterBreak="0">
+    <w:nsid w:val="03C137FA"/>
+    <w:multiLevelType w:val="hybridMultilevel"/>
+    <w:tmpl w:val="4994098C"/>
+    <w:lvl w:ilvl="0" w:tplc="D6645FE4">
+      <w:start w:val="1"/>
+      <w:numFmt w:val="decimal"/>
+      <w:lvlText w:val="%1)"/>
+      <w:lvlJc w:val="left"/>
+      <w:pPr>
+        <w:ind w:left="1080" w:hanging="360"/>
+      </w:pPr>
+      <w:rPr>
+        <w:rFonts w:hint="default"/>
+      </w:rPr>
+    </w:lvl>
+    <w:lvl w:ilvl="1" w:tplc="04090019" w:tentative="1">
+      <w:start w:val="1"/>
+      <w:numFmt w:val="lowerLetter"/>
+      <w:lvlText w:val="%2."/>
+      <w:lvlJc w:val="left"/>
+      <w:pPr>
+        <w:ind w:left="1800" w:hanging="360"/>
+      </w:pPr>
+    </w:lvl>
+    <w:lvl w:ilvl="2" w:tplc="0409001B" w:tentative="1">
+      <w:start w:val="1"/>
+      <w:numFmt w:val="lowerRoman"/>
+      <w:lvlText w:val="%3."/>
+      <w:lvlJc w:val="right"/>
+      <w:pPr>
+        <w:ind w:left="2520" w:hanging="180"/>
+      </w:pPr>
+    </w:lvl>
+    <w:lvl w:ilvl="3" w:tplc="0409000F" w:tentative="1">
+      <w:start w:val="1"/>
+      <w:numFmt w:val="decimal"/>
+      <w:lvlText w:val="%4."/>
+      <w:lvlJc w:val="left"/>
+      <w:pPr>
+        <w:ind w:left="3240" w:hanging="360"/>
+      </w:pPr>
+    </w:lvl>
+    <w:lvl w:ilvl="4" w:tplc="04090019" w:tentative="1">
+      <w:start w:val="1"/>
+      <w:numFmt w:val="lowerLetter"/>
+      <w:lvlText w:val="%5."/>
+      <w:lvlJc w:val="left"/>
+      <w:pPr>
+        <w:ind w:left="3960" w:hanging="360"/>
+      </w:pPr>
+    </w:lvl>
+    <w:lvl w:ilvl="5" w:tplc="0409001B" w:tentative="1">
+      <w:start w:val="1"/>
+      <w:numFmt w:val="lowerRoman"/>
+      <w:lvlText w:val="%6."/>
+      <w:lvlJc w:val="right"/>
+      <w:pPr>
+        <w:ind w:left="4680" w:hanging="180"/>
+      </w:pPr>
+    </w:lvl>
+    <w:lvl w:ilvl="6" w:tplc="0409000F" w:tentative="1">
+      <w:start w:val="1"/>
+      <w:numFmt w:val="decimal"/>
+      <w:lvlText w:val="%7."/>
+      <w:lvlJc w:val="left"/>
+      <w:pPr>
+        <w:ind w:left="5400" w:hanging="360"/>
+      </w:pPr>
+    </w:lvl>
+    <w:lvl w:ilvl="7" w:tplc="04090019" w:tentative="1">
+      <w:start w:val="1"/>
+      <w:numFmt w:val="lowerLetter"/>
+      <w:lvlText w:val="%8."/>
+      <w:lvlJc w:val="left"/>
+      <w:pPr>
+        <w:ind w:left="6120" w:hanging="360"/>
+      </w:pPr>
+    </w:lvl>
+    <w:lvl w:ilvl="8" w:tplc="0409001B" w:tentative="1">
+      <w:start w:val="1"/>
+      <w:numFmt w:val="lowerRoman"/>
+      <w:lvlText w:val="%9."/>
+      <w:lvlJc w:val="right"/>
+      <w:pPr>
+        <w:ind w:left="6840" w:hanging="180"/>
+      </w:pPr>
+    </w:lvl>
+  </w:abstractNum>
+  <w:num w:numId="1">
+    <w:abstractNumId w:val="0"/>
+  </w:num>
+</w:numbering>
+</file>
+
 <file path=word/styles.xml><?xml version="1.0" encoding="utf-8"?>
 <w:styles xmlns:mc="http://schemas.openxmlformats.org/markup-compatibility/2006" xmlns:r="http://schemas.openxmlformats.org/officeDocument/2006/relationships" xmlns:w="http://schemas.openxmlformats.org/wordprocessingml/2006/main" xmlns:w14="http://schemas.microsoft.com/office/word/2010/wordml" xmlns:w15="http://schemas.microsoft.com/office/word/2012/wordml" xmlns:w16cid="http://schemas.microsoft.com/office/word/2016/wordml/cid" xmlns:w16se="http://schemas.microsoft.com/office/word/2015/wordml/symex" mc:Ignorable="w14 w15 w16se w16cid">
   <w:docDefaults>
     <w:rPrDefault>
       <w:rPr>
-        <w:rFonts w:asciiTheme="minorHAnsi" w:eastAsiaTheme="minorHAnsi" w:hAnsiTheme="minorHAnsi" w:cstheme="minorBidi"/>
+        <w:rFonts w:asciiTheme="minorHAnsi" w:eastAsiaTheme="minorEastAsia" w:hAnsiTheme="minorHAnsi" w:cstheme="minorBidi"/>
         <w:sz w:val="22"/>
         <w:szCs w:val="22"/>
-        <w:lang w:val="en-US" w:eastAsia="en-US" w:bidi="ar-SA"/>
+        <w:lang w:val="en-US" w:eastAsia="ko-KR" w:bidi="ar-SA"/>
       </w:rPr>
     </w:rPrDefault>
     <w:pPrDefault>
@@ -585,6 +1316,32 @@
     <w:semiHidden/>
     <w:unhideWhenUsed/>
   </w:style>
+  <w:style w:type="paragraph" w:styleId="NormalWeb">
+    <w:name w:val="Normal (Web)"/>
+    <w:basedOn w:val="Normal"/>
+    <w:uiPriority w:val="99"/>
+    <w:unhideWhenUsed/>
+    <w:rsid w:val="009B15B7"/>
+    <w:pPr>
+      <w:spacing w:before="100" w:beforeAutospacing="1" w:after="100" w:afterAutospacing="1" w:line="240" w:lineRule="auto"/>
+    </w:pPr>
+    <w:rPr>
+      <w:rFonts w:ascii="Times New Roman" w:eastAsia="Times New Roman" w:hAnsi="Times New Roman" w:cs="Times New Roman"/>
+      <w:sz w:val="24"/>
+      <w:szCs w:val="24"/>
+    </w:rPr>
+  </w:style>
+  <w:style w:type="paragraph" w:styleId="ListParagraph">
+    <w:name w:val="List Paragraph"/>
+    <w:basedOn w:val="Normal"/>
+    <w:uiPriority w:val="34"/>
+    <w:qFormat/>
+    <w:rsid w:val="00B6598F"/>
+    <w:pPr>
+      <w:ind w:left="720"/>
+      <w:contextualSpacing/>
+    </w:pPr>
+  </w:style>
 </w:styles>
 </file>
 

</xml_diff>

<commit_message>
Proof reading of proposal
</commit_message>
<xml_diff>
--- a/Final project proposal.docx
+++ b/Final project proposal.docx
@@ -56,15 +56,7 @@
           <w:sz w:val="24"/>
           <w:szCs w:val="24"/>
         </w:rPr>
-        <w:t>•</w:t>
-      </w:r>
-      <w:r>
-        <w:rPr>
-          <w:rFonts w:ascii="Times-Roman" w:hAnsi="Times-Roman" w:cs="Times-Roman"/>
-          <w:sz w:val="24"/>
-          <w:szCs w:val="24"/>
-        </w:rPr>
-        <w:t xml:space="preserve">The team members of the final project group </w:t>
+        <w:t xml:space="preserve">•The team members of the final project group </w:t>
       </w:r>
     </w:p>
     <w:p>
@@ -88,17 +80,49 @@
         </w:rPr>
         <w:tab/>
       </w:r>
-      <w:r>
-        <w:rPr>
-          <w:rFonts w:ascii="Times-Roman" w:hAnsi="Times-Roman" w:cs="Times-Roman"/>
-        </w:rPr>
-        <w:t xml:space="preserve">Kwangmin Kim(kk3225), Austin Yue(ly2428), and Kathryn </w:t>
-      </w:r>
       <w:proofErr w:type="spellStart"/>
       <w:r>
         <w:rPr>
           <w:rFonts w:ascii="Times-Roman" w:hAnsi="Times-Roman" w:cs="Times-Roman"/>
         </w:rPr>
+        <w:t>Kwangmin</w:t>
+      </w:r>
+      <w:proofErr w:type="spellEnd"/>
+      <w:r>
+        <w:rPr>
+          <w:rFonts w:ascii="Times-Roman" w:hAnsi="Times-Roman" w:cs="Times-Roman"/>
+        </w:rPr>
+        <w:t xml:space="preserve"> Kim</w:t>
+      </w:r>
+      <w:r>
+        <w:rPr>
+          <w:rFonts w:ascii="Times-Roman" w:hAnsi="Times-Roman" w:cs="Times-Roman"/>
+        </w:rPr>
+        <w:t xml:space="preserve"> </w:t>
+      </w:r>
+      <w:r>
+        <w:rPr>
+          <w:rFonts w:ascii="Times-Roman" w:hAnsi="Times-Roman" w:cs="Times-Roman"/>
+        </w:rPr>
+        <w:t>(kk3225), Austin Yue</w:t>
+      </w:r>
+      <w:r>
+        <w:rPr>
+          <w:rFonts w:ascii="Times-Roman" w:hAnsi="Times-Roman" w:cs="Times-Roman"/>
+        </w:rPr>
+        <w:t xml:space="preserve"> </w:t>
+      </w:r>
+      <w:r>
+        <w:rPr>
+          <w:rFonts w:ascii="Times-Roman" w:hAnsi="Times-Roman" w:cs="Times-Roman"/>
+        </w:rPr>
+        <w:t xml:space="preserve">(ly2428), and Kathryn </w:t>
+      </w:r>
+      <w:proofErr w:type="spellStart"/>
+      <w:r>
+        <w:rPr>
+          <w:rFonts w:ascii="Times-Roman" w:hAnsi="Times-Roman" w:cs="Times-Roman"/>
+        </w:rPr>
         <w:t>Addabbo</w:t>
       </w:r>
       <w:proofErr w:type="spellEnd"/>
@@ -106,6 +130,12 @@
         <w:rPr>
           <w:rFonts w:ascii="Times-Roman" w:hAnsi="Times-Roman" w:cs="Times-Roman"/>
         </w:rPr>
+        <w:t xml:space="preserve"> </w:t>
+      </w:r>
+      <w:r>
+        <w:rPr>
+          <w:rFonts w:ascii="Times-Roman" w:hAnsi="Times-Roman" w:cs="Times-Roman"/>
+        </w:rPr>
         <w:t>(kma2162)</w:t>
       </w:r>
     </w:p>
@@ -142,16 +172,22 @@
         </w:rPr>
         <w:t xml:space="preserve">• The tentative project </w:t>
       </w:r>
-      <w:proofErr w:type="gramStart"/>
-      <w:r>
-        <w:rPr>
-          <w:rFonts w:ascii="Times-Roman" w:hAnsi="Times-Roman" w:cs="Times-Roman"/>
-          <w:sz w:val="24"/>
-          <w:szCs w:val="24"/>
-        </w:rPr>
-        <w:t>title</w:t>
-      </w:r>
-      <w:proofErr w:type="gramEnd"/>
+      <w:r>
+        <w:rPr>
+          <w:rFonts w:ascii="Times-Roman" w:hAnsi="Times-Roman" w:cs="Times-Roman"/>
+          <w:sz w:val="24"/>
+          <w:szCs w:val="24"/>
+        </w:rPr>
+        <w:t>T</w:t>
+      </w:r>
+      <w:r>
+        <w:rPr>
+          <w:rFonts w:ascii="Times-Roman" w:hAnsi="Times-Roman" w:cs="Times-Roman"/>
+          <w:sz w:val="24"/>
+          <w:szCs w:val="24"/>
+        </w:rPr>
+        <w:t>itle</w:t>
+      </w:r>
     </w:p>
     <w:p>
       <w:pPr>
@@ -243,48 +279,45 @@
         <w:adjustRightInd w:val="0"/>
         <w:spacing w:after="0" w:line="240" w:lineRule="auto"/>
         <w:rPr>
-          <w:rFonts w:ascii="Times-Roman" w:hAnsi="Times-Roman" w:cs="Times-Roman" w:hint="eastAsia"/>
-          <w:sz w:val="24"/>
-          <w:szCs w:val="24"/>
-        </w:rPr>
-      </w:pPr>
-    </w:p>
-    <w:p>
-      <w:pPr>
-        <w:autoSpaceDE w:val="0"/>
-        <w:autoSpaceDN w:val="0"/>
-        <w:adjustRightInd w:val="0"/>
-        <w:spacing w:after="0" w:line="240" w:lineRule="auto"/>
-        <w:rPr>
-          <w:rFonts w:ascii="Times-Roman" w:hAnsi="Times-Roman" w:cs="Times-Roman"/>
-          <w:sz w:val="24"/>
-          <w:szCs w:val="24"/>
-        </w:rPr>
-      </w:pPr>
-      <w:r>
-        <w:rPr>
-          <w:rFonts w:ascii="Times-Roman" w:hAnsi="Times-Roman" w:cs="Times-Roman"/>
-          <w:sz w:val="24"/>
-          <w:szCs w:val="24"/>
-        </w:rPr>
-        <w:t xml:space="preserve">• </w:t>
-      </w:r>
-      <w:r>
-        <w:rPr>
-          <w:rFonts w:ascii="Times-Roman" w:hAnsi="Times-Roman" w:cs="Times-Roman"/>
-          <w:sz w:val="24"/>
-          <w:szCs w:val="24"/>
-        </w:rPr>
-        <w:t>Goal</w:t>
-      </w:r>
-      <w:r>
-        <w:rPr>
-          <w:rFonts w:ascii="Times-Roman" w:hAnsi="Times-Roman" w:cs="Times-Roman"/>
-          <w:sz w:val="24"/>
-          <w:szCs w:val="24"/>
-        </w:rPr>
-        <w:t xml:space="preserve"> </w:t>
-      </w:r>
+          <w:rFonts w:ascii="Times-Roman" w:hAnsi="Times-Roman" w:cs="Times-Roman"/>
+          <w:sz w:val="24"/>
+          <w:szCs w:val="24"/>
+        </w:rPr>
+      </w:pPr>
+    </w:p>
+    <w:p>
+      <w:pPr>
+        <w:autoSpaceDE w:val="0"/>
+        <w:autoSpaceDN w:val="0"/>
+        <w:adjustRightInd w:val="0"/>
+        <w:spacing w:after="0" w:line="240" w:lineRule="auto"/>
+        <w:rPr>
+          <w:rFonts w:ascii="Times-Roman" w:hAnsi="Times-Roman" w:cs="Times-Roman"/>
+          <w:sz w:val="24"/>
+          <w:szCs w:val="24"/>
+        </w:rPr>
+      </w:pPr>
+      <w:r>
+        <w:rPr>
+          <w:rFonts w:ascii="Times-Roman" w:hAnsi="Times-Roman" w:cs="Times-Roman"/>
+          <w:sz w:val="24"/>
+          <w:szCs w:val="24"/>
+        </w:rPr>
+        <w:t xml:space="preserve">• Goal </w:t>
+      </w:r>
+    </w:p>
+    <w:p>
+      <w:pPr>
+        <w:autoSpaceDE w:val="0"/>
+        <w:autoSpaceDN w:val="0"/>
+        <w:adjustRightInd w:val="0"/>
+        <w:spacing w:after="0" w:line="240" w:lineRule="auto"/>
+        <w:rPr>
+          <w:rFonts w:ascii="Times-Roman" w:hAnsi="Times-Roman" w:cs="Times-Roman"/>
+          <w:sz w:val="24"/>
+          <w:szCs w:val="24"/>
+        </w:rPr>
+      </w:pPr>
     </w:p>
     <w:p>
       <w:pPr>
@@ -313,63 +346,231 @@
           <w:sz w:val="24"/>
           <w:szCs w:val="24"/>
         </w:rPr>
-        <w:t xml:space="preserve">analyze the housing price and quality in NYC. Since NYC is one of the largest city in the world, countless tourists and students visit this city. As </w:t>
-      </w:r>
-      <w:r>
-        <w:rPr>
-          <w:rFonts w:ascii="Times-Roman" w:hAnsi="Times-Roman" w:cs="Times-Roman"/>
-          <w:sz w:val="24"/>
-          <w:szCs w:val="24"/>
-        </w:rPr>
-        <w:t xml:space="preserve">such </w:t>
-      </w:r>
-      <w:r>
-        <w:rPr>
-          <w:rFonts w:ascii="Times-Roman" w:hAnsi="Times-Roman" w:cs="Times-Roman"/>
-          <w:sz w:val="24"/>
-          <w:szCs w:val="24"/>
-        </w:rPr>
-        <w:t xml:space="preserve">people staying in the city increase, information on housing </w:t>
-      </w:r>
-      <w:r>
-        <w:rPr>
-          <w:rFonts w:ascii="Times-Roman" w:hAnsi="Times-Roman" w:cs="Times-Roman"/>
-          <w:sz w:val="24"/>
-          <w:szCs w:val="24"/>
-        </w:rPr>
-        <w:t>has become important.</w:t>
-      </w:r>
-      <w:r>
-        <w:rPr>
-          <w:rFonts w:ascii="Times-Roman" w:hAnsi="Times-Roman" w:cs="Times-Roman"/>
-          <w:sz w:val="24"/>
-          <w:szCs w:val="24"/>
-        </w:rPr>
-        <w:t xml:space="preserve"> Therefore, our team analyze</w:t>
-      </w:r>
-      <w:r>
-        <w:rPr>
-          <w:rFonts w:ascii="Times-Roman" w:hAnsi="Times-Roman" w:cs="Times-Roman"/>
-          <w:sz w:val="24"/>
-          <w:szCs w:val="24"/>
-        </w:rPr>
-        <w:t>s</w:t>
-      </w:r>
-      <w:r>
-        <w:rPr>
-          <w:rFonts w:ascii="Times-Roman" w:hAnsi="Times-Roman" w:cs="Times-Roman"/>
-          <w:sz w:val="24"/>
-          <w:szCs w:val="24"/>
-        </w:rPr>
-        <w:t xml:space="preserve"> the housing quality and price in NYC approximately using Inside Airbnb data</w:t>
-      </w:r>
-      <w:r>
-        <w:rPr>
-          <w:rFonts w:ascii="Times-Roman" w:hAnsi="Times-Roman" w:cs="Times-Roman"/>
-          <w:sz w:val="24"/>
-          <w:szCs w:val="24"/>
-        </w:rPr>
-        <w:t xml:space="preserve"> and provides clear visualization and meaningful interpretation for the convenience of people.</w:t>
+        <w:t>analyze the housing price and quality in</w:t>
+      </w:r>
+      <w:r>
+        <w:rPr>
+          <w:rFonts w:ascii="Times-Roman" w:hAnsi="Times-Roman" w:cs="Times-Roman"/>
+          <w:sz w:val="24"/>
+          <w:szCs w:val="24"/>
+        </w:rPr>
+        <w:t xml:space="preserve"> each of New York City’s five boroughs</w:t>
+      </w:r>
+      <w:r>
+        <w:rPr>
+          <w:rFonts w:ascii="Times-Roman" w:hAnsi="Times-Roman" w:cs="Times-Roman"/>
+          <w:sz w:val="24"/>
+          <w:szCs w:val="24"/>
+        </w:rPr>
+        <w:t xml:space="preserve">. </w:t>
+      </w:r>
+      <w:r>
+        <w:rPr>
+          <w:rFonts w:ascii="Times-Roman" w:hAnsi="Times-Roman" w:cs="Times-Roman"/>
+          <w:sz w:val="24"/>
+          <w:szCs w:val="24"/>
+        </w:rPr>
+        <w:t>Countless tourists and students visit to explore all the attractions NYC has to offer as one of the largest cities in the world. Being a dynamic environment,</w:t>
+      </w:r>
+      <w:r>
+        <w:rPr>
+          <w:rFonts w:ascii="Times-Roman" w:hAnsi="Times-Roman" w:cs="Times-Roman"/>
+          <w:sz w:val="24"/>
+          <w:szCs w:val="24"/>
+        </w:rPr>
+        <w:t xml:space="preserve"> the overall population of the city fluctuates daily.</w:t>
+      </w:r>
+      <w:r>
+        <w:rPr>
+          <w:rFonts w:ascii="Times-Roman" w:hAnsi="Times-Roman" w:cs="Times-Roman"/>
+          <w:sz w:val="24"/>
+          <w:szCs w:val="24"/>
+        </w:rPr>
+        <w:t xml:space="preserve"> </w:t>
+      </w:r>
+      <w:r>
+        <w:rPr>
+          <w:rFonts w:ascii="Times-Roman" w:hAnsi="Times-Roman" w:cs="Times-Roman"/>
+          <w:sz w:val="24"/>
+          <w:szCs w:val="24"/>
+        </w:rPr>
+        <w:t xml:space="preserve">To handle the </w:t>
+      </w:r>
+      <w:r>
+        <w:rPr>
+          <w:rFonts w:ascii="Times-Roman" w:hAnsi="Times-Roman" w:cs="Times-Roman"/>
+          <w:sz w:val="24"/>
+          <w:szCs w:val="24"/>
+        </w:rPr>
+        <w:t xml:space="preserve">influx of </w:t>
+      </w:r>
+      <w:r>
+        <w:rPr>
+          <w:rFonts w:ascii="Times-Roman" w:hAnsi="Times-Roman" w:cs="Times-Roman"/>
+          <w:sz w:val="24"/>
+          <w:szCs w:val="24"/>
+        </w:rPr>
+        <w:t>individuals, i</w:t>
+      </w:r>
+      <w:r>
+        <w:rPr>
+          <w:rFonts w:ascii="Times-Roman" w:hAnsi="Times-Roman" w:cs="Times-Roman"/>
+          <w:sz w:val="24"/>
+          <w:szCs w:val="24"/>
+        </w:rPr>
+        <w:t xml:space="preserve">nformation on </w:t>
+      </w:r>
+      <w:r>
+        <w:rPr>
+          <w:rFonts w:ascii="Times-Roman" w:hAnsi="Times-Roman" w:cs="Times-Roman"/>
+          <w:sz w:val="24"/>
+          <w:szCs w:val="24"/>
+        </w:rPr>
+        <w:t xml:space="preserve">available </w:t>
+      </w:r>
+      <w:r>
+        <w:rPr>
+          <w:rFonts w:ascii="Times-Roman" w:hAnsi="Times-Roman" w:cs="Times-Roman"/>
+          <w:sz w:val="24"/>
+          <w:szCs w:val="24"/>
+        </w:rPr>
+        <w:t xml:space="preserve">housing </w:t>
+      </w:r>
+      <w:r>
+        <w:rPr>
+          <w:rFonts w:ascii="Times-Roman" w:hAnsi="Times-Roman" w:cs="Times-Roman"/>
+          <w:sz w:val="24"/>
+          <w:szCs w:val="24"/>
+        </w:rPr>
+        <w:t>is extremely</w:t>
+      </w:r>
+      <w:r>
+        <w:rPr>
+          <w:rFonts w:ascii="Times-Roman" w:hAnsi="Times-Roman" w:cs="Times-Roman"/>
+          <w:sz w:val="24"/>
+          <w:szCs w:val="24"/>
+        </w:rPr>
+        <w:t xml:space="preserve"> important.</w:t>
+      </w:r>
+      <w:r>
+        <w:rPr>
+          <w:rFonts w:ascii="Times-Roman" w:hAnsi="Times-Roman" w:cs="Times-Roman"/>
+          <w:sz w:val="24"/>
+          <w:szCs w:val="24"/>
+        </w:rPr>
+        <w:t xml:space="preserve"> </w:t>
+      </w:r>
+      <w:r>
+        <w:rPr>
+          <w:rFonts w:ascii="Times-Roman" w:hAnsi="Times-Roman" w:cs="Times-Roman"/>
+          <w:sz w:val="24"/>
+          <w:szCs w:val="24"/>
+        </w:rPr>
+        <w:t xml:space="preserve">One of the </w:t>
+      </w:r>
+      <w:r>
+        <w:rPr>
+          <w:rFonts w:ascii="Times-Roman" w:hAnsi="Times-Roman" w:cs="Times-Roman"/>
+          <w:sz w:val="24"/>
+          <w:szCs w:val="24"/>
+        </w:rPr>
+        <w:t>most well-known housing</w:t>
+      </w:r>
+      <w:r>
+        <w:rPr>
+          <w:rFonts w:ascii="Times-Roman" w:hAnsi="Times-Roman" w:cs="Times-Roman"/>
+          <w:sz w:val="24"/>
+          <w:szCs w:val="24"/>
+        </w:rPr>
+        <w:t xml:space="preserve"> </w:t>
+      </w:r>
+      <w:r>
+        <w:rPr>
+          <w:rFonts w:ascii="Times-Roman" w:hAnsi="Times-Roman" w:cs="Times-Roman"/>
+          <w:sz w:val="24"/>
+          <w:szCs w:val="24"/>
+        </w:rPr>
+        <w:t xml:space="preserve">companies is Airbnb. Our team </w:t>
+      </w:r>
+      <w:r>
+        <w:rPr>
+          <w:rFonts w:ascii="Times-Roman" w:hAnsi="Times-Roman" w:cs="Times-Roman"/>
+          <w:sz w:val="24"/>
+          <w:szCs w:val="24"/>
+        </w:rPr>
+        <w:t>is interested in</w:t>
+      </w:r>
+      <w:r>
+        <w:rPr>
+          <w:rFonts w:ascii="Times-Roman" w:hAnsi="Times-Roman" w:cs="Times-Roman"/>
+          <w:sz w:val="24"/>
+          <w:szCs w:val="24"/>
+        </w:rPr>
+        <w:t xml:space="preserve"> analyz</w:t>
+      </w:r>
+      <w:r>
+        <w:rPr>
+          <w:rFonts w:ascii="Times-Roman" w:hAnsi="Times-Roman" w:cs="Times-Roman"/>
+          <w:sz w:val="24"/>
+          <w:szCs w:val="24"/>
+        </w:rPr>
+        <w:t>ing</w:t>
+      </w:r>
+      <w:r>
+        <w:rPr>
+          <w:rFonts w:ascii="Times-Roman" w:hAnsi="Times-Roman" w:cs="Times-Roman"/>
+          <w:sz w:val="24"/>
+          <w:szCs w:val="24"/>
+        </w:rPr>
+        <w:t xml:space="preserve"> quality and pricing for the houses under Airbnb contract, using the company’s released dataset </w:t>
+      </w:r>
+      <w:r>
+        <w:rPr>
+          <w:rFonts w:ascii="Times-Roman" w:hAnsi="Times-Roman" w:cs="Times-Roman"/>
+          <w:sz w:val="24"/>
+          <w:szCs w:val="24"/>
+        </w:rPr>
+        <w:t>in</w:t>
+      </w:r>
+      <w:r>
+        <w:rPr>
+          <w:rFonts w:ascii="Times-Roman" w:hAnsi="Times-Roman" w:cs="Times-Roman"/>
+          <w:sz w:val="24"/>
+          <w:szCs w:val="24"/>
+        </w:rPr>
+        <w:t xml:space="preserve"> September 2017. </w:t>
+      </w:r>
+      <w:r>
+        <w:rPr>
+          <w:rFonts w:ascii="Times-Roman" w:hAnsi="Times-Roman" w:cs="Times-Roman"/>
+          <w:sz w:val="24"/>
+          <w:szCs w:val="24"/>
+        </w:rPr>
+        <w:t>Our intent is to</w:t>
+      </w:r>
+      <w:r>
+        <w:rPr>
+          <w:rFonts w:ascii="Times-Roman" w:hAnsi="Times-Roman" w:cs="Times-Roman"/>
+          <w:sz w:val="24"/>
+          <w:szCs w:val="24"/>
+        </w:rPr>
+        <w:t xml:space="preserve"> provide clear visualization and meaningful interpretation of the data for convenience of visitors and all </w:t>
+      </w:r>
+      <w:r>
+        <w:rPr>
+          <w:rFonts w:ascii="Times-Roman" w:hAnsi="Times-Roman" w:cs="Times-Roman"/>
+          <w:sz w:val="24"/>
+          <w:szCs w:val="24"/>
+        </w:rPr>
+        <w:t>interested in the service of Airbnb</w:t>
+      </w:r>
+      <w:r>
+        <w:rPr>
+          <w:rFonts w:ascii="Times-Roman" w:hAnsi="Times-Roman" w:cs="Times-Roman"/>
+          <w:sz w:val="24"/>
+          <w:szCs w:val="24"/>
+        </w:rPr>
+        <w:t xml:space="preserve">. </w:t>
       </w:r>
     </w:p>
     <w:p>
@@ -658,131 +859,118 @@
         </w:rPr>
         <w:t xml:space="preserve"> and price with priedictors</w:t>
       </w:r>
+    </w:p>
+    <w:p>
+      <w:pPr>
+        <w:rPr>
+          <w:rFonts w:ascii="Times-Roman" w:hAnsi="Times-Roman" w:cs="Times-Roman"/>
+          <w:sz w:val="24"/>
+          <w:szCs w:val="24"/>
+        </w:rPr>
+      </w:pPr>
+    </w:p>
+    <w:p>
+      <w:pPr>
+        <w:rPr>
+          <w:rFonts w:ascii="Times-Roman" w:hAnsi="Times-Roman" w:cs="Times-Roman"/>
+          <w:sz w:val="24"/>
+          <w:szCs w:val="24"/>
+        </w:rPr>
+      </w:pPr>
+      <w:r>
+        <w:rPr>
+          <w:rFonts w:ascii="Times-Roman" w:hAnsi="Times-Roman" w:cs="Times-Roman"/>
+          <w:sz w:val="24"/>
+          <w:szCs w:val="24"/>
+        </w:rPr>
+        <w:t>• The planned timeline</w:t>
+      </w:r>
+      <w:r>
+        <w:rPr>
+          <w:rFonts w:ascii="Times-Roman" w:hAnsi="Times-Roman" w:cs="Times-Roman"/>
+          <w:sz w:val="24"/>
+          <w:szCs w:val="24"/>
+        </w:rPr>
+        <w:t xml:space="preserve">: </w:t>
+      </w:r>
+    </w:p>
+    <w:p>
+      <w:pPr>
+        <w:rPr>
+          <w:rFonts w:ascii="Times-Roman" w:hAnsi="Times-Roman"/>
+        </w:rPr>
+      </w:pPr>
+      <w:r>
+        <w:rPr>
+          <w:rFonts w:ascii="Times-Roman" w:hAnsi="Times-Roman"/>
+        </w:rPr>
+        <w:tab/>
+        <w:t>Role Assignments: 04/24/2018</w:t>
+      </w:r>
+    </w:p>
+    <w:p>
+      <w:pPr>
+        <w:ind w:firstLine="720"/>
+        <w:rPr>
+          <w:rFonts w:ascii="Times-Roman" w:hAnsi="Times-Roman"/>
+        </w:rPr>
+      </w:pPr>
+      <w:r>
+        <w:rPr>
+          <w:rFonts w:ascii="Times-Roman" w:hAnsi="Times-Roman"/>
+        </w:rPr>
+        <w:t>Clean and Tidy data: 04/25/2018</w:t>
+      </w:r>
+    </w:p>
+    <w:p>
+      <w:pPr>
+        <w:ind w:firstLine="720"/>
+        <w:rPr>
+          <w:rFonts w:ascii="Times-Roman" w:hAnsi="Times-Roman"/>
+        </w:rPr>
+      </w:pPr>
+      <w:r>
+        <w:rPr>
+          <w:rFonts w:ascii="Times-Roman" w:hAnsi="Times-Roman"/>
+        </w:rPr>
+        <w:t>Visualization: 04/27/2018</w:t>
+      </w:r>
+    </w:p>
+    <w:p>
+      <w:pPr>
+        <w:ind w:firstLine="720"/>
+        <w:rPr>
+          <w:rFonts w:ascii="Times-Roman" w:hAnsi="Times-Roman"/>
+        </w:rPr>
+      </w:pPr>
+      <w:r>
+        <w:rPr>
+          <w:rFonts w:ascii="Times-Roman" w:hAnsi="Times-Roman"/>
+        </w:rPr>
+        <w:t>Analyses: 04/28/2018</w:t>
+      </w:r>
+    </w:p>
+    <w:p>
+      <w:pPr>
+        <w:ind w:firstLine="720"/>
+        <w:rPr>
+          <w:rFonts w:ascii="Times-Roman" w:hAnsi="Times-Roman"/>
+        </w:rPr>
+      </w:pPr>
+      <w:r>
+        <w:rPr>
+          <w:rFonts w:ascii="Times-Roman" w:hAnsi="Times-Roman"/>
+        </w:rPr>
+        <w:t xml:space="preserve">Write Up:  05/04/2018 </w:t>
+      </w:r>
+      <w:r>
+        <w:rPr>
+          <w:rFonts w:ascii="Times-Roman" w:hAnsi="Times-Roman"/>
+        </w:rPr>
+        <w:t>– 05/06/2018</w:t>
+      </w:r>
       <w:bookmarkStart w:id="0" w:name="_GoBack"/>
       <w:bookmarkEnd w:id="0"/>
-    </w:p>
-    <w:p>
-      <w:pPr>
-        <w:rPr>
-          <w:rFonts w:ascii="Times-Roman" w:hAnsi="Times-Roman" w:cs="Times-Roman"/>
-          <w:sz w:val="24"/>
-          <w:szCs w:val="24"/>
-        </w:rPr>
-      </w:pPr>
-    </w:p>
-    <w:p>
-      <w:pPr>
-        <w:rPr>
-          <w:rFonts w:ascii="Times-Roman" w:hAnsi="Times-Roman" w:cs="Times-Roman"/>
-          <w:sz w:val="24"/>
-          <w:szCs w:val="24"/>
-        </w:rPr>
-      </w:pPr>
-      <w:r>
-        <w:rPr>
-          <w:rFonts w:ascii="Times-Roman" w:hAnsi="Times-Roman" w:cs="Times-Roman"/>
-          <w:sz w:val="24"/>
-          <w:szCs w:val="24"/>
-        </w:rPr>
-        <w:t>• The planned timeline</w:t>
-      </w:r>
-      <w:r>
-        <w:rPr>
-          <w:rFonts w:ascii="Times-Roman" w:hAnsi="Times-Roman" w:cs="Times-Roman"/>
-          <w:sz w:val="24"/>
-          <w:szCs w:val="24"/>
-        </w:rPr>
-        <w:t xml:space="preserve">: </w:t>
-      </w:r>
-    </w:p>
-    <w:p>
-      <w:pPr>
-        <w:rPr>
-          <w:rFonts w:ascii="Times-Roman" w:hAnsi="Times-Roman"/>
-        </w:rPr>
-      </w:pPr>
-      <w:r>
-        <w:rPr>
-          <w:rFonts w:ascii="Times-Roman" w:hAnsi="Times-Roman"/>
-        </w:rPr>
-        <w:tab/>
-        <w:t>Role Assignments: 04/24/2018</w:t>
-      </w:r>
-    </w:p>
-    <w:p>
-      <w:pPr>
-        <w:ind w:firstLine="720"/>
-        <w:rPr>
-          <w:rFonts w:ascii="Times-Roman" w:hAnsi="Times-Roman"/>
-        </w:rPr>
-      </w:pPr>
-      <w:r>
-        <w:rPr>
-          <w:rFonts w:ascii="Times-Roman" w:hAnsi="Times-Roman"/>
-        </w:rPr>
-        <w:t>Clean and Tidy data: 04/25/2018</w:t>
-      </w:r>
-    </w:p>
-    <w:p>
-      <w:pPr>
-        <w:ind w:firstLine="720"/>
-        <w:rPr>
-          <w:rFonts w:ascii="Times-Roman" w:hAnsi="Times-Roman"/>
-        </w:rPr>
-      </w:pPr>
-      <w:r>
-        <w:rPr>
-          <w:rFonts w:ascii="Times-Roman" w:hAnsi="Times-Roman"/>
-        </w:rPr>
-        <w:t>Visualization: 04/27/2018</w:t>
-      </w:r>
-    </w:p>
-    <w:p>
-      <w:pPr>
-        <w:ind w:firstLine="720"/>
-        <w:rPr>
-          <w:rFonts w:ascii="Times-Roman" w:hAnsi="Times-Roman"/>
-        </w:rPr>
-      </w:pPr>
-      <w:r>
-        <w:rPr>
-          <w:rFonts w:ascii="Times-Roman" w:hAnsi="Times-Roman"/>
-        </w:rPr>
-        <w:t>Analyses</w:t>
-      </w:r>
-      <w:r>
-        <w:rPr>
-          <w:rFonts w:ascii="Times-Roman" w:hAnsi="Times-Roman"/>
-        </w:rPr>
-        <w:t>: 04/28/2018</w:t>
-      </w:r>
-    </w:p>
-    <w:p>
-      <w:pPr>
-        <w:ind w:firstLine="720"/>
-        <w:rPr>
-          <w:rFonts w:ascii="Times-Roman" w:hAnsi="Times-Roman"/>
-        </w:rPr>
-      </w:pPr>
-      <w:r>
-        <w:rPr>
-          <w:rFonts w:ascii="Times-Roman" w:hAnsi="Times-Roman"/>
-        </w:rPr>
-        <w:t xml:space="preserve">Write Up:  05/04/2018 </w:t>
-      </w:r>
-      <w:r>
-        <w:rPr>
-          <w:rFonts w:ascii="Times-Roman" w:hAnsi="Times-Roman"/>
-        </w:rPr>
-        <w:t>– 05/06/2018</w:t>
-      </w:r>
-    </w:p>
-    <w:p>
-      <w:pPr>
-        <w:rPr>
-          <w:rFonts w:ascii="Times-Roman" w:hAnsi="Times-Roman"/>
-        </w:rPr>
-      </w:pPr>
     </w:p>
     <w:sectPr>
       <w:pgSz w:w="12240" w:h="15840"/>

</xml_diff>

<commit_message>
Add classification as main analysis method and do some little revise about words.
</commit_message>
<xml_diff>
--- a/Final project proposal.docx
+++ b/Final project proposal.docx
@@ -1,6 +1,6 @@
 
 <file path=word/document.xml><?xml version="1.0" encoding="utf-8"?>
-<w:document xmlns:wpc="http://schemas.microsoft.com/office/word/2010/wordprocessingCanvas" xmlns:cx="http://schemas.microsoft.com/office/drawing/2014/chartex" xmlns:cx1="http://schemas.microsoft.com/office/drawing/2015/9/8/chartex" xmlns:cx2="http://schemas.microsoft.com/office/drawing/2015/10/21/chartex" xmlns:cx3="http://schemas.microsoft.com/office/drawing/2016/5/9/chartex" xmlns:cx4="http://schemas.microsoft.com/office/drawing/2016/5/10/chartex" xmlns:cx5="http://schemas.microsoft.com/office/drawing/2016/5/11/chartex" xmlns:cx6="http://schemas.microsoft.com/office/drawing/2016/5/12/chartex" xmlns:cx7="http://schemas.microsoft.com/office/drawing/2016/5/13/chartex" xmlns:cx8="http://schemas.microsoft.com/office/drawing/2016/5/14/chartex" xmlns:mc="http://schemas.openxmlformats.org/markup-compatibility/2006" xmlns:aink="http://schemas.microsoft.com/office/drawing/2016/ink" xmlns:am3d="http://schemas.microsoft.com/office/drawing/2017/model3d" xmlns:o="urn:schemas-microsoft-com:office:office" xmlns:r="http://schemas.openxmlformats.org/officeDocument/2006/relationships" xmlns:m="http://schemas.openxmlformats.org/officeDocument/2006/math" xmlns:v="urn:schemas-microsoft-com:vml" xmlns:wp14="http://schemas.microsoft.com/office/word/2010/wordprocessingDrawing" xmlns:wp="http://schemas.openxmlformats.org/drawingml/2006/wordprocessingDrawing" xmlns:w10="urn:schemas-microsoft-com:office:word" xmlns:w="http://schemas.openxmlformats.org/wordprocessingml/2006/main" xmlns:w14="http://schemas.microsoft.com/office/word/2010/wordml" xmlns:w15="http://schemas.microsoft.com/office/word/2012/wordml" xmlns:w16cid="http://schemas.microsoft.com/office/word/2016/wordml/cid" xmlns:w16se="http://schemas.microsoft.com/office/word/2015/wordml/symex" xmlns:wpg="http://schemas.microsoft.com/office/word/2010/wordprocessingGroup" xmlns:wpi="http://schemas.microsoft.com/office/word/2010/wordprocessingInk" xmlns:wne="http://schemas.microsoft.com/office/word/2006/wordml" xmlns:wps="http://schemas.microsoft.com/office/word/2010/wordprocessingShape" mc:Ignorable="w14 w15 w16se w16cid wp14">
+<w:document xmlns:wpc="http://schemas.microsoft.com/office/word/2010/wordprocessingCanvas" xmlns:mo="http://schemas.microsoft.com/office/mac/office/2008/main" xmlns:mc="http://schemas.openxmlformats.org/markup-compatibility/2006" xmlns:mv="urn:schemas-microsoft-com:mac:vml" xmlns:o="urn:schemas-microsoft-com:office:office" xmlns:r="http://schemas.openxmlformats.org/officeDocument/2006/relationships" xmlns:m="http://schemas.openxmlformats.org/officeDocument/2006/math" xmlns:v="urn:schemas-microsoft-com:vml" xmlns:wp14="http://schemas.microsoft.com/office/word/2010/wordprocessingDrawing" xmlns:wp="http://schemas.openxmlformats.org/drawingml/2006/wordprocessingDrawing" xmlns:w10="urn:schemas-microsoft-com:office:word" xmlns:w="http://schemas.openxmlformats.org/wordprocessingml/2006/main" xmlns:w14="http://schemas.microsoft.com/office/word/2010/wordml" xmlns:w15="http://schemas.microsoft.com/office/word/2012/wordml" xmlns:wpg="http://schemas.microsoft.com/office/word/2010/wordprocessingGroup" xmlns:wpi="http://schemas.microsoft.com/office/word/2010/wordprocessingInk" xmlns:wne="http://schemas.microsoft.com/office/word/2006/wordml" xmlns:wps="http://schemas.microsoft.com/office/word/2010/wordprocessingShape" mc:Ignorable="w14 w15 wp14">
   <w:body>
     <w:p>
       <w:pPr>
@@ -104,7 +104,21 @@
         <w:rPr>
           <w:rFonts w:ascii="Times-Roman" w:hAnsi="Times-Roman" w:cs="Times-Roman"/>
         </w:rPr>
-        <w:t>(kk3225), Austin Yue</w:t>
+        <w:t xml:space="preserve">(kk3225), </w:t>
+      </w:r>
+      <w:proofErr w:type="spellStart"/>
+      <w:r>
+        <w:rPr>
+          <w:rFonts w:ascii="Times-Roman" w:hAnsi="Times-Roman" w:cs="Times-Roman"/>
+        </w:rPr>
+        <w:t>Leiyu</w:t>
+      </w:r>
+      <w:proofErr w:type="spellEnd"/>
+      <w:r>
+        <w:rPr>
+          <w:rFonts w:ascii="Times-Roman" w:hAnsi="Times-Roman" w:cs="Times-Roman"/>
+        </w:rPr>
+        <w:t xml:space="preserve"> Yue</w:t>
       </w:r>
       <w:r>
         <w:rPr>
@@ -221,47 +235,119 @@
           <w:sz w:val="24"/>
           <w:szCs w:val="24"/>
         </w:rPr>
-        <w:t xml:space="preserve">Analysis of </w:t>
-      </w:r>
-      <w:r>
-        <w:rPr>
-          <w:rFonts w:ascii="Times-Roman" w:hAnsi="Times-Roman" w:cs="Times-Roman"/>
-          <w:sz w:val="24"/>
-          <w:szCs w:val="24"/>
-        </w:rPr>
-        <w:t xml:space="preserve">Score and Price </w:t>
-      </w:r>
-      <w:r>
-        <w:rPr>
-          <w:rFonts w:ascii="Times-Roman" w:hAnsi="Times-Roman" w:cs="Times-Roman"/>
-          <w:sz w:val="24"/>
-          <w:szCs w:val="24"/>
-        </w:rPr>
-        <w:t xml:space="preserve">of Housing </w:t>
-      </w:r>
-      <w:r>
-        <w:rPr>
-          <w:rFonts w:ascii="Times-Roman" w:hAnsi="Times-Roman" w:cs="Times-Roman"/>
-          <w:sz w:val="24"/>
-          <w:szCs w:val="24"/>
-        </w:rPr>
-        <w:t>Depending on Borough</w:t>
-      </w:r>
-      <w:r>
-        <w:rPr>
-          <w:rFonts w:ascii="Times-Roman" w:hAnsi="Times-Roman" w:cs="Times-Roman"/>
-          <w:sz w:val="24"/>
-          <w:szCs w:val="24"/>
-        </w:rPr>
-        <w:t>s</w:t>
-      </w:r>
-      <w:r>
-        <w:rPr>
-          <w:rFonts w:ascii="Times-Roman" w:hAnsi="Times-Roman" w:cs="Times-Roman"/>
-          <w:sz w:val="24"/>
-          <w:szCs w:val="24"/>
-        </w:rPr>
-        <w:t xml:space="preserve"> in NYC</w:t>
+        <w:t xml:space="preserve">Analyze he relationship between Boroughs/Neighborhoods in NYC and the </w:t>
+      </w:r>
+      <w:proofErr w:type="spellStart"/>
+      <w:r>
+        <w:rPr>
+          <w:rFonts w:ascii="Times-Roman" w:hAnsi="Times-Roman" w:cs="Times-Roman"/>
+          <w:sz w:val="24"/>
+          <w:szCs w:val="24"/>
+        </w:rPr>
+        <w:t>Airbnb</w:t>
+      </w:r>
+      <w:proofErr w:type="spellEnd"/>
+      <w:r>
+        <w:rPr>
+          <w:rFonts w:ascii="Times-Roman" w:hAnsi="Times-Roman" w:cs="Times-Roman"/>
+          <w:sz w:val="24"/>
+          <w:szCs w:val="24"/>
+        </w:rPr>
+        <w:t xml:space="preserve"> housing price, review scores and availability for host houses. </w:t>
+      </w:r>
+    </w:p>
+    <w:p>
+      <w:pPr>
+        <w:autoSpaceDE w:val="0"/>
+        <w:autoSpaceDN w:val="0"/>
+        <w:adjustRightInd w:val="0"/>
+        <w:spacing w:after="0" w:line="240" w:lineRule="auto"/>
+        <w:rPr>
+          <w:rFonts w:ascii="Times-Roman" w:hAnsi="Times-Roman" w:cs="Times-Roman"/>
+          <w:sz w:val="24"/>
+          <w:szCs w:val="24"/>
+        </w:rPr>
+      </w:pPr>
+    </w:p>
+    <w:p>
+      <w:pPr>
+        <w:autoSpaceDE w:val="0"/>
+        <w:autoSpaceDN w:val="0"/>
+        <w:adjustRightInd w:val="0"/>
+        <w:spacing w:after="0" w:line="240" w:lineRule="auto"/>
+        <w:rPr>
+          <w:rFonts w:ascii="Times-Roman" w:hAnsi="Times-Roman" w:cs="Times-Roman"/>
+          <w:sz w:val="24"/>
+          <w:szCs w:val="24"/>
+        </w:rPr>
+      </w:pPr>
+      <w:r>
+        <w:rPr>
+          <w:rFonts w:ascii="Times-Roman" w:hAnsi="Times-Roman" w:cs="Times-Roman"/>
+          <w:sz w:val="24"/>
+          <w:szCs w:val="24"/>
+        </w:rPr>
+        <w:t xml:space="preserve">• Goal </w:t>
+      </w:r>
+    </w:p>
+    <w:p>
+      <w:pPr>
+        <w:autoSpaceDE w:val="0"/>
+        <w:autoSpaceDN w:val="0"/>
+        <w:adjustRightInd w:val="0"/>
+        <w:spacing w:after="0" w:line="240" w:lineRule="auto"/>
+        <w:rPr>
+          <w:rFonts w:ascii="Times-Roman" w:hAnsi="Times-Roman" w:cs="Times-Roman"/>
+          <w:sz w:val="24"/>
+          <w:szCs w:val="24"/>
+        </w:rPr>
+      </w:pPr>
+    </w:p>
+    <w:p>
+      <w:pPr>
+        <w:autoSpaceDE w:val="0"/>
+        <w:autoSpaceDN w:val="0"/>
+        <w:adjustRightInd w:val="0"/>
+        <w:spacing w:after="0" w:line="240" w:lineRule="auto"/>
+        <w:rPr>
+          <w:rFonts w:ascii="Times-Roman" w:hAnsi="Times-Roman" w:cs="Times-Roman"/>
+          <w:sz w:val="24"/>
+          <w:szCs w:val="24"/>
+        </w:rPr>
+      </w:pPr>
+      <w:r>
+        <w:rPr>
+          <w:rFonts w:ascii="Times-Roman" w:hAnsi="Times-Roman" w:cs="Times-Roman"/>
+          <w:sz w:val="24"/>
+          <w:szCs w:val="24"/>
+        </w:rPr>
+        <w:tab/>
+      </w:r>
+      <w:r>
+        <w:rPr>
+          <w:rFonts w:ascii="Times-Roman" w:hAnsi="Times-Roman" w:cs="Times-Roman"/>
+          <w:sz w:val="24"/>
+          <w:szCs w:val="24"/>
+        </w:rPr>
+        <w:t xml:space="preserve">Countless tourists and students visit to explore all the attractions NYC has to offer as one of the largest cities in the world. Being a dynamic environment, the overall population of the city fluctuates daily. To handle the influx of individuals, information on available housing is extremely important. One of the most well-known housing companies is </w:t>
+      </w:r>
+      <w:proofErr w:type="spellStart"/>
+      <w:r>
+        <w:rPr>
+          <w:rFonts w:ascii="Times-Roman" w:hAnsi="Times-Roman" w:cs="Times-Roman"/>
+          <w:sz w:val="24"/>
+          <w:szCs w:val="24"/>
+        </w:rPr>
+        <w:t>Airbnb</w:t>
+      </w:r>
+      <w:proofErr w:type="spellEnd"/>
+      <w:r>
+        <w:rPr>
+          <w:rFonts w:ascii="Times-Roman" w:hAnsi="Times-Roman" w:cs="Times-Roman"/>
+          <w:sz w:val="24"/>
+          <w:szCs w:val="24"/>
+        </w:rPr>
+        <w:t>.</w:t>
       </w:r>
       <w:r>
         <w:rPr>
@@ -271,73 +357,12 @@
         </w:rPr>
         <w:t xml:space="preserve"> </w:t>
       </w:r>
-    </w:p>
-    <w:p>
-      <w:pPr>
-        <w:autoSpaceDE w:val="0"/>
-        <w:autoSpaceDN w:val="0"/>
-        <w:adjustRightInd w:val="0"/>
-        <w:spacing w:after="0" w:line="240" w:lineRule="auto"/>
-        <w:rPr>
-          <w:rFonts w:ascii="Times-Roman" w:hAnsi="Times-Roman" w:cs="Times-Roman"/>
-          <w:sz w:val="24"/>
-          <w:szCs w:val="24"/>
-        </w:rPr>
-      </w:pPr>
-    </w:p>
-    <w:p>
-      <w:pPr>
-        <w:autoSpaceDE w:val="0"/>
-        <w:autoSpaceDN w:val="0"/>
-        <w:adjustRightInd w:val="0"/>
-        <w:spacing w:after="0" w:line="240" w:lineRule="auto"/>
-        <w:rPr>
-          <w:rFonts w:ascii="Times-Roman" w:hAnsi="Times-Roman" w:cs="Times-Roman"/>
-          <w:sz w:val="24"/>
-          <w:szCs w:val="24"/>
-        </w:rPr>
-      </w:pPr>
-      <w:r>
-        <w:rPr>
-          <w:rFonts w:ascii="Times-Roman" w:hAnsi="Times-Roman" w:cs="Times-Roman"/>
-          <w:sz w:val="24"/>
-          <w:szCs w:val="24"/>
-        </w:rPr>
-        <w:t xml:space="preserve">• Goal </w:t>
-      </w:r>
-    </w:p>
-    <w:p>
-      <w:pPr>
-        <w:autoSpaceDE w:val="0"/>
-        <w:autoSpaceDN w:val="0"/>
-        <w:adjustRightInd w:val="0"/>
-        <w:spacing w:after="0" w:line="240" w:lineRule="auto"/>
-        <w:rPr>
-          <w:rFonts w:ascii="Times-Roman" w:hAnsi="Times-Roman" w:cs="Times-Roman"/>
-          <w:sz w:val="24"/>
-          <w:szCs w:val="24"/>
-        </w:rPr>
-      </w:pPr>
-    </w:p>
-    <w:p>
-      <w:pPr>
-        <w:autoSpaceDE w:val="0"/>
-        <w:autoSpaceDN w:val="0"/>
-        <w:adjustRightInd w:val="0"/>
-        <w:spacing w:after="0" w:line="240" w:lineRule="auto"/>
-        <w:rPr>
-          <w:rFonts w:ascii="Times-Roman" w:hAnsi="Times-Roman" w:cs="Times-Roman"/>
-          <w:sz w:val="24"/>
-          <w:szCs w:val="24"/>
-        </w:rPr>
-      </w:pPr>
-      <w:r>
-        <w:rPr>
-          <w:rFonts w:ascii="Times-Roman" w:hAnsi="Times-Roman" w:cs="Times-Roman"/>
-          <w:sz w:val="24"/>
-          <w:szCs w:val="24"/>
-        </w:rPr>
-        <w:tab/>
+      <w:r>
+        <w:rPr>
+          <w:rFonts w:ascii="Times-Roman" w:hAnsi="Times-Roman" w:cs="Times-Roman"/>
+          <w:sz w:val="24"/>
+          <w:szCs w:val="24"/>
+        </w:rPr>
         <w:t xml:space="preserve">Our goal is to </w:t>
       </w:r>
       <w:r>
@@ -346,15 +371,131 @@
           <w:sz w:val="24"/>
           <w:szCs w:val="24"/>
         </w:rPr>
-        <w:t>analyze the housing price and quality in</w:t>
-      </w:r>
-      <w:r>
-        <w:rPr>
-          <w:rFonts w:ascii="Times-Roman" w:hAnsi="Times-Roman" w:cs="Times-Roman"/>
-          <w:sz w:val="24"/>
-          <w:szCs w:val="24"/>
-        </w:rPr>
-        <w:t xml:space="preserve"> each of New York City’s five boroughs</w:t>
+        <w:t xml:space="preserve">analyze the </w:t>
+      </w:r>
+      <w:proofErr w:type="spellStart"/>
+      <w:r>
+        <w:rPr>
+          <w:rFonts w:ascii="Times-Roman" w:hAnsi="Times-Roman" w:cs="Times-Roman"/>
+          <w:sz w:val="24"/>
+          <w:szCs w:val="24"/>
+        </w:rPr>
+        <w:t>Airbnb</w:t>
+      </w:r>
+      <w:proofErr w:type="spellEnd"/>
+      <w:r>
+        <w:rPr>
+          <w:rFonts w:ascii="Times-Roman" w:hAnsi="Times-Roman" w:cs="Times-Roman"/>
+          <w:sz w:val="24"/>
+          <w:szCs w:val="24"/>
+        </w:rPr>
+        <w:t xml:space="preserve"> housing </w:t>
+      </w:r>
+      <w:proofErr w:type="gramStart"/>
+      <w:r>
+        <w:rPr>
+          <w:rFonts w:ascii="Times-Roman" w:hAnsi="Times-Roman" w:cs="Times-Roman"/>
+          <w:sz w:val="24"/>
+          <w:szCs w:val="24"/>
+        </w:rPr>
+        <w:t>price ,</w:t>
+      </w:r>
+      <w:proofErr w:type="gramEnd"/>
+      <w:r>
+        <w:rPr>
+          <w:rFonts w:ascii="Times-Roman" w:hAnsi="Times-Roman" w:cs="Times-Roman"/>
+          <w:sz w:val="24"/>
+          <w:szCs w:val="24"/>
+        </w:rPr>
+        <w:t xml:space="preserve"> quality</w:t>
+      </w:r>
+      <w:r>
+        <w:rPr>
+          <w:rFonts w:ascii="Times-Roman" w:hAnsi="Times-Roman" w:cs="Times-Roman"/>
+          <w:sz w:val="24"/>
+          <w:szCs w:val="24"/>
+        </w:rPr>
+        <w:t xml:space="preserve"> and availability</w:t>
+      </w:r>
+      <w:r>
+        <w:rPr>
+          <w:rFonts w:ascii="Times-Roman" w:hAnsi="Times-Roman" w:cs="Times-Roman"/>
+          <w:sz w:val="24"/>
+          <w:szCs w:val="24"/>
+        </w:rPr>
+        <w:t xml:space="preserve"> in</w:t>
+      </w:r>
+      <w:r>
+        <w:rPr>
+          <w:rFonts w:ascii="Times-Roman" w:hAnsi="Times-Roman" w:cs="Times-Roman"/>
+          <w:sz w:val="24"/>
+          <w:szCs w:val="24"/>
+        </w:rPr>
+        <w:t xml:space="preserve"> each of New York City’s </w:t>
+      </w:r>
+      <w:r>
+        <w:rPr>
+          <w:rFonts w:ascii="Times-Roman" w:hAnsi="Times-Roman" w:cs="Times-Roman"/>
+          <w:sz w:val="24"/>
+          <w:szCs w:val="24"/>
+        </w:rPr>
+        <w:t xml:space="preserve"> boroughs</w:t>
+      </w:r>
+      <w:r>
+        <w:rPr>
+          <w:rFonts w:ascii="Times-Roman" w:hAnsi="Times-Roman" w:cs="Times-Roman"/>
+          <w:sz w:val="24"/>
+          <w:szCs w:val="24"/>
+        </w:rPr>
+        <w:t xml:space="preserve"> and neighborhoods</w:t>
+      </w:r>
+      <w:r>
+        <w:rPr>
+          <w:rFonts w:ascii="Times-Roman" w:hAnsi="Times-Roman" w:cs="Times-Roman"/>
+          <w:sz w:val="24"/>
+          <w:szCs w:val="24"/>
+        </w:rPr>
+        <w:t xml:space="preserve">, using the company’s released dataset </w:t>
+      </w:r>
+      <w:r>
+        <w:rPr>
+          <w:rFonts w:ascii="Times-Roman" w:hAnsi="Times-Roman" w:cs="Times-Roman"/>
+          <w:sz w:val="24"/>
+          <w:szCs w:val="24"/>
+        </w:rPr>
+        <w:t>in</w:t>
+      </w:r>
+      <w:r>
+        <w:rPr>
+          <w:rFonts w:ascii="Times-Roman" w:hAnsi="Times-Roman" w:cs="Times-Roman"/>
+          <w:sz w:val="24"/>
+          <w:szCs w:val="24"/>
+        </w:rPr>
+        <w:t xml:space="preserve"> September 2017. </w:t>
+      </w:r>
+      <w:r>
+        <w:rPr>
+          <w:rFonts w:ascii="Times-Roman" w:hAnsi="Times-Roman" w:cs="Times-Roman"/>
+          <w:sz w:val="24"/>
+          <w:szCs w:val="24"/>
+        </w:rPr>
+        <w:t>Our intent is to</w:t>
+      </w:r>
+      <w:r>
+        <w:rPr>
+          <w:rFonts w:ascii="Times-Roman" w:hAnsi="Times-Roman" w:cs="Times-Roman"/>
+          <w:sz w:val="24"/>
+          <w:szCs w:val="24"/>
+        </w:rPr>
+        <w:t xml:space="preserve"> provide clear visualization and meaningful interpretation of the data for convenience of visitors and all </w:t>
+      </w:r>
+      <w:r>
+        <w:rPr>
+          <w:rFonts w:ascii="Times-Roman" w:hAnsi="Times-Roman" w:cs="Times-Roman"/>
+          <w:sz w:val="24"/>
+          <w:szCs w:val="24"/>
+        </w:rPr>
+        <w:t>interested in the service of Airbnb</w:t>
       </w:r>
       <w:r>
         <w:rPr>
@@ -364,22 +505,19 @@
         </w:rPr>
         <w:t xml:space="preserve">. </w:t>
       </w:r>
-      <w:r>
-        <w:rPr>
-          <w:rFonts w:ascii="Times-Roman" w:hAnsi="Times-Roman" w:cs="Times-Roman"/>
-          <w:sz w:val="24"/>
-          <w:szCs w:val="24"/>
-        </w:rPr>
-        <w:t>Countless tourists and students visit to explore all the attractions NYC has to offer as one of the largest cities in the world. Being a dynamic environment,</w:t>
-      </w:r>
-      <w:r>
-        <w:rPr>
-          <w:rFonts w:ascii="Times-Roman" w:hAnsi="Times-Roman" w:cs="Times-Roman"/>
-          <w:sz w:val="24"/>
-          <w:szCs w:val="24"/>
-        </w:rPr>
-        <w:t xml:space="preserve"> the overall population of the city fluctuates daily.</w:t>
-      </w:r>
+    </w:p>
+    <w:p>
+      <w:pPr>
+        <w:autoSpaceDE w:val="0"/>
+        <w:autoSpaceDN w:val="0"/>
+        <w:adjustRightInd w:val="0"/>
+        <w:spacing w:after="0" w:line="240" w:lineRule="auto"/>
+        <w:rPr>
+          <w:rFonts w:ascii="Times-Roman" w:hAnsi="Times-Roman" w:cs="Times-Roman"/>
+          <w:sz w:val="24"/>
+          <w:szCs w:val="24"/>
+        </w:rPr>
+      </w:pPr>
       <w:r>
         <w:rPr>
           <w:rFonts w:ascii="Times-Roman" w:hAnsi="Times-Roman" w:cs="Times-Roman"/>
@@ -388,211 +526,6 @@
         </w:rPr>
         <w:t xml:space="preserve"> </w:t>
       </w:r>
-      <w:r>
-        <w:rPr>
-          <w:rFonts w:ascii="Times-Roman" w:hAnsi="Times-Roman" w:cs="Times-Roman"/>
-          <w:sz w:val="24"/>
-          <w:szCs w:val="24"/>
-        </w:rPr>
-        <w:t xml:space="preserve">To handle the </w:t>
-      </w:r>
-      <w:r>
-        <w:rPr>
-          <w:rFonts w:ascii="Times-Roman" w:hAnsi="Times-Roman" w:cs="Times-Roman"/>
-          <w:sz w:val="24"/>
-          <w:szCs w:val="24"/>
-        </w:rPr>
-        <w:t xml:space="preserve">influx of </w:t>
-      </w:r>
-      <w:r>
-        <w:rPr>
-          <w:rFonts w:ascii="Times-Roman" w:hAnsi="Times-Roman" w:cs="Times-Roman"/>
-          <w:sz w:val="24"/>
-          <w:szCs w:val="24"/>
-        </w:rPr>
-        <w:t>individuals, i</w:t>
-      </w:r>
-      <w:r>
-        <w:rPr>
-          <w:rFonts w:ascii="Times-Roman" w:hAnsi="Times-Roman" w:cs="Times-Roman"/>
-          <w:sz w:val="24"/>
-          <w:szCs w:val="24"/>
-        </w:rPr>
-        <w:t xml:space="preserve">nformation on </w:t>
-      </w:r>
-      <w:r>
-        <w:rPr>
-          <w:rFonts w:ascii="Times-Roman" w:hAnsi="Times-Roman" w:cs="Times-Roman"/>
-          <w:sz w:val="24"/>
-          <w:szCs w:val="24"/>
-        </w:rPr>
-        <w:t xml:space="preserve">available </w:t>
-      </w:r>
-      <w:r>
-        <w:rPr>
-          <w:rFonts w:ascii="Times-Roman" w:hAnsi="Times-Roman" w:cs="Times-Roman"/>
-          <w:sz w:val="24"/>
-          <w:szCs w:val="24"/>
-        </w:rPr>
-        <w:t xml:space="preserve">housing </w:t>
-      </w:r>
-      <w:r>
-        <w:rPr>
-          <w:rFonts w:ascii="Times-Roman" w:hAnsi="Times-Roman" w:cs="Times-Roman"/>
-          <w:sz w:val="24"/>
-          <w:szCs w:val="24"/>
-        </w:rPr>
-        <w:t>is extremely</w:t>
-      </w:r>
-      <w:r>
-        <w:rPr>
-          <w:rFonts w:ascii="Times-Roman" w:hAnsi="Times-Roman" w:cs="Times-Roman"/>
-          <w:sz w:val="24"/>
-          <w:szCs w:val="24"/>
-        </w:rPr>
-        <w:t xml:space="preserve"> important.</w:t>
-      </w:r>
-      <w:r>
-        <w:rPr>
-          <w:rFonts w:ascii="Times-Roman" w:hAnsi="Times-Roman" w:cs="Times-Roman"/>
-          <w:sz w:val="24"/>
-          <w:szCs w:val="24"/>
-        </w:rPr>
-        <w:t xml:space="preserve"> </w:t>
-      </w:r>
-      <w:r>
-        <w:rPr>
-          <w:rFonts w:ascii="Times-Roman" w:hAnsi="Times-Roman" w:cs="Times-Roman"/>
-          <w:sz w:val="24"/>
-          <w:szCs w:val="24"/>
-        </w:rPr>
-        <w:t xml:space="preserve">One of the </w:t>
-      </w:r>
-      <w:r>
-        <w:rPr>
-          <w:rFonts w:ascii="Times-Roman" w:hAnsi="Times-Roman" w:cs="Times-Roman"/>
-          <w:sz w:val="24"/>
-          <w:szCs w:val="24"/>
-        </w:rPr>
-        <w:t>most well-known housing</w:t>
-      </w:r>
-      <w:r>
-        <w:rPr>
-          <w:rFonts w:ascii="Times-Roman" w:hAnsi="Times-Roman" w:cs="Times-Roman"/>
-          <w:sz w:val="24"/>
-          <w:szCs w:val="24"/>
-        </w:rPr>
-        <w:t xml:space="preserve"> </w:t>
-      </w:r>
-      <w:r>
-        <w:rPr>
-          <w:rFonts w:ascii="Times-Roman" w:hAnsi="Times-Roman" w:cs="Times-Roman"/>
-          <w:sz w:val="24"/>
-          <w:szCs w:val="24"/>
-        </w:rPr>
-        <w:t xml:space="preserve">companies is Airbnb. Our team </w:t>
-      </w:r>
-      <w:r>
-        <w:rPr>
-          <w:rFonts w:ascii="Times-Roman" w:hAnsi="Times-Roman" w:cs="Times-Roman"/>
-          <w:sz w:val="24"/>
-          <w:szCs w:val="24"/>
-        </w:rPr>
-        <w:t>is interested in</w:t>
-      </w:r>
-      <w:r>
-        <w:rPr>
-          <w:rFonts w:ascii="Times-Roman" w:hAnsi="Times-Roman" w:cs="Times-Roman"/>
-          <w:sz w:val="24"/>
-          <w:szCs w:val="24"/>
-        </w:rPr>
-        <w:t xml:space="preserve"> analyz</w:t>
-      </w:r>
-      <w:r>
-        <w:rPr>
-          <w:rFonts w:ascii="Times-Roman" w:hAnsi="Times-Roman" w:cs="Times-Roman"/>
-          <w:sz w:val="24"/>
-          <w:szCs w:val="24"/>
-        </w:rPr>
-        <w:t>ing</w:t>
-      </w:r>
-      <w:r>
-        <w:rPr>
-          <w:rFonts w:ascii="Times-Roman" w:hAnsi="Times-Roman" w:cs="Times-Roman"/>
-          <w:sz w:val="24"/>
-          <w:szCs w:val="24"/>
-        </w:rPr>
-        <w:t xml:space="preserve"> quality and pricing for the houses under Airbnb contract, using the company’s released dataset </w:t>
-      </w:r>
-      <w:r>
-        <w:rPr>
-          <w:rFonts w:ascii="Times-Roman" w:hAnsi="Times-Roman" w:cs="Times-Roman"/>
-          <w:sz w:val="24"/>
-          <w:szCs w:val="24"/>
-        </w:rPr>
-        <w:t>in</w:t>
-      </w:r>
-      <w:r>
-        <w:rPr>
-          <w:rFonts w:ascii="Times-Roman" w:hAnsi="Times-Roman" w:cs="Times-Roman"/>
-          <w:sz w:val="24"/>
-          <w:szCs w:val="24"/>
-        </w:rPr>
-        <w:t xml:space="preserve"> September 2017. </w:t>
-      </w:r>
-      <w:r>
-        <w:rPr>
-          <w:rFonts w:ascii="Times-Roman" w:hAnsi="Times-Roman" w:cs="Times-Roman"/>
-          <w:sz w:val="24"/>
-          <w:szCs w:val="24"/>
-        </w:rPr>
-        <w:t>Our intent is to</w:t>
-      </w:r>
-      <w:r>
-        <w:rPr>
-          <w:rFonts w:ascii="Times-Roman" w:hAnsi="Times-Roman" w:cs="Times-Roman"/>
-          <w:sz w:val="24"/>
-          <w:szCs w:val="24"/>
-        </w:rPr>
-        <w:t xml:space="preserve"> provide clear visualization and meaningful interpretation of the data for convenience of visitors and all </w:t>
-      </w:r>
-      <w:r>
-        <w:rPr>
-          <w:rFonts w:ascii="Times-Roman" w:hAnsi="Times-Roman" w:cs="Times-Roman"/>
-          <w:sz w:val="24"/>
-          <w:szCs w:val="24"/>
-        </w:rPr>
-        <w:t>interested in the service of Airbnb</w:t>
-      </w:r>
-      <w:r>
-        <w:rPr>
-          <w:rFonts w:ascii="Times-Roman" w:hAnsi="Times-Roman" w:cs="Times-Roman"/>
-          <w:sz w:val="24"/>
-          <w:szCs w:val="24"/>
-        </w:rPr>
-        <w:t xml:space="preserve">. </w:t>
-      </w:r>
-    </w:p>
-    <w:p>
-      <w:pPr>
-        <w:autoSpaceDE w:val="0"/>
-        <w:autoSpaceDN w:val="0"/>
-        <w:adjustRightInd w:val="0"/>
-        <w:spacing w:after="0" w:line="240" w:lineRule="auto"/>
-        <w:rPr>
-          <w:rFonts w:ascii="Times-Roman" w:hAnsi="Times-Roman" w:cs="Times-Roman"/>
-          <w:sz w:val="24"/>
-          <w:szCs w:val="24"/>
-        </w:rPr>
-      </w:pPr>
-      <w:r>
-        <w:rPr>
-          <w:rFonts w:ascii="Times-Roman" w:hAnsi="Times-Roman" w:cs="Times-Roman"/>
-          <w:sz w:val="24"/>
-          <w:szCs w:val="24"/>
-        </w:rPr>
-        <w:t xml:space="preserve"> </w:t>
-      </w:r>
     </w:p>
     <w:p>
       <w:pPr>
@@ -635,49 +568,84 @@
           <w:szCs w:val="24"/>
         </w:rPr>
       </w:pPr>
-    </w:p>
-    <w:p>
-      <w:pPr>
-        <w:autoSpaceDE w:val="0"/>
-        <w:autoSpaceDN w:val="0"/>
-        <w:adjustRightInd w:val="0"/>
-        <w:spacing w:after="0" w:line="240" w:lineRule="auto"/>
-        <w:ind w:firstLine="720"/>
-        <w:rPr>
-          <w:rFonts w:ascii="Times-Roman" w:hAnsi="Times-Roman" w:cs="Times-Roman"/>
-          <w:sz w:val="24"/>
-          <w:szCs w:val="24"/>
-        </w:rPr>
-      </w:pPr>
-      <w:r>
-        <w:rPr>
-          <w:rFonts w:ascii="Times-Roman" w:hAnsi="Times-Roman" w:cs="Times-Roman"/>
-          <w:sz w:val="24"/>
-          <w:szCs w:val="24"/>
-        </w:rPr>
-        <w:t xml:space="preserve">Inside </w:t>
-      </w:r>
-      <w:r>
-        <w:rPr>
-          <w:rFonts w:ascii="Times-Roman" w:hAnsi="Times-Roman" w:cs="Times-Roman"/>
-          <w:sz w:val="24"/>
-          <w:szCs w:val="24"/>
-        </w:rPr>
-        <w:t xml:space="preserve">Airbnb </w:t>
-      </w:r>
-    </w:p>
-    <w:p>
-      <w:pPr>
-        <w:autoSpaceDE w:val="0"/>
-        <w:autoSpaceDN w:val="0"/>
-        <w:adjustRightInd w:val="0"/>
-        <w:spacing w:after="0" w:line="240" w:lineRule="auto"/>
-        <w:rPr>
-          <w:rFonts w:ascii="Times-Roman" w:hAnsi="Times-Roman" w:cs="Times-Roman"/>
-          <w:sz w:val="24"/>
-          <w:szCs w:val="24"/>
-        </w:rPr>
-      </w:pPr>
+      <w:r>
+        <w:rPr>
+          <w:rFonts w:ascii="Times-Roman" w:hAnsi="Times-Roman" w:cs="Times-Roman"/>
+          <w:sz w:val="24"/>
+          <w:szCs w:val="24"/>
+        </w:rPr>
+        <w:t xml:space="preserve">   </w:t>
+      </w:r>
+    </w:p>
+    <w:p>
+      <w:pPr>
+        <w:autoSpaceDE w:val="0"/>
+        <w:autoSpaceDN w:val="0"/>
+        <w:adjustRightInd w:val="0"/>
+        <w:spacing w:after="0" w:line="240" w:lineRule="auto"/>
+        <w:rPr>
+          <w:rFonts w:ascii="Times-Roman" w:hAnsi="Times-Roman" w:cs="Times-Roman"/>
+          <w:sz w:val="24"/>
+          <w:szCs w:val="24"/>
+        </w:rPr>
+      </w:pPr>
+      <w:proofErr w:type="spellStart"/>
+      <w:r>
+        <w:rPr>
+          <w:rFonts w:ascii="Times-Roman" w:hAnsi="Times-Roman" w:cs="Times-Roman"/>
+          <w:sz w:val="24"/>
+          <w:szCs w:val="24"/>
+        </w:rPr>
+        <w:t>Airbnb</w:t>
+      </w:r>
+      <w:proofErr w:type="spellEnd"/>
+      <w:r>
+        <w:rPr>
+          <w:rFonts w:ascii="Times-Roman" w:hAnsi="Times-Roman" w:cs="Times-Roman"/>
+          <w:sz w:val="24"/>
+          <w:szCs w:val="24"/>
+        </w:rPr>
+        <w:t xml:space="preserve"> data from Jeff Goldsmith’s website :</w:t>
+      </w:r>
+      <w:hyperlink r:id="rId5" w:history="1">
+        <w:r>
+          <w:rPr>
+            <w:rStyle w:val="Hyperlink"/>
+            <w:rFonts w:ascii="Times-Roman" w:hAnsi="Times-Roman" w:cs="Times-Roman"/>
+            <w:sz w:val="24"/>
+            <w:szCs w:val="24"/>
+          </w:rPr>
+          <w:t>http://jeffgoldsmith.com/DSI/dataset_airbnb.html</w:t>
+        </w:r>
+      </w:hyperlink>
+    </w:p>
+    <w:p>
+      <w:pPr>
+        <w:autoSpaceDE w:val="0"/>
+        <w:autoSpaceDN w:val="0"/>
+        <w:adjustRightInd w:val="0"/>
+        <w:spacing w:after="0" w:line="240" w:lineRule="auto"/>
+        <w:rPr>
+          <w:rFonts w:ascii="Times-Roman" w:hAnsi="Times-Roman" w:cs="Times-Roman"/>
+          <w:sz w:val="24"/>
+          <w:szCs w:val="24"/>
+        </w:rPr>
+      </w:pPr>
+    </w:p>
+    <w:p>
+      <w:pPr>
+        <w:autoSpaceDE w:val="0"/>
+        <w:autoSpaceDN w:val="0"/>
+        <w:adjustRightInd w:val="0"/>
+        <w:spacing w:after="0" w:line="240" w:lineRule="auto"/>
+        <w:rPr>
+          <w:rFonts w:ascii="Times-Roman" w:hAnsi="Times-Roman" w:cs="Times-Roman"/>
+          <w:sz w:val="24"/>
+          <w:szCs w:val="24"/>
+        </w:rPr>
+      </w:pPr>
+      <w:bookmarkStart w:id="0" w:name="_GoBack"/>
+      <w:bookmarkEnd w:id="0"/>
     </w:p>
     <w:p>
       <w:pPr>
@@ -699,6 +667,19 @@
         </w:rPr>
         <w:t>• The planned analyses/visualizations</w:t>
       </w:r>
+    </w:p>
+    <w:p>
+      <w:pPr>
+        <w:autoSpaceDE w:val="0"/>
+        <w:autoSpaceDN w:val="0"/>
+        <w:adjustRightInd w:val="0"/>
+        <w:spacing w:after="0" w:line="240" w:lineRule="auto"/>
+        <w:rPr>
+          <w:rFonts w:ascii="Times-Roman" w:hAnsi="Times-Roman" w:cs="Times-Roman"/>
+          <w:sz w:val="24"/>
+          <w:szCs w:val="24"/>
+        </w:rPr>
+      </w:pPr>
     </w:p>
     <w:p>
       <w:pPr>
@@ -717,45 +698,29 @@
           <w:szCs w:val="24"/>
         </w:rPr>
       </w:pPr>
-      <w:r>
-        <w:rPr>
-          <w:rFonts w:ascii="Times-Roman" w:hAnsi="Times-Roman" w:cs="Times-Roman"/>
-          <w:sz w:val="24"/>
-          <w:szCs w:val="24"/>
-        </w:rPr>
-        <w:t xml:space="preserve">Linear Discriminant Analysis </w:t>
-      </w:r>
-      <w:r>
-        <w:rPr>
-          <w:rFonts w:ascii="Times-Roman" w:hAnsi="Times-Roman" w:cs="Times-Roman"/>
-          <w:sz w:val="24"/>
-          <w:szCs w:val="24"/>
-        </w:rPr>
-        <w:t xml:space="preserve">or </w:t>
-      </w:r>
-      <w:r>
-        <w:rPr>
-          <w:rFonts w:ascii="Times-Roman" w:hAnsi="Times-Roman" w:cs="Times-Roman"/>
-          <w:sz w:val="24"/>
-          <w:szCs w:val="24"/>
-        </w:rPr>
-        <w:t>Quadratic Discriminant Analysis</w:t>
-      </w:r>
-      <w:r>
-        <w:rPr>
-          <w:rFonts w:ascii="Times-Roman" w:hAnsi="Times-Roman" w:cs="Times-Roman"/>
-          <w:sz w:val="24"/>
-          <w:szCs w:val="24"/>
-        </w:rPr>
-        <w:t xml:space="preserve"> by boroughs</w:t>
-      </w:r>
-      <w:r>
-        <w:rPr>
-          <w:rFonts w:ascii="Times-Roman" w:hAnsi="Times-Roman" w:cs="Times-Roman"/>
-          <w:sz w:val="24"/>
-          <w:szCs w:val="24"/>
-        </w:rPr>
-        <w:t xml:space="preserve"> </w:t>
+      <w:commentRangeStart w:id="1"/>
+      <w:r>
+        <w:rPr>
+          <w:rFonts w:ascii="Times-Roman" w:hAnsi="Times-Roman" w:cs="Times-Roman"/>
+          <w:sz w:val="24"/>
+          <w:szCs w:val="24"/>
+        </w:rPr>
+        <w:t>Classification tree method</w:t>
+      </w:r>
+      <w:commentRangeEnd w:id="1"/>
+      <w:r>
+        <w:rPr>
+          <w:rStyle w:val="CommentReference"/>
+        </w:rPr>
+        <w:commentReference w:id="1"/>
+      </w:r>
+      <w:r>
+        <w:rPr>
+          <w:rFonts w:ascii="Times-Roman" w:hAnsi="Times-Roman" w:cs="Times-Roman"/>
+          <w:sz w:val="24"/>
+          <w:szCs w:val="24"/>
+        </w:rPr>
+        <w:t>(pruned tree model, boosting model,  rainforest model, bagging model) : Use scores, room type, price and availability as predictors to classify which borough does it belong to.</w:t>
       </w:r>
     </w:p>
     <w:p>
@@ -775,13 +740,30 @@
           <w:szCs w:val="24"/>
         </w:rPr>
       </w:pPr>
-      <w:r>
-        <w:rPr>
-          <w:rFonts w:ascii="Times-Roman" w:hAnsi="Times-Roman" w:cs="Times-Roman"/>
-          <w:sz w:val="24"/>
-          <w:szCs w:val="24"/>
-        </w:rPr>
-        <w:t>K-Nearest Neighbor</w:t>
+      <w:commentRangeStart w:id="2"/>
+      <w:r>
+        <w:rPr>
+          <w:rFonts w:ascii="Times-Roman" w:hAnsi="Times-Roman" w:cs="Times-Roman"/>
+          <w:sz w:val="24"/>
+          <w:szCs w:val="24"/>
+        </w:rPr>
+        <w:t xml:space="preserve">Linear Discriminant Analysis </w:t>
+      </w:r>
+      <w:r>
+        <w:rPr>
+          <w:rFonts w:ascii="Times-Roman" w:hAnsi="Times-Roman" w:cs="Times-Roman"/>
+          <w:sz w:val="24"/>
+          <w:szCs w:val="24"/>
+        </w:rPr>
+        <w:t xml:space="preserve">or </w:t>
+      </w:r>
+      <w:r>
+        <w:rPr>
+          <w:rFonts w:ascii="Times-Roman" w:hAnsi="Times-Roman" w:cs="Times-Roman"/>
+          <w:sz w:val="24"/>
+          <w:szCs w:val="24"/>
+        </w:rPr>
+        <w:t>Quadratic Discriminant Analysis</w:t>
       </w:r>
       <w:r>
         <w:rPr>
@@ -790,6 +772,21 @@
           <w:szCs w:val="24"/>
         </w:rPr>
         <w:t xml:space="preserve"> by boroughs</w:t>
+      </w:r>
+      <w:r>
+        <w:rPr>
+          <w:rFonts w:ascii="Times-Roman" w:hAnsi="Times-Roman" w:cs="Times-Roman"/>
+          <w:sz w:val="24"/>
+          <w:szCs w:val="24"/>
+        </w:rPr>
+        <w:t xml:space="preserve"> </w:t>
+      </w:r>
+      <w:commentRangeEnd w:id="2"/>
+      <w:r>
+        <w:rPr>
+          <w:rStyle w:val="CommentReference"/>
+        </w:rPr>
+        <w:commentReference w:id="2"/>
       </w:r>
     </w:p>
     <w:p>
@@ -815,15 +812,15 @@
           <w:sz w:val="24"/>
           <w:szCs w:val="24"/>
         </w:rPr>
-        <w:t>Ridge regression or Lasso regression for interpretation between price</w:t>
-      </w:r>
-      <w:r>
-        <w:rPr>
-          <w:rFonts w:ascii="Times-Roman" w:hAnsi="Times-Roman" w:cs="Times-Roman"/>
-          <w:sz w:val="24"/>
-          <w:szCs w:val="24"/>
-        </w:rPr>
-        <w:t xml:space="preserve"> and predictors</w:t>
+        <w:t>K-Nearest Neighbor</w:t>
+      </w:r>
+      <w:r>
+        <w:rPr>
+          <w:rFonts w:ascii="Times-Roman" w:hAnsi="Times-Roman" w:cs="Times-Roman"/>
+          <w:sz w:val="24"/>
+          <w:szCs w:val="24"/>
+        </w:rPr>
+        <w:t xml:space="preserve"> by boroughs</w:t>
       </w:r>
     </w:p>
     <w:p>
@@ -843,6 +840,41 @@
           <w:szCs w:val="24"/>
         </w:rPr>
       </w:pPr>
+      <w:commentRangeStart w:id="3"/>
+      <w:r>
+        <w:rPr>
+          <w:rFonts w:ascii="Times-Roman" w:hAnsi="Times-Roman" w:cs="Times-Roman"/>
+          <w:sz w:val="24"/>
+          <w:szCs w:val="24"/>
+        </w:rPr>
+        <w:t>Ridge regression or Lasso regression for interpretation between price</w:t>
+      </w:r>
+      <w:r>
+        <w:rPr>
+          <w:rFonts w:ascii="Times-Roman" w:hAnsi="Times-Roman" w:cs="Times-Roman"/>
+          <w:sz w:val="24"/>
+          <w:szCs w:val="24"/>
+        </w:rPr>
+        <w:t xml:space="preserve"> and predictors</w:t>
+      </w:r>
+    </w:p>
+    <w:p>
+      <w:pPr>
+        <w:pStyle w:val="ListParagraph"/>
+        <w:numPr>
+          <w:ilvl w:val="0"/>
+          <w:numId w:val="1"/>
+        </w:numPr>
+        <w:autoSpaceDE w:val="0"/>
+        <w:autoSpaceDN w:val="0"/>
+        <w:adjustRightInd w:val="0"/>
+        <w:spacing w:after="0" w:line="240" w:lineRule="auto"/>
+        <w:rPr>
+          <w:rFonts w:ascii="Times-Roman" w:hAnsi="Times-Roman" w:cs="Times-Roman"/>
+          <w:sz w:val="24"/>
+          <w:szCs w:val="24"/>
+        </w:rPr>
+      </w:pPr>
       <w:r>
         <w:rPr>
           <w:rFonts w:ascii="Times-Roman" w:hAnsi="Times-Roman" w:cs="Times-Roman"/>
@@ -857,7 +889,24 @@
           <w:sz w:val="24"/>
           <w:szCs w:val="24"/>
         </w:rPr>
-        <w:t xml:space="preserve"> and price with priedictors</w:t>
+        <w:t xml:space="preserve"> and price with </w:t>
+      </w:r>
+      <w:proofErr w:type="spellStart"/>
+      <w:r>
+        <w:rPr>
+          <w:rFonts w:ascii="Times-Roman" w:hAnsi="Times-Roman" w:cs="Times-Roman"/>
+          <w:sz w:val="24"/>
+          <w:szCs w:val="24"/>
+        </w:rPr>
+        <w:t>priedictors</w:t>
+      </w:r>
+      <w:commentRangeEnd w:id="3"/>
+      <w:proofErr w:type="spellEnd"/>
+      <w:r>
+        <w:rPr>
+          <w:rStyle w:val="CommentReference"/>
+        </w:rPr>
+        <w:commentReference w:id="3"/>
       </w:r>
     </w:p>
     <w:p>
@@ -933,7 +982,19 @@
         <w:rPr>
           <w:rFonts w:ascii="Times-Roman" w:hAnsi="Times-Roman"/>
         </w:rPr>
-        <w:t>Visualization: 04/27/2018</w:t>
+        <w:t>Visualization: 04/27/2</w:t>
+      </w:r>
+      <w:r>
+        <w:rPr>
+          <w:rFonts w:ascii="Times-Roman" w:hAnsi="Times-Roman"/>
+        </w:rPr>
+        <w:t>01</w:t>
+      </w:r>
+      <w:r>
+        <w:rPr>
+          <w:rFonts w:ascii="Times-Roman" w:hAnsi="Times-Roman"/>
+        </w:rPr>
+        <w:t>8</w:t>
       </w:r>
     </w:p>
     <w:p>
@@ -961,6 +1022,7 @@
         <w:rPr>
           <w:rFonts w:ascii="Times-Roman" w:hAnsi="Times-Roman"/>
         </w:rPr>
+        <w:lastRenderedPageBreak/>
         <w:t xml:space="preserve">Write Up:  05/04/2018 </w:t>
       </w:r>
       <w:r>
@@ -969,8 +1031,6 @@
         </w:rPr>
         <w:t>– 05/06/2018</w:t>
       </w:r>
-      <w:bookmarkStart w:id="0" w:name="_GoBack"/>
-      <w:bookmarkEnd w:id="0"/>
     </w:p>
     <w:sectPr>
       <w:pgSz w:w="12240" w:h="15840"/>
@@ -982,9 +1042,81 @@
 </w:document>
 </file>
 
+<file path=word/comments.xml><?xml version="1.0" encoding="utf-8"?>
+<w:comments xmlns:wpc="http://schemas.microsoft.com/office/word/2010/wordprocessingCanvas" xmlns:mo="http://schemas.microsoft.com/office/mac/office/2008/main" xmlns:mc="http://schemas.openxmlformats.org/markup-compatibility/2006" xmlns:mv="urn:schemas-microsoft-com:mac:vml" xmlns:o="urn:schemas-microsoft-com:office:office" xmlns:r="http://schemas.openxmlformats.org/officeDocument/2006/relationships" xmlns:m="http://schemas.openxmlformats.org/officeDocument/2006/math" xmlns:v="urn:schemas-microsoft-com:vml" xmlns:wp14="http://schemas.microsoft.com/office/word/2010/wordprocessingDrawing" xmlns:wp="http://schemas.openxmlformats.org/drawingml/2006/wordprocessingDrawing" xmlns:w10="urn:schemas-microsoft-com:office:word" xmlns:w="http://schemas.openxmlformats.org/wordprocessingml/2006/main" xmlns:w14="http://schemas.microsoft.com/office/word/2010/wordml" xmlns:w15="http://schemas.microsoft.com/office/word/2012/wordml" xmlns:wpg="http://schemas.microsoft.com/office/word/2010/wordprocessingGroup" xmlns:wpi="http://schemas.microsoft.com/office/word/2010/wordprocessingInk" xmlns:wne="http://schemas.microsoft.com/office/word/2006/wordml" xmlns:wps="http://schemas.microsoft.com/office/word/2010/wordprocessingShape" mc:Ignorable="w14 w15 wp14">
+  <w:comment w:id="1" w:author="austinyly@gmail.com" w:date="2018-04-20T01:05:00Z" w:initials="a">
+    <w:p>
+      <w:pPr>
+        <w:pStyle w:val="CommentText"/>
+      </w:pPr>
+      <w:r>
+        <w:rPr>
+          <w:rStyle w:val="CommentReference"/>
+        </w:rPr>
+        <w:annotationRef/>
+      </w:r>
+      <w:r>
+        <w:t xml:space="preserve">There are several ways to carry out Classification tree methods, I really think we should focus on this method. I think it will get us good grades and it is not that hard. </w:t>
+      </w:r>
+    </w:p>
+  </w:comment>
+  <w:comment w:id="2" w:author="austinyly@gmail.com" w:date="2018-04-20T01:00:00Z" w:initials="a">
+    <w:p>
+      <w:pPr>
+        <w:pStyle w:val="CommentText"/>
+      </w:pPr>
+      <w:r>
+        <w:rPr>
+          <w:rStyle w:val="CommentReference"/>
+        </w:rPr>
+        <w:annotationRef/>
+      </w:r>
+      <w:r>
+        <w:t xml:space="preserve">Don’t we need binary </w:t>
+      </w:r>
+      <w:r>
+        <w:t>variable to do this? I thought we reached an agreement on this, if we have time, we can do this.</w:t>
+      </w:r>
+    </w:p>
+  </w:comment>
+  <w:comment w:id="3" w:author="austinyly@gmail.com" w:date="2018-04-20T01:02:00Z" w:initials="a">
+    <w:p>
+      <w:pPr>
+        <w:pStyle w:val="CommentText"/>
+      </w:pPr>
+      <w:r>
+        <w:rPr>
+          <w:rStyle w:val="CommentReference"/>
+        </w:rPr>
+        <w:annotationRef/>
+      </w:r>
+      <w:r>
+        <w:t xml:space="preserve">isn’t our main </w:t>
+      </w:r>
+      <w:proofErr w:type="gramStart"/>
+      <w:r>
+        <w:t>variable  borough</w:t>
+      </w:r>
+      <w:proofErr w:type="gramEnd"/>
+      <w:r>
+        <w:t>/neighborhood? If we do this, we just changed our main variable. But we can do this, if we have time. I think It is not wrong to do more.</w:t>
+      </w:r>
+    </w:p>
+  </w:comment>
+</w:comments>
+</file>
+
+<file path=word/commentsExtended.xml><?xml version="1.0" encoding="utf-8"?>
+<w15:commentsEx xmlns:wpc="http://schemas.microsoft.com/office/word/2010/wordprocessingCanvas" xmlns:mo="http://schemas.microsoft.com/office/mac/office/2008/main" xmlns:mc="http://schemas.openxmlformats.org/markup-compatibility/2006" xmlns:mv="urn:schemas-microsoft-com:mac:vml" xmlns:o="urn:schemas-microsoft-com:office:office" xmlns:r="http://schemas.openxmlformats.org/officeDocument/2006/relationships" xmlns:m="http://schemas.openxmlformats.org/officeDocument/2006/math" xmlns:v="urn:schemas-microsoft-com:vml" xmlns:wp14="http://schemas.microsoft.com/office/word/2010/wordprocessingDrawing" xmlns:wp="http://schemas.openxmlformats.org/drawingml/2006/wordprocessingDrawing" xmlns:w10="urn:schemas-microsoft-com:office:word" xmlns:w="http://schemas.openxmlformats.org/wordprocessingml/2006/main" xmlns:w14="http://schemas.microsoft.com/office/word/2010/wordml" xmlns:w15="http://schemas.microsoft.com/office/word/2012/wordml" xmlns:wpg="http://schemas.microsoft.com/office/word/2010/wordprocessingGroup" xmlns:wpi="http://schemas.microsoft.com/office/word/2010/wordprocessingInk" xmlns:wne="http://schemas.microsoft.com/office/word/2006/wordml" xmlns:wps="http://schemas.microsoft.com/office/word/2010/wordprocessingShape" mc:Ignorable="w14 w15 wp14">
+  <w15:commentEx w15:paraId="7E221A7C" w15:done="0"/>
+  <w15:commentEx w15:paraId="2A03FBC7" w15:done="0"/>
+  <w15:commentEx w15:paraId="309900AE" w15:done="0"/>
+</w15:commentsEx>
+</file>
+
 <file path=word/numbering.xml><?xml version="1.0" encoding="utf-8"?>
-<w:numbering xmlns:wpc="http://schemas.microsoft.com/office/word/2010/wordprocessingCanvas" xmlns:cx="http://schemas.microsoft.com/office/drawing/2014/chartex" xmlns:cx1="http://schemas.microsoft.com/office/drawing/2015/9/8/chartex" xmlns:cx2="http://schemas.microsoft.com/office/drawing/2015/10/21/chartex" xmlns:cx3="http://schemas.microsoft.com/office/drawing/2016/5/9/chartex" xmlns:cx4="http://schemas.microsoft.com/office/drawing/2016/5/10/chartex" xmlns:cx5="http://schemas.microsoft.com/office/drawing/2016/5/11/chartex" xmlns:cx6="http://schemas.microsoft.com/office/drawing/2016/5/12/chartex" xmlns:cx7="http://schemas.microsoft.com/office/drawing/2016/5/13/chartex" xmlns:cx8="http://schemas.microsoft.com/office/drawing/2016/5/14/chartex" xmlns:mc="http://schemas.openxmlformats.org/markup-compatibility/2006" xmlns:aink="http://schemas.microsoft.com/office/drawing/2016/ink" xmlns:am3d="http://schemas.microsoft.com/office/drawing/2017/model3d" xmlns:o="urn:schemas-microsoft-com:office:office" xmlns:r="http://schemas.openxmlformats.org/officeDocument/2006/relationships" xmlns:m="http://schemas.openxmlformats.org/officeDocument/2006/math" xmlns:v="urn:schemas-microsoft-com:vml" xmlns:wp14="http://schemas.microsoft.com/office/word/2010/wordprocessingDrawing" xmlns:wp="http://schemas.openxmlformats.org/drawingml/2006/wordprocessingDrawing" xmlns:w10="urn:schemas-microsoft-com:office:word" xmlns:w="http://schemas.openxmlformats.org/wordprocessingml/2006/main" xmlns:w14="http://schemas.microsoft.com/office/word/2010/wordml" xmlns:w15="http://schemas.microsoft.com/office/word/2012/wordml" xmlns:w16cid="http://schemas.microsoft.com/office/word/2016/wordml/cid" xmlns:w16se="http://schemas.microsoft.com/office/word/2015/wordml/symex" xmlns:wpg="http://schemas.microsoft.com/office/word/2010/wordprocessingGroup" xmlns:wpi="http://schemas.microsoft.com/office/word/2010/wordprocessingInk" xmlns:wne="http://schemas.microsoft.com/office/word/2006/wordml" xmlns:wps="http://schemas.microsoft.com/office/word/2010/wordprocessingShape" mc:Ignorable="w14 w15 w16se w16cid wp14">
-  <w:abstractNum w:abstractNumId="0" w15:restartNumberingAfterBreak="0">
+<w:numbering xmlns:wpc="http://schemas.microsoft.com/office/word/2010/wordprocessingCanvas" xmlns:mo="http://schemas.microsoft.com/office/mac/office/2008/main" xmlns:mc="http://schemas.openxmlformats.org/markup-compatibility/2006" xmlns:mv="urn:schemas-microsoft-com:mac:vml" xmlns:o="urn:schemas-microsoft-com:office:office" xmlns:r="http://schemas.openxmlformats.org/officeDocument/2006/relationships" xmlns:m="http://schemas.openxmlformats.org/officeDocument/2006/math" xmlns:v="urn:schemas-microsoft-com:vml" xmlns:wp14="http://schemas.microsoft.com/office/word/2010/wordprocessingDrawing" xmlns:wp="http://schemas.openxmlformats.org/drawingml/2006/wordprocessingDrawing" xmlns:w10="urn:schemas-microsoft-com:office:word" xmlns:w="http://schemas.openxmlformats.org/wordprocessingml/2006/main" xmlns:w14="http://schemas.microsoft.com/office/word/2010/wordml" xmlns:w15="http://schemas.microsoft.com/office/word/2012/wordml" xmlns:wpg="http://schemas.microsoft.com/office/word/2010/wordprocessingGroup" xmlns:wpi="http://schemas.microsoft.com/office/word/2010/wordprocessingInk" xmlns:wne="http://schemas.microsoft.com/office/word/2006/wordml" xmlns:wps="http://schemas.microsoft.com/office/word/2010/wordprocessingShape" mc:Ignorable="w14 w15 wp14">
+  <w:abstractNum w:abstractNumId="0">
     <w:nsid w:val="03C137FA"/>
     <w:multiLevelType w:val="hybridMultilevel"/>
     <w:tmpl w:val="4994098C"/>
@@ -1079,8 +1211,16 @@
 </w:numbering>
 </file>
 
+<file path=word/people.xml><?xml version="1.0" encoding="utf-8"?>
+<w15:people xmlns:wpc="http://schemas.microsoft.com/office/word/2010/wordprocessingCanvas" xmlns:mo="http://schemas.microsoft.com/office/mac/office/2008/main" xmlns:mc="http://schemas.openxmlformats.org/markup-compatibility/2006" xmlns:mv="urn:schemas-microsoft-com:mac:vml" xmlns:o="urn:schemas-microsoft-com:office:office" xmlns:r="http://schemas.openxmlformats.org/officeDocument/2006/relationships" xmlns:m="http://schemas.openxmlformats.org/officeDocument/2006/math" xmlns:v="urn:schemas-microsoft-com:vml" xmlns:wp14="http://schemas.microsoft.com/office/word/2010/wordprocessingDrawing" xmlns:wp="http://schemas.openxmlformats.org/drawingml/2006/wordprocessingDrawing" xmlns:w10="urn:schemas-microsoft-com:office:word" xmlns:w="http://schemas.openxmlformats.org/wordprocessingml/2006/main" xmlns:w14="http://schemas.microsoft.com/office/word/2010/wordml" xmlns:w15="http://schemas.microsoft.com/office/word/2012/wordml" xmlns:wpg="http://schemas.microsoft.com/office/word/2010/wordprocessingGroup" xmlns:wpi="http://schemas.microsoft.com/office/word/2010/wordprocessingInk" xmlns:wne="http://schemas.microsoft.com/office/word/2006/wordml" xmlns:wps="http://schemas.microsoft.com/office/word/2010/wordprocessingShape" mc:Ignorable="w14 w15 wp14">
+  <w15:person w15:author="austinyly@gmail.com">
+    <w15:presenceInfo w15:providerId="Windows Live" w15:userId="81146fb3cc28705a"/>
+  </w15:person>
+</w15:people>
+</file>
+
 <file path=word/styles.xml><?xml version="1.0" encoding="utf-8"?>
-<w:styles xmlns:mc="http://schemas.openxmlformats.org/markup-compatibility/2006" xmlns:r="http://schemas.openxmlformats.org/officeDocument/2006/relationships" xmlns:w="http://schemas.openxmlformats.org/wordprocessingml/2006/main" xmlns:w14="http://schemas.microsoft.com/office/word/2010/wordml" xmlns:w15="http://schemas.microsoft.com/office/word/2012/wordml" xmlns:w16cid="http://schemas.microsoft.com/office/word/2016/wordml/cid" xmlns:w16se="http://schemas.microsoft.com/office/word/2015/wordml/symex" mc:Ignorable="w14 w15 w16se w16cid">
+<w:styles xmlns:mc="http://schemas.openxmlformats.org/markup-compatibility/2006" xmlns:r="http://schemas.openxmlformats.org/officeDocument/2006/relationships" xmlns:w="http://schemas.openxmlformats.org/wordprocessingml/2006/main" xmlns:w14="http://schemas.microsoft.com/office/word/2010/wordml" xmlns:w15="http://schemas.microsoft.com/office/word/2012/wordml" mc:Ignorable="w14 w15">
   <w:docDefaults>
     <w:rPrDefault>
       <w:rPr>
@@ -1096,7 +1236,7 @@
       </w:pPr>
     </w:pPrDefault>
   </w:docDefaults>
-  <w:latentStyles w:defLockedState="0" w:defUIPriority="99" w:defSemiHidden="0" w:defUnhideWhenUsed="0" w:defQFormat="0" w:count="375">
+  <w:latentStyles w:defLockedState="0" w:defUIPriority="99" w:defSemiHidden="0" w:defUnhideWhenUsed="0" w:defQFormat="0" w:count="380">
     <w:lsdException w:name="Normal" w:uiPriority="0" w:qFormat="1"/>
     <w:lsdException w:name="heading 1" w:uiPriority="9" w:qFormat="1"/>
     <w:lsdException w:name="heading 2" w:semiHidden="1" w:uiPriority="9" w:unhideWhenUsed="1" w:qFormat="1"/>
@@ -1468,10 +1608,6 @@
     <w:lsdException w:name="List Table 5 Dark Accent 6" w:uiPriority="50"/>
     <w:lsdException w:name="List Table 6 Colorful Accent 6" w:uiPriority="51"/>
     <w:lsdException w:name="List Table 7 Colorful Accent 6" w:uiPriority="52"/>
-    <w:lsdException w:name="Mention" w:semiHidden="1" w:unhideWhenUsed="1"/>
-    <w:lsdException w:name="Smart Hyperlink" w:semiHidden="1" w:unhideWhenUsed="1"/>
-    <w:lsdException w:name="Hashtag" w:semiHidden="1" w:unhideWhenUsed="1"/>
-    <w:lsdException w:name="Unresolved Mention" w:semiHidden="1" w:unhideWhenUsed="1"/>
   </w:latentStyles>
   <w:style w:type="paragraph" w:default="1" w:styleId="Normal">
     <w:name w:val="Normal"/>
@@ -1529,6 +1665,129 @@
       <w:ind w:left="720"/>
       <w:contextualSpacing/>
     </w:pPr>
+  </w:style>
+  <w:style w:type="character" w:styleId="Hyperlink">
+    <w:name w:val="Hyperlink"/>
+    <w:basedOn w:val="DefaultParagraphFont"/>
+    <w:uiPriority w:val="99"/>
+    <w:unhideWhenUsed/>
+    <w:rsid w:val="00E741FA"/>
+    <w:rPr>
+      <w:color w:val="0563C1" w:themeColor="hyperlink"/>
+      <w:u w:val="single"/>
+    </w:rPr>
+  </w:style>
+  <w:style w:type="character" w:styleId="CommentReference">
+    <w:name w:val="annotation reference"/>
+    <w:basedOn w:val="DefaultParagraphFont"/>
+    <w:uiPriority w:val="99"/>
+    <w:semiHidden/>
+    <w:unhideWhenUsed/>
+    <w:rsid w:val="00E741FA"/>
+    <w:rPr>
+      <w:sz w:val="18"/>
+      <w:szCs w:val="18"/>
+    </w:rPr>
+  </w:style>
+  <w:style w:type="paragraph" w:styleId="CommentText">
+    <w:name w:val="annotation text"/>
+    <w:basedOn w:val="Normal"/>
+    <w:link w:val="CommentTextChar"/>
+    <w:uiPriority w:val="99"/>
+    <w:semiHidden/>
+    <w:unhideWhenUsed/>
+    <w:rsid w:val="00E741FA"/>
+    <w:pPr>
+      <w:spacing w:line="240" w:lineRule="auto"/>
+    </w:pPr>
+    <w:rPr>
+      <w:sz w:val="24"/>
+      <w:szCs w:val="24"/>
+    </w:rPr>
+  </w:style>
+  <w:style w:type="character" w:customStyle="1" w:styleId="CommentTextChar">
+    <w:name w:val="Comment Text Char"/>
+    <w:basedOn w:val="DefaultParagraphFont"/>
+    <w:link w:val="CommentText"/>
+    <w:uiPriority w:val="99"/>
+    <w:semiHidden/>
+    <w:rsid w:val="00E741FA"/>
+    <w:rPr>
+      <w:sz w:val="24"/>
+      <w:szCs w:val="24"/>
+    </w:rPr>
+  </w:style>
+  <w:style w:type="paragraph" w:styleId="CommentSubject">
+    <w:name w:val="annotation subject"/>
+    <w:basedOn w:val="CommentText"/>
+    <w:next w:val="CommentText"/>
+    <w:link w:val="CommentSubjectChar"/>
+    <w:uiPriority w:val="99"/>
+    <w:semiHidden/>
+    <w:unhideWhenUsed/>
+    <w:rsid w:val="00E741FA"/>
+    <w:rPr>
+      <w:b/>
+      <w:bCs/>
+      <w:sz w:val="20"/>
+      <w:szCs w:val="20"/>
+    </w:rPr>
+  </w:style>
+  <w:style w:type="character" w:customStyle="1" w:styleId="CommentSubjectChar">
+    <w:name w:val="Comment Subject Char"/>
+    <w:basedOn w:val="CommentTextChar"/>
+    <w:link w:val="CommentSubject"/>
+    <w:uiPriority w:val="99"/>
+    <w:semiHidden/>
+    <w:rsid w:val="00E741FA"/>
+    <w:rPr>
+      <w:b/>
+      <w:bCs/>
+      <w:sz w:val="20"/>
+      <w:szCs w:val="20"/>
+    </w:rPr>
+  </w:style>
+  <w:style w:type="paragraph" w:styleId="BalloonText">
+    <w:name w:val="Balloon Text"/>
+    <w:basedOn w:val="Normal"/>
+    <w:link w:val="BalloonTextChar"/>
+    <w:uiPriority w:val="99"/>
+    <w:semiHidden/>
+    <w:unhideWhenUsed/>
+    <w:rsid w:val="00E741FA"/>
+    <w:pPr>
+      <w:spacing w:after="0" w:line="240" w:lineRule="auto"/>
+    </w:pPr>
+    <w:rPr>
+      <w:rFonts w:ascii="Times New Roman" w:hAnsi="Times New Roman" w:cs="Times New Roman"/>
+      <w:sz w:val="18"/>
+      <w:szCs w:val="18"/>
+    </w:rPr>
+  </w:style>
+  <w:style w:type="character" w:customStyle="1" w:styleId="BalloonTextChar">
+    <w:name w:val="Balloon Text Char"/>
+    <w:basedOn w:val="DefaultParagraphFont"/>
+    <w:link w:val="BalloonText"/>
+    <w:uiPriority w:val="99"/>
+    <w:semiHidden/>
+    <w:rsid w:val="00E741FA"/>
+    <w:rPr>
+      <w:rFonts w:ascii="Times New Roman" w:hAnsi="Times New Roman" w:cs="Times New Roman"/>
+      <w:sz w:val="18"/>
+      <w:szCs w:val="18"/>
+    </w:rPr>
+  </w:style>
+  <w:style w:type="character" w:styleId="FollowedHyperlink">
+    <w:name w:val="FollowedHyperlink"/>
+    <w:basedOn w:val="DefaultParagraphFont"/>
+    <w:uiPriority w:val="99"/>
+    <w:semiHidden/>
+    <w:unhideWhenUsed/>
+    <w:rsid w:val="00AC1352"/>
+    <w:rPr>
+      <w:color w:val="954F72" w:themeColor="followedHyperlink"/>
+      <w:u w:val="single"/>
+    </w:rPr>
   </w:style>
 </w:styles>
 </file>

</xml_diff>

<commit_message>
Added comments, visualization aids and edits
</commit_message>
<xml_diff>
--- a/Final project proposal.docx
+++ b/Final project proposal.docx
@@ -1,6 +1,6 @@
 
 <file path=word/document.xml><?xml version="1.0" encoding="utf-8"?>
-<w:document xmlns:wpc="http://schemas.microsoft.com/office/word/2010/wordprocessingCanvas" xmlns:mo="http://schemas.microsoft.com/office/mac/office/2008/main" xmlns:mc="http://schemas.openxmlformats.org/markup-compatibility/2006" xmlns:mv="urn:schemas-microsoft-com:mac:vml" xmlns:o="urn:schemas-microsoft-com:office:office" xmlns:r="http://schemas.openxmlformats.org/officeDocument/2006/relationships" xmlns:m="http://schemas.openxmlformats.org/officeDocument/2006/math" xmlns:v="urn:schemas-microsoft-com:vml" xmlns:wp14="http://schemas.microsoft.com/office/word/2010/wordprocessingDrawing" xmlns:wp="http://schemas.openxmlformats.org/drawingml/2006/wordprocessingDrawing" xmlns:w10="urn:schemas-microsoft-com:office:word" xmlns:w="http://schemas.openxmlformats.org/wordprocessingml/2006/main" xmlns:w14="http://schemas.microsoft.com/office/word/2010/wordml" xmlns:w15="http://schemas.microsoft.com/office/word/2012/wordml" xmlns:wpg="http://schemas.microsoft.com/office/word/2010/wordprocessingGroup" xmlns:wpi="http://schemas.microsoft.com/office/word/2010/wordprocessingInk" xmlns:wne="http://schemas.microsoft.com/office/word/2006/wordml" xmlns:wps="http://schemas.microsoft.com/office/word/2010/wordprocessingShape" mc:Ignorable="w14 w15 wp14">
+<w:document xmlns:wpc="http://schemas.microsoft.com/office/word/2010/wordprocessingCanvas" xmlns:cx="http://schemas.microsoft.com/office/drawing/2014/chartex" xmlns:cx1="http://schemas.microsoft.com/office/drawing/2015/9/8/chartex" xmlns:cx2="http://schemas.microsoft.com/office/drawing/2015/10/21/chartex" xmlns:cx3="http://schemas.microsoft.com/office/drawing/2016/5/9/chartex" xmlns:cx4="http://schemas.microsoft.com/office/drawing/2016/5/10/chartex" xmlns:cx5="http://schemas.microsoft.com/office/drawing/2016/5/11/chartex" xmlns:cx6="http://schemas.microsoft.com/office/drawing/2016/5/12/chartex" xmlns:cx7="http://schemas.microsoft.com/office/drawing/2016/5/13/chartex" xmlns:cx8="http://schemas.microsoft.com/office/drawing/2016/5/14/chartex" xmlns:mc="http://schemas.openxmlformats.org/markup-compatibility/2006" xmlns:aink="http://schemas.microsoft.com/office/drawing/2016/ink" xmlns:am3d="http://schemas.microsoft.com/office/drawing/2017/model3d" xmlns:o="urn:schemas-microsoft-com:office:office" xmlns:r="http://schemas.openxmlformats.org/officeDocument/2006/relationships" xmlns:m="http://schemas.openxmlformats.org/officeDocument/2006/math" xmlns:v="urn:schemas-microsoft-com:vml" xmlns:wp14="http://schemas.microsoft.com/office/word/2010/wordprocessingDrawing" xmlns:wp="http://schemas.openxmlformats.org/drawingml/2006/wordprocessingDrawing" xmlns:w10="urn:schemas-microsoft-com:office:word" xmlns:w="http://schemas.openxmlformats.org/wordprocessingml/2006/main" xmlns:w14="http://schemas.microsoft.com/office/word/2010/wordml" xmlns:w15="http://schemas.microsoft.com/office/word/2012/wordml" xmlns:w16cid="http://schemas.microsoft.com/office/word/2016/wordml/cid" xmlns:w16se="http://schemas.microsoft.com/office/word/2015/wordml/symex" xmlns:wpg="http://schemas.microsoft.com/office/word/2010/wordprocessingGroup" xmlns:wpi="http://schemas.microsoft.com/office/word/2010/wordprocessingInk" xmlns:wne="http://schemas.microsoft.com/office/word/2006/wordml" xmlns:wps="http://schemas.microsoft.com/office/word/2010/wordprocessingShape" mc:Ignorable="w14 w15 w16se w16cid wp14">
   <w:body>
     <w:p>
       <w:pPr>
@@ -9,22 +9,115 @@
         <w:adjustRightInd w:val="0"/>
         <w:spacing w:after="0" w:line="240" w:lineRule="auto"/>
         <w:rPr>
-          <w:rFonts w:ascii="Times-Bold" w:hAnsi="Times-Bold" w:cs="Times-Bold"/>
+          <w:rFonts w:ascii="Times-Roman" w:hAnsi="Times-Roman" w:cs="Times-Roman"/>
           <w:b/>
-          <w:bCs/>
-          <w:sz w:val="24"/>
-          <w:szCs w:val="24"/>
-        </w:rPr>
-      </w:pPr>
-      <w:r>
-        <w:rPr>
-          <w:rFonts w:ascii="Times-Bold" w:hAnsi="Times-Bold" w:cs="Times-Bold"/>
+          <w:sz w:val="24"/>
+          <w:szCs w:val="24"/>
+        </w:rPr>
+      </w:pPr>
+      <w:r>
+        <w:rPr>
+          <w:rFonts w:ascii="Times-Roman" w:hAnsi="Times-Roman" w:cs="Times-Roman"/>
           <w:b/>
-          <w:bCs/>
-          <w:sz w:val="24"/>
-          <w:szCs w:val="24"/>
-        </w:rPr>
-        <w:t>Team registration and proposal</w:t>
+          <w:sz w:val="24"/>
+          <w:szCs w:val="24"/>
+        </w:rPr>
+        <w:t>A</w:t>
+      </w:r>
+      <w:commentRangeStart w:id="0"/>
+      <w:r>
+        <w:rPr>
+          <w:rFonts w:ascii="Times-Roman" w:hAnsi="Times-Roman" w:cs="Times-Roman"/>
+          <w:b/>
+          <w:sz w:val="24"/>
+          <w:szCs w:val="24"/>
+        </w:rPr>
+        <w:t xml:space="preserve">nalyze </w:t>
+      </w:r>
+      <w:r>
+        <w:rPr>
+          <w:rFonts w:ascii="Times-Roman" w:hAnsi="Times-Roman" w:cs="Times-Roman"/>
+          <w:b/>
+          <w:sz w:val="24"/>
+          <w:szCs w:val="24"/>
+        </w:rPr>
+        <w:t>t</w:t>
+      </w:r>
+      <w:r>
+        <w:rPr>
+          <w:rFonts w:ascii="Times-Roman" w:hAnsi="Times-Roman" w:cs="Times-Roman"/>
+          <w:b/>
+          <w:sz w:val="24"/>
+          <w:szCs w:val="24"/>
+        </w:rPr>
+        <w:t xml:space="preserve">he relationship between Boroughs/Neighborhoods in NYC and the Airbnb housing price, review scores and availability for host houses. </w:t>
+      </w:r>
+      <w:commentRangeEnd w:id="0"/>
+      <w:r>
+        <w:rPr>
+          <w:rStyle w:val="CommentReference"/>
+          <w:b/>
+        </w:rPr>
+        <w:commentReference w:id="0"/>
+      </w:r>
+    </w:p>
+    <w:p>
+      <w:pPr>
+        <w:pStyle w:val="NormalWeb"/>
+        <w:spacing w:before="180" w:beforeAutospacing="0" w:after="180" w:afterAutospacing="0"/>
+        <w:rPr>
+          <w:rFonts w:ascii="&amp;quot" w:hAnsi="&amp;quot"/>
+          <w:color w:val="2D3B45"/>
+          <w:sz w:val="22"/>
+        </w:rPr>
+      </w:pPr>
+      <w:proofErr w:type="spellStart"/>
+      <w:r>
+        <w:rPr>
+          <w:rFonts w:ascii="Times-Roman" w:hAnsi="Times-Roman" w:cs="Times-Roman"/>
+          <w:sz w:val="22"/>
+        </w:rPr>
+        <w:t>Kwangmin</w:t>
+      </w:r>
+      <w:proofErr w:type="spellEnd"/>
+      <w:r>
+        <w:rPr>
+          <w:rFonts w:ascii="Times-Roman" w:hAnsi="Times-Roman" w:cs="Times-Roman"/>
+          <w:sz w:val="22"/>
+        </w:rPr>
+        <w:t xml:space="preserve"> Kim (kk3225), </w:t>
+      </w:r>
+      <w:proofErr w:type="spellStart"/>
+      <w:r>
+        <w:rPr>
+          <w:rFonts w:ascii="Times-Roman" w:hAnsi="Times-Roman" w:cs="Times-Roman"/>
+          <w:sz w:val="22"/>
+        </w:rPr>
+        <w:t>Leiyu</w:t>
+      </w:r>
+      <w:proofErr w:type="spellEnd"/>
+      <w:r>
+        <w:rPr>
+          <w:rFonts w:ascii="Times-Roman" w:hAnsi="Times-Roman" w:cs="Times-Roman"/>
+          <w:sz w:val="22"/>
+        </w:rPr>
+        <w:t xml:space="preserve"> Yue (ly2428), and Kathryn </w:t>
+      </w:r>
+      <w:proofErr w:type="spellStart"/>
+      <w:r>
+        <w:rPr>
+          <w:rFonts w:ascii="Times-Roman" w:hAnsi="Times-Roman" w:cs="Times-Roman"/>
+          <w:sz w:val="22"/>
+        </w:rPr>
+        <w:t>Addabbo</w:t>
+      </w:r>
+      <w:proofErr w:type="spellEnd"/>
+      <w:r>
+        <w:rPr>
+          <w:rFonts w:ascii="Times-Roman" w:hAnsi="Times-Roman" w:cs="Times-Roman"/>
+          <w:sz w:val="22"/>
+        </w:rPr>
+        <w:t xml:space="preserve"> (kma2162)</w:t>
       </w:r>
     </w:p>
     <w:p>
@@ -39,6 +132,150 @@
           <w:szCs w:val="24"/>
         </w:rPr>
       </w:pPr>
+      <w:r>
+        <w:rPr>
+          <w:rFonts w:ascii="Times-Roman" w:hAnsi="Times-Roman" w:cs="Times-Roman"/>
+          <w:sz w:val="24"/>
+          <w:szCs w:val="24"/>
+        </w:rPr>
+        <w:tab/>
+      </w:r>
+      <w:r>
+        <w:rPr>
+          <w:rFonts w:ascii="Times-Roman" w:hAnsi="Times-Roman" w:cs="Times-Roman"/>
+          <w:sz w:val="24"/>
+          <w:szCs w:val="24"/>
+        </w:rPr>
+        <w:t xml:space="preserve">Countless tourists and students visit to explore all the attractions NYC has to offer as one of the largest cities in the world. Being a dynamic environment, the overall population of the city fluctuates daily. To handle the influx of individuals, information on available housing is extremely important. One of the most well-known housing companies is Airbnb. </w:t>
+      </w:r>
+      <w:r>
+        <w:rPr>
+          <w:rFonts w:ascii="Times-Roman" w:hAnsi="Times-Roman" w:cs="Times-Roman"/>
+          <w:sz w:val="24"/>
+          <w:szCs w:val="24"/>
+        </w:rPr>
+        <w:t xml:space="preserve">Our goal is to </w:t>
+      </w:r>
+      <w:r>
+        <w:rPr>
+          <w:rFonts w:ascii="Times-Roman" w:hAnsi="Times-Roman" w:cs="Times-Roman"/>
+          <w:sz w:val="24"/>
+          <w:szCs w:val="24"/>
+        </w:rPr>
+        <w:t xml:space="preserve">analyze the </w:t>
+      </w:r>
+      <w:r>
+        <w:rPr>
+          <w:rFonts w:ascii="Times-Roman" w:hAnsi="Times-Roman" w:cs="Times-Roman"/>
+          <w:sz w:val="24"/>
+          <w:szCs w:val="24"/>
+        </w:rPr>
+        <w:t>Airbnb housing price,</w:t>
+      </w:r>
+      <w:r>
+        <w:rPr>
+          <w:rFonts w:ascii="Times-Roman" w:hAnsi="Times-Roman" w:cs="Times-Roman"/>
+          <w:sz w:val="24"/>
+          <w:szCs w:val="24"/>
+        </w:rPr>
+        <w:t xml:space="preserve"> quality</w:t>
+      </w:r>
+      <w:r>
+        <w:rPr>
+          <w:rFonts w:ascii="Times-Roman" w:hAnsi="Times-Roman" w:cs="Times-Roman"/>
+          <w:sz w:val="24"/>
+          <w:szCs w:val="24"/>
+        </w:rPr>
+        <w:t xml:space="preserve"> and availability</w:t>
+      </w:r>
+      <w:r>
+        <w:rPr>
+          <w:rFonts w:ascii="Times-Roman" w:hAnsi="Times-Roman" w:cs="Times-Roman"/>
+          <w:sz w:val="24"/>
+          <w:szCs w:val="24"/>
+        </w:rPr>
+        <w:t xml:space="preserve"> in</w:t>
+      </w:r>
+      <w:r>
+        <w:rPr>
+          <w:rFonts w:ascii="Times-Roman" w:hAnsi="Times-Roman" w:cs="Times-Roman"/>
+          <w:sz w:val="24"/>
+          <w:szCs w:val="24"/>
+        </w:rPr>
+        <w:t xml:space="preserve"> each of New York City’s</w:t>
+      </w:r>
+      <w:r>
+        <w:rPr>
+          <w:rFonts w:ascii="Times-Roman" w:hAnsi="Times-Roman" w:cs="Times-Roman"/>
+          <w:sz w:val="24"/>
+          <w:szCs w:val="24"/>
+        </w:rPr>
+        <w:t xml:space="preserve"> boroughs</w:t>
+      </w:r>
+      <w:r>
+        <w:rPr>
+          <w:rFonts w:ascii="Times-Roman" w:hAnsi="Times-Roman" w:cs="Times-Roman"/>
+          <w:sz w:val="24"/>
+          <w:szCs w:val="24"/>
+        </w:rPr>
+        <w:t xml:space="preserve"> and neighborhoods</w:t>
+      </w:r>
+      <w:r>
+        <w:rPr>
+          <w:rFonts w:ascii="Times-Roman" w:hAnsi="Times-Roman" w:cs="Times-Roman"/>
+          <w:sz w:val="24"/>
+          <w:szCs w:val="24"/>
+        </w:rPr>
+        <w:t xml:space="preserve">, using the company’s released dataset </w:t>
+      </w:r>
+      <w:r>
+        <w:rPr>
+          <w:rFonts w:ascii="Times-Roman" w:hAnsi="Times-Roman" w:cs="Times-Roman"/>
+          <w:sz w:val="24"/>
+          <w:szCs w:val="24"/>
+        </w:rPr>
+        <w:t>in</w:t>
+      </w:r>
+      <w:r>
+        <w:rPr>
+          <w:rFonts w:ascii="Times-Roman" w:hAnsi="Times-Roman" w:cs="Times-Roman"/>
+          <w:sz w:val="24"/>
+          <w:szCs w:val="24"/>
+        </w:rPr>
+        <w:t xml:space="preserve"> September 2017. </w:t>
+      </w:r>
+      <w:r>
+        <w:rPr>
+          <w:rFonts w:ascii="Times-Roman" w:hAnsi="Times-Roman" w:cs="Times-Roman"/>
+          <w:sz w:val="24"/>
+          <w:szCs w:val="24"/>
+        </w:rPr>
+        <w:t>Our intent is to</w:t>
+      </w:r>
+      <w:r>
+        <w:rPr>
+          <w:rFonts w:ascii="Times-Roman" w:hAnsi="Times-Roman" w:cs="Times-Roman"/>
+          <w:sz w:val="24"/>
+          <w:szCs w:val="24"/>
+        </w:rPr>
+        <w:t xml:space="preserve"> provide clear visualization and meaningful interpretation of the data for convenience of visitors and all </w:t>
+      </w:r>
+      <w:r>
+        <w:rPr>
+          <w:rFonts w:ascii="Times-Roman" w:hAnsi="Times-Roman" w:cs="Times-Roman"/>
+          <w:sz w:val="24"/>
+          <w:szCs w:val="24"/>
+        </w:rPr>
+        <w:t>interested in the service of Airbnb</w:t>
+      </w:r>
+      <w:r>
+        <w:rPr>
+          <w:rFonts w:ascii="Times-Roman" w:hAnsi="Times-Roman" w:cs="Times-Roman"/>
+          <w:sz w:val="24"/>
+          <w:szCs w:val="24"/>
+        </w:rPr>
+        <w:t xml:space="preserve">. </w:t>
+      </w:r>
     </w:p>
     <w:p>
       <w:pPr>
@@ -48,109 +285,17 @@
         <w:spacing w:after="0" w:line="240" w:lineRule="auto"/>
         <w:rPr>
           <w:rFonts w:ascii="Times-Roman" w:hAnsi="Times-Roman" w:cs="Times-Roman"/>
-        </w:rPr>
-      </w:pPr>
-      <w:r>
-        <w:rPr>
-          <w:rFonts w:ascii="Times-Roman" w:hAnsi="Times-Roman" w:cs="Times-Roman"/>
-          <w:sz w:val="24"/>
-          <w:szCs w:val="24"/>
-        </w:rPr>
-        <w:t xml:space="preserve">•The team members of the final project group </w:t>
-      </w:r>
-    </w:p>
-    <w:p>
-      <w:pPr>
-        <w:pStyle w:val="NormalWeb"/>
-        <w:spacing w:before="180" w:beforeAutospacing="0" w:after="180" w:afterAutospacing="0"/>
-        <w:rPr>
-          <w:rFonts w:ascii="&amp;quot" w:hAnsi="&amp;quot"/>
-          <w:color w:val="2D3B45"/>
-        </w:rPr>
-      </w:pPr>
-      <w:r>
-        <w:rPr>
-          <w:rFonts w:ascii="Times-Roman" w:hAnsi="Times-Roman" w:cs="Times-Roman"/>
+          <w:sz w:val="24"/>
+          <w:szCs w:val="24"/>
+        </w:rPr>
+      </w:pPr>
+      <w:r>
+        <w:rPr>
+          <w:rFonts w:ascii="Times-Roman" w:hAnsi="Times-Roman" w:cs="Times-Roman"/>
+          <w:sz w:val="24"/>
+          <w:szCs w:val="24"/>
         </w:rPr>
         <w:t xml:space="preserve"> </w:t>
-      </w:r>
-      <w:r>
-        <w:rPr>
-          <w:rFonts w:ascii="Times-Roman" w:hAnsi="Times-Roman" w:cs="Times-Roman"/>
-        </w:rPr>
-        <w:tab/>
-      </w:r>
-      <w:proofErr w:type="spellStart"/>
-      <w:r>
-        <w:rPr>
-          <w:rFonts w:ascii="Times-Roman" w:hAnsi="Times-Roman" w:cs="Times-Roman"/>
-        </w:rPr>
-        <w:t>Kwangmin</w:t>
-      </w:r>
-      <w:proofErr w:type="spellEnd"/>
-      <w:r>
-        <w:rPr>
-          <w:rFonts w:ascii="Times-Roman" w:hAnsi="Times-Roman" w:cs="Times-Roman"/>
-        </w:rPr>
-        <w:t xml:space="preserve"> Kim</w:t>
-      </w:r>
-      <w:r>
-        <w:rPr>
-          <w:rFonts w:ascii="Times-Roman" w:hAnsi="Times-Roman" w:cs="Times-Roman"/>
-        </w:rPr>
-        <w:t xml:space="preserve"> </w:t>
-      </w:r>
-      <w:r>
-        <w:rPr>
-          <w:rFonts w:ascii="Times-Roman" w:hAnsi="Times-Roman" w:cs="Times-Roman"/>
-        </w:rPr>
-        <w:t xml:space="preserve">(kk3225), </w:t>
-      </w:r>
-      <w:proofErr w:type="spellStart"/>
-      <w:r>
-        <w:rPr>
-          <w:rFonts w:ascii="Times-Roman" w:hAnsi="Times-Roman" w:cs="Times-Roman"/>
-        </w:rPr>
-        <w:t>Leiyu</w:t>
-      </w:r>
-      <w:proofErr w:type="spellEnd"/>
-      <w:r>
-        <w:rPr>
-          <w:rFonts w:ascii="Times-Roman" w:hAnsi="Times-Roman" w:cs="Times-Roman"/>
-        </w:rPr>
-        <w:t xml:space="preserve"> Yue</w:t>
-      </w:r>
-      <w:r>
-        <w:rPr>
-          <w:rFonts w:ascii="Times-Roman" w:hAnsi="Times-Roman" w:cs="Times-Roman"/>
-        </w:rPr>
-        <w:t xml:space="preserve"> </w:t>
-      </w:r>
-      <w:r>
-        <w:rPr>
-          <w:rFonts w:ascii="Times-Roman" w:hAnsi="Times-Roman" w:cs="Times-Roman"/>
-        </w:rPr>
-        <w:t xml:space="preserve">(ly2428), and Kathryn </w:t>
-      </w:r>
-      <w:proofErr w:type="spellStart"/>
-      <w:r>
-        <w:rPr>
-          <w:rFonts w:ascii="Times-Roman" w:hAnsi="Times-Roman" w:cs="Times-Roman"/>
-        </w:rPr>
-        <w:t>Addabbo</w:t>
-      </w:r>
-      <w:proofErr w:type="spellEnd"/>
-      <w:r>
-        <w:rPr>
-          <w:rFonts w:ascii="Times-Roman" w:hAnsi="Times-Roman" w:cs="Times-Roman"/>
-        </w:rPr>
-        <w:t xml:space="preserve"> </w:t>
-      </w:r>
-      <w:r>
-        <w:rPr>
-          <w:rFonts w:ascii="Times-Roman" w:hAnsi="Times-Roman" w:cs="Times-Roman"/>
-        </w:rPr>
-        <w:t>(kma2162)</w:t>
       </w:r>
     </w:p>
     <w:p>
@@ -165,231 +310,53 @@
           <w:szCs w:val="24"/>
         </w:rPr>
       </w:pPr>
-    </w:p>
-    <w:p>
-      <w:pPr>
-        <w:autoSpaceDE w:val="0"/>
-        <w:autoSpaceDN w:val="0"/>
-        <w:adjustRightInd w:val="0"/>
-        <w:spacing w:after="0" w:line="240" w:lineRule="auto"/>
-        <w:rPr>
-          <w:rFonts w:ascii="Times-Roman" w:hAnsi="Times-Roman" w:cs="Times-Roman"/>
-          <w:sz w:val="24"/>
-          <w:szCs w:val="24"/>
-        </w:rPr>
-      </w:pPr>
-      <w:r>
-        <w:rPr>
-          <w:rFonts w:ascii="Times-Roman" w:hAnsi="Times-Roman" w:cs="Times-Roman"/>
-          <w:sz w:val="24"/>
-          <w:szCs w:val="24"/>
-        </w:rPr>
-        <w:t xml:space="preserve">• The tentative project </w:t>
-      </w:r>
-      <w:r>
-        <w:rPr>
-          <w:rFonts w:ascii="Times-Roman" w:hAnsi="Times-Roman" w:cs="Times-Roman"/>
-          <w:sz w:val="24"/>
-          <w:szCs w:val="24"/>
-        </w:rPr>
-        <w:t>T</w:t>
-      </w:r>
-      <w:r>
-        <w:rPr>
-          <w:rFonts w:ascii="Times-Roman" w:hAnsi="Times-Roman" w:cs="Times-Roman"/>
-          <w:sz w:val="24"/>
-          <w:szCs w:val="24"/>
-        </w:rPr>
-        <w:t>itle</w:t>
-      </w:r>
-    </w:p>
-    <w:p>
-      <w:pPr>
-        <w:autoSpaceDE w:val="0"/>
-        <w:autoSpaceDN w:val="0"/>
-        <w:adjustRightInd w:val="0"/>
-        <w:spacing w:after="0" w:line="240" w:lineRule="auto"/>
-        <w:rPr>
-          <w:rFonts w:ascii="Times-Roman" w:hAnsi="Times-Roman" w:cs="Times-Roman"/>
-          <w:sz w:val="24"/>
-          <w:szCs w:val="24"/>
-        </w:rPr>
-      </w:pPr>
-    </w:p>
-    <w:p>
-      <w:pPr>
-        <w:autoSpaceDE w:val="0"/>
-        <w:autoSpaceDN w:val="0"/>
-        <w:adjustRightInd w:val="0"/>
-        <w:spacing w:after="0" w:line="240" w:lineRule="auto"/>
-        <w:ind w:firstLine="720"/>
-        <w:rPr>
-          <w:rFonts w:ascii="Times-Roman" w:hAnsi="Times-Roman" w:cs="Times-Roman"/>
-          <w:sz w:val="24"/>
-          <w:szCs w:val="24"/>
-        </w:rPr>
-      </w:pPr>
-      <w:r>
-        <w:rPr>
-          <w:rFonts w:ascii="Times-Roman" w:hAnsi="Times-Roman" w:cs="Times-Roman"/>
-          <w:sz w:val="24"/>
-          <w:szCs w:val="24"/>
-        </w:rPr>
-        <w:t xml:space="preserve">Analyze he relationship between Boroughs/Neighborhoods in NYC and the </w:t>
-      </w:r>
-      <w:proofErr w:type="spellStart"/>
-      <w:r>
-        <w:rPr>
-          <w:rFonts w:ascii="Times-Roman" w:hAnsi="Times-Roman" w:cs="Times-Roman"/>
-          <w:sz w:val="24"/>
-          <w:szCs w:val="24"/>
-        </w:rPr>
-        <w:t>Airbnb</w:t>
-      </w:r>
-      <w:proofErr w:type="spellEnd"/>
-      <w:r>
-        <w:rPr>
-          <w:rFonts w:ascii="Times-Roman" w:hAnsi="Times-Roman" w:cs="Times-Roman"/>
-          <w:sz w:val="24"/>
-          <w:szCs w:val="24"/>
-        </w:rPr>
-        <w:t xml:space="preserve"> housing price, review scores and availability for host houses. </w:t>
-      </w:r>
-    </w:p>
-    <w:p>
-      <w:pPr>
-        <w:autoSpaceDE w:val="0"/>
-        <w:autoSpaceDN w:val="0"/>
-        <w:adjustRightInd w:val="0"/>
-        <w:spacing w:after="0" w:line="240" w:lineRule="auto"/>
-        <w:rPr>
-          <w:rFonts w:ascii="Times-Roman" w:hAnsi="Times-Roman" w:cs="Times-Roman"/>
-          <w:sz w:val="24"/>
-          <w:szCs w:val="24"/>
-        </w:rPr>
-      </w:pPr>
-    </w:p>
-    <w:p>
-      <w:pPr>
-        <w:autoSpaceDE w:val="0"/>
-        <w:autoSpaceDN w:val="0"/>
-        <w:adjustRightInd w:val="0"/>
-        <w:spacing w:after="0" w:line="240" w:lineRule="auto"/>
-        <w:rPr>
-          <w:rFonts w:ascii="Times-Roman" w:hAnsi="Times-Roman" w:cs="Times-Roman"/>
-          <w:sz w:val="24"/>
-          <w:szCs w:val="24"/>
-        </w:rPr>
-      </w:pPr>
-      <w:r>
-        <w:rPr>
-          <w:rFonts w:ascii="Times-Roman" w:hAnsi="Times-Roman" w:cs="Times-Roman"/>
-          <w:sz w:val="24"/>
-          <w:szCs w:val="24"/>
-        </w:rPr>
-        <w:t xml:space="preserve">• Goal </w:t>
-      </w:r>
-    </w:p>
-    <w:p>
-      <w:pPr>
-        <w:autoSpaceDE w:val="0"/>
-        <w:autoSpaceDN w:val="0"/>
-        <w:adjustRightInd w:val="0"/>
-        <w:spacing w:after="0" w:line="240" w:lineRule="auto"/>
-        <w:rPr>
-          <w:rFonts w:ascii="Times-Roman" w:hAnsi="Times-Roman" w:cs="Times-Roman"/>
-          <w:sz w:val="24"/>
-          <w:szCs w:val="24"/>
-        </w:rPr>
-      </w:pPr>
-    </w:p>
-    <w:p>
-      <w:pPr>
-        <w:autoSpaceDE w:val="0"/>
-        <w:autoSpaceDN w:val="0"/>
-        <w:adjustRightInd w:val="0"/>
-        <w:spacing w:after="0" w:line="240" w:lineRule="auto"/>
-        <w:rPr>
-          <w:rFonts w:ascii="Times-Roman" w:hAnsi="Times-Roman" w:cs="Times-Roman"/>
-          <w:sz w:val="24"/>
-          <w:szCs w:val="24"/>
-        </w:rPr>
-      </w:pPr>
-      <w:r>
-        <w:rPr>
-          <w:rFonts w:ascii="Times-Roman" w:hAnsi="Times-Roman" w:cs="Times-Roman"/>
-          <w:sz w:val="24"/>
-          <w:szCs w:val="24"/>
-        </w:rPr>
-        <w:tab/>
-      </w:r>
-      <w:r>
-        <w:rPr>
-          <w:rFonts w:ascii="Times-Roman" w:hAnsi="Times-Roman" w:cs="Times-Roman"/>
-          <w:sz w:val="24"/>
-          <w:szCs w:val="24"/>
-        </w:rPr>
-        <w:t xml:space="preserve">Countless tourists and students visit to explore all the attractions NYC has to offer as one of the largest cities in the world. Being a dynamic environment, the overall population of the city fluctuates daily. To handle the influx of individuals, information on available housing is extremely important. One of the most well-known housing companies is </w:t>
-      </w:r>
-      <w:proofErr w:type="spellStart"/>
-      <w:r>
-        <w:rPr>
-          <w:rFonts w:ascii="Times-Roman" w:hAnsi="Times-Roman" w:cs="Times-Roman"/>
-          <w:sz w:val="24"/>
-          <w:szCs w:val="24"/>
-        </w:rPr>
-        <w:t>Airbnb</w:t>
-      </w:r>
-      <w:proofErr w:type="spellEnd"/>
-      <w:r>
-        <w:rPr>
-          <w:rFonts w:ascii="Times-Roman" w:hAnsi="Times-Roman" w:cs="Times-Roman"/>
-          <w:sz w:val="24"/>
-          <w:szCs w:val="24"/>
-        </w:rPr>
-        <w:t>.</w:t>
-      </w:r>
-      <w:r>
-        <w:rPr>
-          <w:rFonts w:ascii="Times-Roman" w:hAnsi="Times-Roman" w:cs="Times-Roman"/>
-          <w:sz w:val="24"/>
-          <w:szCs w:val="24"/>
-        </w:rPr>
-        <w:t xml:space="preserve"> </w:t>
-      </w:r>
-      <w:r>
-        <w:rPr>
-          <w:rFonts w:ascii="Times-Roman" w:hAnsi="Times-Roman" w:cs="Times-Roman"/>
-          <w:sz w:val="24"/>
-          <w:szCs w:val="24"/>
-        </w:rPr>
-        <w:t xml:space="preserve">Our goal is to </w:t>
-      </w:r>
-      <w:r>
-        <w:rPr>
-          <w:rFonts w:ascii="Times-Roman" w:hAnsi="Times-Roman" w:cs="Times-Roman"/>
-          <w:sz w:val="24"/>
-          <w:szCs w:val="24"/>
-        </w:rPr>
-        <w:t xml:space="preserve">analyze the </w:t>
-      </w:r>
-      <w:proofErr w:type="spellStart"/>
-      <w:r>
-        <w:rPr>
-          <w:rFonts w:ascii="Times-Roman" w:hAnsi="Times-Roman" w:cs="Times-Roman"/>
-          <w:sz w:val="24"/>
-          <w:szCs w:val="24"/>
-        </w:rPr>
-        <w:t>Airbnb</w:t>
-      </w:r>
-      <w:proofErr w:type="spellEnd"/>
-      <w:r>
-        <w:rPr>
-          <w:rFonts w:ascii="Times-Roman" w:hAnsi="Times-Roman" w:cs="Times-Roman"/>
-          <w:sz w:val="24"/>
-          <w:szCs w:val="24"/>
-        </w:rPr>
-        <w:t xml:space="preserve"> housing </w:t>
+      <w:r>
+        <w:rPr>
+          <w:rFonts w:ascii="Times-Roman" w:hAnsi="Times-Roman" w:cs="Times-Roman"/>
+          <w:sz w:val="24"/>
+          <w:szCs w:val="24"/>
+        </w:rPr>
+        <w:t>To complete this analysis, we will be utilizing Ai</w:t>
+      </w:r>
+      <w:r>
+        <w:rPr>
+          <w:rFonts w:ascii="Times-Roman" w:hAnsi="Times-Roman" w:cs="Times-Roman"/>
+          <w:sz w:val="24"/>
+          <w:szCs w:val="24"/>
+        </w:rPr>
+        <w:t>rbnb</w:t>
+      </w:r>
+      <w:r>
+        <w:rPr>
+          <w:rFonts w:ascii="Times-Roman" w:hAnsi="Times-Roman" w:cs="Times-Roman"/>
+          <w:sz w:val="24"/>
+          <w:szCs w:val="24"/>
+        </w:rPr>
+        <w:t>’s</w:t>
+      </w:r>
+      <w:r>
+        <w:rPr>
+          <w:rFonts w:ascii="Times-Roman" w:hAnsi="Times-Roman" w:cs="Times-Roman"/>
+          <w:sz w:val="24"/>
+          <w:szCs w:val="24"/>
+        </w:rPr>
+        <w:t xml:space="preserve"> data</w:t>
+      </w:r>
+      <w:r>
+        <w:rPr>
+          <w:rFonts w:ascii="Times-Roman" w:hAnsi="Times-Roman" w:cs="Times-Roman"/>
+          <w:sz w:val="24"/>
+          <w:szCs w:val="24"/>
+        </w:rPr>
+        <w:t>set</w:t>
+      </w:r>
+      <w:r>
+        <w:rPr>
+          <w:rFonts w:ascii="Times-Roman" w:hAnsi="Times-Roman" w:cs="Times-Roman"/>
+          <w:sz w:val="24"/>
+          <w:szCs w:val="24"/>
+        </w:rPr>
+        <w:t xml:space="preserve"> from Jeff Goldsmith’s </w:t>
       </w:r>
       <w:proofErr w:type="gramStart"/>
       <w:r>
@@ -398,216 +365,10 @@
           <w:sz w:val="24"/>
           <w:szCs w:val="24"/>
         </w:rPr>
-        <w:t>price ,</w:t>
+        <w:t>website :</w:t>
       </w:r>
       <w:proofErr w:type="gramEnd"/>
-      <w:r>
-        <w:rPr>
-          <w:rFonts w:ascii="Times-Roman" w:hAnsi="Times-Roman" w:cs="Times-Roman"/>
-          <w:sz w:val="24"/>
-          <w:szCs w:val="24"/>
-        </w:rPr>
-        <w:t xml:space="preserve"> quality</w:t>
-      </w:r>
-      <w:r>
-        <w:rPr>
-          <w:rFonts w:ascii="Times-Roman" w:hAnsi="Times-Roman" w:cs="Times-Roman"/>
-          <w:sz w:val="24"/>
-          <w:szCs w:val="24"/>
-        </w:rPr>
-        <w:t xml:space="preserve"> and availability</w:t>
-      </w:r>
-      <w:r>
-        <w:rPr>
-          <w:rFonts w:ascii="Times-Roman" w:hAnsi="Times-Roman" w:cs="Times-Roman"/>
-          <w:sz w:val="24"/>
-          <w:szCs w:val="24"/>
-        </w:rPr>
-        <w:t xml:space="preserve"> in</w:t>
-      </w:r>
-      <w:r>
-        <w:rPr>
-          <w:rFonts w:ascii="Times-Roman" w:hAnsi="Times-Roman" w:cs="Times-Roman"/>
-          <w:sz w:val="24"/>
-          <w:szCs w:val="24"/>
-        </w:rPr>
-        <w:t xml:space="preserve"> each of New York City’s </w:t>
-      </w:r>
-      <w:r>
-        <w:rPr>
-          <w:rFonts w:ascii="Times-Roman" w:hAnsi="Times-Roman" w:cs="Times-Roman"/>
-          <w:sz w:val="24"/>
-          <w:szCs w:val="24"/>
-        </w:rPr>
-        <w:t xml:space="preserve"> boroughs</w:t>
-      </w:r>
-      <w:r>
-        <w:rPr>
-          <w:rFonts w:ascii="Times-Roman" w:hAnsi="Times-Roman" w:cs="Times-Roman"/>
-          <w:sz w:val="24"/>
-          <w:szCs w:val="24"/>
-        </w:rPr>
-        <w:t xml:space="preserve"> and neighborhoods</w:t>
-      </w:r>
-      <w:r>
-        <w:rPr>
-          <w:rFonts w:ascii="Times-Roman" w:hAnsi="Times-Roman" w:cs="Times-Roman"/>
-          <w:sz w:val="24"/>
-          <w:szCs w:val="24"/>
-        </w:rPr>
-        <w:t xml:space="preserve">, using the company’s released dataset </w:t>
-      </w:r>
-      <w:r>
-        <w:rPr>
-          <w:rFonts w:ascii="Times-Roman" w:hAnsi="Times-Roman" w:cs="Times-Roman"/>
-          <w:sz w:val="24"/>
-          <w:szCs w:val="24"/>
-        </w:rPr>
-        <w:t>in</w:t>
-      </w:r>
-      <w:r>
-        <w:rPr>
-          <w:rFonts w:ascii="Times-Roman" w:hAnsi="Times-Roman" w:cs="Times-Roman"/>
-          <w:sz w:val="24"/>
-          <w:szCs w:val="24"/>
-        </w:rPr>
-        <w:t xml:space="preserve"> September 2017. </w:t>
-      </w:r>
-      <w:r>
-        <w:rPr>
-          <w:rFonts w:ascii="Times-Roman" w:hAnsi="Times-Roman" w:cs="Times-Roman"/>
-          <w:sz w:val="24"/>
-          <w:szCs w:val="24"/>
-        </w:rPr>
-        <w:t>Our intent is to</w:t>
-      </w:r>
-      <w:r>
-        <w:rPr>
-          <w:rFonts w:ascii="Times-Roman" w:hAnsi="Times-Roman" w:cs="Times-Roman"/>
-          <w:sz w:val="24"/>
-          <w:szCs w:val="24"/>
-        </w:rPr>
-        <w:t xml:space="preserve"> provide clear visualization and meaningful interpretation of the data for convenience of visitors and all </w:t>
-      </w:r>
-      <w:r>
-        <w:rPr>
-          <w:rFonts w:ascii="Times-Roman" w:hAnsi="Times-Roman" w:cs="Times-Roman"/>
-          <w:sz w:val="24"/>
-          <w:szCs w:val="24"/>
-        </w:rPr>
-        <w:t>interested in the service of Airbnb</w:t>
-      </w:r>
-      <w:r>
-        <w:rPr>
-          <w:rFonts w:ascii="Times-Roman" w:hAnsi="Times-Roman" w:cs="Times-Roman"/>
-          <w:sz w:val="24"/>
-          <w:szCs w:val="24"/>
-        </w:rPr>
-        <w:t xml:space="preserve">. </w:t>
-      </w:r>
-    </w:p>
-    <w:p>
-      <w:pPr>
-        <w:autoSpaceDE w:val="0"/>
-        <w:autoSpaceDN w:val="0"/>
-        <w:adjustRightInd w:val="0"/>
-        <w:spacing w:after="0" w:line="240" w:lineRule="auto"/>
-        <w:rPr>
-          <w:rFonts w:ascii="Times-Roman" w:hAnsi="Times-Roman" w:cs="Times-Roman"/>
-          <w:sz w:val="24"/>
-          <w:szCs w:val="24"/>
-        </w:rPr>
-      </w:pPr>
-      <w:r>
-        <w:rPr>
-          <w:rFonts w:ascii="Times-Roman" w:hAnsi="Times-Roman" w:cs="Times-Roman"/>
-          <w:sz w:val="24"/>
-          <w:szCs w:val="24"/>
-        </w:rPr>
-        <w:t xml:space="preserve"> </w:t>
-      </w:r>
-    </w:p>
-    <w:p>
-      <w:pPr>
-        <w:autoSpaceDE w:val="0"/>
-        <w:autoSpaceDN w:val="0"/>
-        <w:adjustRightInd w:val="0"/>
-        <w:spacing w:after="0" w:line="240" w:lineRule="auto"/>
-        <w:rPr>
-          <w:rFonts w:ascii="Times-Roman" w:hAnsi="Times-Roman" w:cs="Times-Roman"/>
-          <w:sz w:val="24"/>
-          <w:szCs w:val="24"/>
-        </w:rPr>
-      </w:pPr>
-      <w:r>
-        <w:rPr>
-          <w:rFonts w:ascii="Times-Roman" w:hAnsi="Times-Roman" w:cs="Times-Roman"/>
-          <w:sz w:val="24"/>
-          <w:szCs w:val="24"/>
-        </w:rPr>
-        <w:t>• The anticipated data sources</w:t>
-      </w:r>
-      <w:r>
-        <w:rPr>
-          <w:rFonts w:ascii="Times-Roman" w:hAnsi="Times-Roman" w:cs="Times-Roman"/>
-          <w:sz w:val="24"/>
-          <w:szCs w:val="24"/>
-        </w:rPr>
-        <w:t xml:space="preserve">: </w:t>
-      </w:r>
-    </w:p>
-    <w:p>
-      <w:pPr>
-        <w:autoSpaceDE w:val="0"/>
-        <w:autoSpaceDN w:val="0"/>
-        <w:adjustRightInd w:val="0"/>
-        <w:spacing w:after="0" w:line="240" w:lineRule="auto"/>
-        <w:rPr>
-          <w:rFonts w:ascii="Times-Roman" w:hAnsi="Times-Roman" w:cs="Times-Roman"/>
-          <w:sz w:val="24"/>
-          <w:szCs w:val="24"/>
-        </w:rPr>
-      </w:pPr>
-      <w:r>
-        <w:rPr>
-          <w:rFonts w:ascii="Times-Roman" w:hAnsi="Times-Roman" w:cs="Times-Roman"/>
-          <w:sz w:val="24"/>
-          <w:szCs w:val="24"/>
-        </w:rPr>
-        <w:t xml:space="preserve">   </w:t>
-      </w:r>
-    </w:p>
-    <w:p>
-      <w:pPr>
-        <w:autoSpaceDE w:val="0"/>
-        <w:autoSpaceDN w:val="0"/>
-        <w:adjustRightInd w:val="0"/>
-        <w:spacing w:after="0" w:line="240" w:lineRule="auto"/>
-        <w:rPr>
-          <w:rFonts w:ascii="Times-Roman" w:hAnsi="Times-Roman" w:cs="Times-Roman"/>
-          <w:sz w:val="24"/>
-          <w:szCs w:val="24"/>
-        </w:rPr>
-      </w:pPr>
-      <w:proofErr w:type="spellStart"/>
-      <w:r>
-        <w:rPr>
-          <w:rFonts w:ascii="Times-Roman" w:hAnsi="Times-Roman" w:cs="Times-Roman"/>
-          <w:sz w:val="24"/>
-          <w:szCs w:val="24"/>
-        </w:rPr>
-        <w:t>Airbnb</w:t>
-      </w:r>
-      <w:proofErr w:type="spellEnd"/>
-      <w:r>
-        <w:rPr>
-          <w:rFonts w:ascii="Times-Roman" w:hAnsi="Times-Roman" w:cs="Times-Roman"/>
-          <w:sz w:val="24"/>
-          <w:szCs w:val="24"/>
-        </w:rPr>
-        <w:t xml:space="preserve"> data from Jeff Goldsmith’s website :</w:t>
-      </w:r>
-      <w:hyperlink r:id="rId5" w:history="1">
+      <w:hyperlink r:id="rId8" w:history="1">
         <w:r>
           <w:rPr>
             <w:rStyle w:val="Hyperlink"/>
@@ -644,42 +405,14 @@
           <w:szCs w:val="24"/>
         </w:rPr>
       </w:pPr>
-      <w:bookmarkStart w:id="0" w:name="_GoBack"/>
-      <w:bookmarkEnd w:id="0"/>
-    </w:p>
-    <w:p>
-      <w:pPr>
-        <w:autoSpaceDE w:val="0"/>
-        <w:autoSpaceDN w:val="0"/>
-        <w:adjustRightInd w:val="0"/>
-        <w:spacing w:after="0" w:line="240" w:lineRule="auto"/>
-        <w:rPr>
-          <w:rFonts w:ascii="Times-Roman" w:hAnsi="Times-Roman" w:cs="Times-Roman"/>
-          <w:sz w:val="24"/>
-          <w:szCs w:val="24"/>
-        </w:rPr>
-      </w:pPr>
-      <w:r>
-        <w:rPr>
-          <w:rFonts w:ascii="Times-Roman" w:hAnsi="Times-Roman" w:cs="Times-Roman"/>
-          <w:sz w:val="24"/>
-          <w:szCs w:val="24"/>
-        </w:rPr>
-        <w:t>• The planned analyses/visualizations</w:t>
-      </w:r>
-    </w:p>
-    <w:p>
-      <w:pPr>
-        <w:autoSpaceDE w:val="0"/>
-        <w:autoSpaceDN w:val="0"/>
-        <w:adjustRightInd w:val="0"/>
-        <w:spacing w:after="0" w:line="240" w:lineRule="auto"/>
-        <w:rPr>
-          <w:rFonts w:ascii="Times-Roman" w:hAnsi="Times-Roman" w:cs="Times-Roman"/>
-          <w:sz w:val="24"/>
-          <w:szCs w:val="24"/>
-        </w:rPr>
-      </w:pPr>
+      <w:r>
+        <w:rPr>
+          <w:rFonts w:ascii="Times-Roman" w:hAnsi="Times-Roman" w:cs="Times-Roman"/>
+          <w:sz w:val="24"/>
+          <w:szCs w:val="24"/>
+        </w:rPr>
+        <w:t>Below are the planned analyses and visualization aids to be provided:</w:t>
+      </w:r>
     </w:p>
     <w:p>
       <w:pPr>
@@ -720,7 +453,15 @@
           <w:sz w:val="24"/>
           <w:szCs w:val="24"/>
         </w:rPr>
-        <w:t>(pruned tree model, boosting model,  rainforest model, bagging model) : Use scores, room type, price and availability as predictors to classify which borough does it belong to.</w:t>
+        <w:t xml:space="preserve"> </w:t>
+      </w:r>
+      <w:r>
+        <w:rPr>
+          <w:rFonts w:ascii="Times-Roman" w:hAnsi="Times-Roman" w:cs="Times-Roman"/>
+          <w:sz w:val="24"/>
+          <w:szCs w:val="24"/>
+        </w:rPr>
+        <w:t>(pruned tree model, boosting model, rainforest model, bagging model): Use scores, room type, price and availability as predictors to classify which borough does it belong to.</w:t>
       </w:r>
     </w:p>
     <w:p>
@@ -841,6 +582,7 @@
         </w:rPr>
       </w:pPr>
       <w:commentRangeStart w:id="3"/>
+      <w:commentRangeStart w:id="4"/>
       <w:r>
         <w:rPr>
           <w:rFonts w:ascii="Times-Roman" w:hAnsi="Times-Roman" w:cs="Times-Roman"/>
@@ -889,58 +631,107 @@
           <w:sz w:val="24"/>
           <w:szCs w:val="24"/>
         </w:rPr>
-        <w:t xml:space="preserve"> and price with </w:t>
-      </w:r>
-      <w:proofErr w:type="spellStart"/>
-      <w:r>
-        <w:rPr>
-          <w:rFonts w:ascii="Times-Roman" w:hAnsi="Times-Roman" w:cs="Times-Roman"/>
-          <w:sz w:val="24"/>
-          <w:szCs w:val="24"/>
-        </w:rPr>
-        <w:t>priedictors</w:t>
+        <w:t xml:space="preserve"> and price with predictors</w:t>
       </w:r>
       <w:commentRangeEnd w:id="3"/>
-      <w:proofErr w:type="spellEnd"/>
       <w:r>
         <w:rPr>
           <w:rStyle w:val="CommentReference"/>
         </w:rPr>
         <w:commentReference w:id="3"/>
       </w:r>
-    </w:p>
-    <w:p>
-      <w:pPr>
-        <w:rPr>
-          <w:rFonts w:ascii="Times-Roman" w:hAnsi="Times-Roman" w:cs="Times-Roman"/>
-          <w:sz w:val="24"/>
-          <w:szCs w:val="24"/>
-        </w:rPr>
-      </w:pPr>
-    </w:p>
-    <w:p>
-      <w:pPr>
-        <w:rPr>
-          <w:rFonts w:ascii="Times-Roman" w:hAnsi="Times-Roman" w:cs="Times-Roman"/>
-          <w:sz w:val="24"/>
-          <w:szCs w:val="24"/>
-        </w:rPr>
-      </w:pPr>
-      <w:r>
-        <w:rPr>
-          <w:rFonts w:ascii="Times-Roman" w:hAnsi="Times-Roman" w:cs="Times-Roman"/>
-          <w:sz w:val="24"/>
-          <w:szCs w:val="24"/>
-        </w:rPr>
-        <w:t>• The planned timeline</w:t>
-      </w:r>
-      <w:r>
-        <w:rPr>
-          <w:rFonts w:ascii="Times-Roman" w:hAnsi="Times-Roman" w:cs="Times-Roman"/>
-          <w:sz w:val="24"/>
-          <w:szCs w:val="24"/>
-        </w:rPr>
-        <w:t xml:space="preserve">: </w:t>
+      <w:commentRangeEnd w:id="4"/>
+      <w:r>
+        <w:rPr>
+          <w:rStyle w:val="CommentReference"/>
+        </w:rPr>
+        <w:commentReference w:id="4"/>
+      </w:r>
+      <w:r>
+        <w:rPr>
+          <w:rFonts w:ascii="Times-Roman" w:hAnsi="Times-Roman" w:cs="Times-Roman"/>
+          <w:sz w:val="24"/>
+          <w:szCs w:val="24"/>
+        </w:rPr>
+        <w:t>, evaluated with both natural and smoothing splines</w:t>
+      </w:r>
+    </w:p>
+    <w:p>
+      <w:pPr>
+        <w:pStyle w:val="ListParagraph"/>
+        <w:numPr>
+          <w:ilvl w:val="0"/>
+          <w:numId w:val="1"/>
+        </w:numPr>
+        <w:autoSpaceDE w:val="0"/>
+        <w:autoSpaceDN w:val="0"/>
+        <w:adjustRightInd w:val="0"/>
+        <w:spacing w:after="0" w:line="240" w:lineRule="auto"/>
+        <w:rPr>
+          <w:rFonts w:ascii="Times-Roman" w:hAnsi="Times-Roman" w:cs="Times-Roman"/>
+          <w:sz w:val="24"/>
+          <w:szCs w:val="24"/>
+        </w:rPr>
+      </w:pPr>
+      <w:r>
+        <w:rPr>
+          <w:rFonts w:ascii="Times-Roman" w:hAnsi="Times-Roman" w:cs="Times-Roman"/>
+          <w:sz w:val="24"/>
+          <w:szCs w:val="24"/>
+        </w:rPr>
+        <w:t xml:space="preserve">Graphs </w:t>
+      </w:r>
+      <w:r>
+        <w:rPr>
+          <w:rFonts w:ascii="Times-Roman" w:hAnsi="Times-Roman" w:cs="Times-Roman"/>
+          <w:sz w:val="24"/>
+          <w:szCs w:val="24"/>
+        </w:rPr>
+        <w:t>showing how MSE changes with each model, optimizing degrees of freedom and showing best line of fit of the overall data for each method</w:t>
+      </w:r>
+      <w:r>
+        <w:rPr>
+          <w:rFonts w:ascii="Times-Roman" w:hAnsi="Times-Roman" w:cs="Times-Roman"/>
+          <w:sz w:val="24"/>
+          <w:szCs w:val="24"/>
+        </w:rPr>
+        <w:t xml:space="preserve"> </w:t>
+      </w:r>
+    </w:p>
+    <w:p>
+      <w:pPr>
+        <w:rPr>
+          <w:rFonts w:ascii="Times-Roman" w:hAnsi="Times-Roman" w:cs="Times-Roman"/>
+          <w:sz w:val="24"/>
+          <w:szCs w:val="24"/>
+        </w:rPr>
+      </w:pPr>
+    </w:p>
+    <w:p>
+      <w:pPr>
+        <w:rPr>
+          <w:rFonts w:ascii="Times-Roman" w:hAnsi="Times-Roman" w:cs="Times-Roman"/>
+          <w:sz w:val="24"/>
+          <w:szCs w:val="24"/>
+        </w:rPr>
+      </w:pPr>
+      <w:r>
+        <w:rPr>
+          <w:rFonts w:ascii="Times-Roman" w:hAnsi="Times-Roman" w:cs="Times-Roman"/>
+          <w:sz w:val="24"/>
+          <w:szCs w:val="24"/>
+        </w:rPr>
+        <w:t>Estimated Time</w:t>
+      </w:r>
+      <w:bookmarkStart w:id="5" w:name="_GoBack"/>
+      <w:bookmarkEnd w:id="5"/>
+      <w:r>
+        <w:rPr>
+          <w:rFonts w:ascii="Times-Roman" w:hAnsi="Times-Roman" w:cs="Times-Roman"/>
+          <w:sz w:val="24"/>
+          <w:szCs w:val="24"/>
+        </w:rPr>
+        <w:t>line:</w:t>
       </w:r>
     </w:p>
     <w:p>
@@ -1022,8 +813,19 @@
         <w:rPr>
           <w:rFonts w:ascii="Times-Roman" w:hAnsi="Times-Roman"/>
         </w:rPr>
-        <w:lastRenderedPageBreak/>
-        <w:t xml:space="preserve">Write Up:  05/04/2018 </w:t>
+        <w:t>Write Up:  05/0</w:t>
+      </w:r>
+      <w:r>
+        <w:rPr>
+          <w:rFonts w:ascii="Times-Roman" w:hAnsi="Times-Roman"/>
+        </w:rPr>
+        <w:t>1</w:t>
+      </w:r>
+      <w:r>
+        <w:rPr>
+          <w:rFonts w:ascii="Times-Roman" w:hAnsi="Times-Roman"/>
+        </w:rPr>
+        <w:t xml:space="preserve">/2018 </w:t>
       </w:r>
       <w:r>
         <w:rPr>
@@ -1043,7 +845,23 @@
 </file>
 
 <file path=word/comments.xml><?xml version="1.0" encoding="utf-8"?>
-<w:comments xmlns:wpc="http://schemas.microsoft.com/office/word/2010/wordprocessingCanvas" xmlns:mo="http://schemas.microsoft.com/office/mac/office/2008/main" xmlns:mc="http://schemas.openxmlformats.org/markup-compatibility/2006" xmlns:mv="urn:schemas-microsoft-com:mac:vml" xmlns:o="urn:schemas-microsoft-com:office:office" xmlns:r="http://schemas.openxmlformats.org/officeDocument/2006/relationships" xmlns:m="http://schemas.openxmlformats.org/officeDocument/2006/math" xmlns:v="urn:schemas-microsoft-com:vml" xmlns:wp14="http://schemas.microsoft.com/office/word/2010/wordprocessingDrawing" xmlns:wp="http://schemas.openxmlformats.org/drawingml/2006/wordprocessingDrawing" xmlns:w10="urn:schemas-microsoft-com:office:word" xmlns:w="http://schemas.openxmlformats.org/wordprocessingml/2006/main" xmlns:w14="http://schemas.microsoft.com/office/word/2010/wordml" xmlns:w15="http://schemas.microsoft.com/office/word/2012/wordml" xmlns:wpg="http://schemas.microsoft.com/office/word/2010/wordprocessingGroup" xmlns:wpi="http://schemas.microsoft.com/office/word/2010/wordprocessingInk" xmlns:wne="http://schemas.microsoft.com/office/word/2006/wordml" xmlns:wps="http://schemas.microsoft.com/office/word/2010/wordprocessingShape" mc:Ignorable="w14 w15 wp14">
+<w:comments xmlns:wpc="http://schemas.microsoft.com/office/word/2010/wordprocessingCanvas" xmlns:cx="http://schemas.microsoft.com/office/drawing/2014/chartex" xmlns:cx1="http://schemas.microsoft.com/office/drawing/2015/9/8/chartex" xmlns:cx2="http://schemas.microsoft.com/office/drawing/2015/10/21/chartex" xmlns:cx3="http://schemas.microsoft.com/office/drawing/2016/5/9/chartex" xmlns:cx4="http://schemas.microsoft.com/office/drawing/2016/5/10/chartex" xmlns:cx5="http://schemas.microsoft.com/office/drawing/2016/5/11/chartex" xmlns:cx6="http://schemas.microsoft.com/office/drawing/2016/5/12/chartex" xmlns:cx7="http://schemas.microsoft.com/office/drawing/2016/5/13/chartex" xmlns:cx8="http://schemas.microsoft.com/office/drawing/2016/5/14/chartex" xmlns:mc="http://schemas.openxmlformats.org/markup-compatibility/2006" xmlns:aink="http://schemas.microsoft.com/office/drawing/2016/ink" xmlns:am3d="http://schemas.microsoft.com/office/drawing/2017/model3d" xmlns:o="urn:schemas-microsoft-com:office:office" xmlns:r="http://schemas.openxmlformats.org/officeDocument/2006/relationships" xmlns:m="http://schemas.openxmlformats.org/officeDocument/2006/math" xmlns:v="urn:schemas-microsoft-com:vml" xmlns:wp14="http://schemas.microsoft.com/office/word/2010/wordprocessingDrawing" xmlns:wp="http://schemas.openxmlformats.org/drawingml/2006/wordprocessingDrawing" xmlns:w10="urn:schemas-microsoft-com:office:word" xmlns:w="http://schemas.openxmlformats.org/wordprocessingml/2006/main" xmlns:w14="http://schemas.microsoft.com/office/word/2010/wordml" xmlns:w15="http://schemas.microsoft.com/office/word/2012/wordml" xmlns:w16cid="http://schemas.microsoft.com/office/word/2016/wordml/cid" xmlns:w16se="http://schemas.microsoft.com/office/word/2015/wordml/symex" xmlns:wpg="http://schemas.microsoft.com/office/word/2010/wordprocessingGroup" xmlns:wpi="http://schemas.microsoft.com/office/word/2010/wordprocessingInk" xmlns:wne="http://schemas.microsoft.com/office/word/2006/wordml" xmlns:wps="http://schemas.microsoft.com/office/word/2010/wordprocessingShape" mc:Ignorable="w14 w15 w16se w16cid wp14">
+  <w:comment w:id="0" w:author="Kathryn" w:date="2018-04-20T11:16:00Z" w:initials="K">
+    <w:p>
+      <w:pPr>
+        <w:pStyle w:val="CommentText"/>
+      </w:pPr>
+      <w:r>
+        <w:rPr>
+          <w:rStyle w:val="CommentReference"/>
+        </w:rPr>
+        <w:annotationRef/>
+      </w:r>
+      <w:r>
+        <w:t xml:space="preserve">I think this title is too long, titles should be brief and to the point. </w:t>
+      </w:r>
+    </w:p>
+  </w:comment>
   <w:comment w:id="1" w:author="austinyly@gmail.com" w:date="2018-04-20T01:05:00Z" w:initials="a">
     <w:p>
       <w:pPr>
@@ -1091,15 +909,23 @@
         <w:annotationRef/>
       </w:r>
       <w:r>
-        <w:t xml:space="preserve">isn’t our main </w:t>
-      </w:r>
-      <w:proofErr w:type="gramStart"/>
-      <w:r>
-        <w:t>variable  borough</w:t>
-      </w:r>
-      <w:proofErr w:type="gramEnd"/>
-      <w:r>
-        <w:t>/neighborhood? If we do this, we just changed our main variable. But we can do this, if we have time. I think It is not wrong to do more.</w:t>
+        <w:t>isn’t our main variable borough/neighborhood? If we do this, we just changed our main variable. But we can do this, if we have time. I think It is not wrong to do more.</w:t>
+      </w:r>
+    </w:p>
+  </w:comment>
+  <w:comment w:id="4" w:author="Kathryn" w:date="2018-04-20T11:17:00Z" w:initials="K">
+    <w:p>
+      <w:pPr>
+        <w:pStyle w:val="CommentText"/>
+      </w:pPr>
+      <w:r>
+        <w:rPr>
+          <w:rStyle w:val="CommentReference"/>
+        </w:rPr>
+        <w:annotationRef/>
+      </w:r>
+      <w:r>
+        <w:t xml:space="preserve">Our main variable should be just one, as the two are correlated. </w:t>
       </w:r>
     </w:p>
   </w:comment>
@@ -1107,16 +933,28 @@
 </file>
 
 <file path=word/commentsExtended.xml><?xml version="1.0" encoding="utf-8"?>
-<w15:commentsEx xmlns:wpc="http://schemas.microsoft.com/office/word/2010/wordprocessingCanvas" xmlns:mo="http://schemas.microsoft.com/office/mac/office/2008/main" xmlns:mc="http://schemas.openxmlformats.org/markup-compatibility/2006" xmlns:mv="urn:schemas-microsoft-com:mac:vml" xmlns:o="urn:schemas-microsoft-com:office:office" xmlns:r="http://schemas.openxmlformats.org/officeDocument/2006/relationships" xmlns:m="http://schemas.openxmlformats.org/officeDocument/2006/math" xmlns:v="urn:schemas-microsoft-com:vml" xmlns:wp14="http://schemas.microsoft.com/office/word/2010/wordprocessingDrawing" xmlns:wp="http://schemas.openxmlformats.org/drawingml/2006/wordprocessingDrawing" xmlns:w10="urn:schemas-microsoft-com:office:word" xmlns:w="http://schemas.openxmlformats.org/wordprocessingml/2006/main" xmlns:w14="http://schemas.microsoft.com/office/word/2010/wordml" xmlns:w15="http://schemas.microsoft.com/office/word/2012/wordml" xmlns:wpg="http://schemas.microsoft.com/office/word/2010/wordprocessingGroup" xmlns:wpi="http://schemas.microsoft.com/office/word/2010/wordprocessingInk" xmlns:wne="http://schemas.microsoft.com/office/word/2006/wordml" xmlns:wps="http://schemas.microsoft.com/office/word/2010/wordprocessingShape" mc:Ignorable="w14 w15 wp14">
+<w15:commentsEx xmlns:wpc="http://schemas.microsoft.com/office/word/2010/wordprocessingCanvas" xmlns:cx="http://schemas.microsoft.com/office/drawing/2014/chartex" xmlns:cx1="http://schemas.microsoft.com/office/drawing/2015/9/8/chartex" xmlns:cx2="http://schemas.microsoft.com/office/drawing/2015/10/21/chartex" xmlns:cx3="http://schemas.microsoft.com/office/drawing/2016/5/9/chartex" xmlns:cx4="http://schemas.microsoft.com/office/drawing/2016/5/10/chartex" xmlns:cx5="http://schemas.microsoft.com/office/drawing/2016/5/11/chartex" xmlns:cx6="http://schemas.microsoft.com/office/drawing/2016/5/12/chartex" xmlns:cx7="http://schemas.microsoft.com/office/drawing/2016/5/13/chartex" xmlns:cx8="http://schemas.microsoft.com/office/drawing/2016/5/14/chartex" xmlns:mc="http://schemas.openxmlformats.org/markup-compatibility/2006" xmlns:aink="http://schemas.microsoft.com/office/drawing/2016/ink" xmlns:am3d="http://schemas.microsoft.com/office/drawing/2017/model3d" xmlns:o="urn:schemas-microsoft-com:office:office" xmlns:r="http://schemas.openxmlformats.org/officeDocument/2006/relationships" xmlns:m="http://schemas.openxmlformats.org/officeDocument/2006/math" xmlns:v="urn:schemas-microsoft-com:vml" xmlns:wp14="http://schemas.microsoft.com/office/word/2010/wordprocessingDrawing" xmlns:wp="http://schemas.openxmlformats.org/drawingml/2006/wordprocessingDrawing" xmlns:w10="urn:schemas-microsoft-com:office:word" xmlns:w="http://schemas.openxmlformats.org/wordprocessingml/2006/main" xmlns:w14="http://schemas.microsoft.com/office/word/2010/wordml" xmlns:w15="http://schemas.microsoft.com/office/word/2012/wordml" xmlns:w16cid="http://schemas.microsoft.com/office/word/2016/wordml/cid" xmlns:w16se="http://schemas.microsoft.com/office/word/2015/wordml/symex" xmlns:wpg="http://schemas.microsoft.com/office/word/2010/wordprocessingGroup" xmlns:wpi="http://schemas.microsoft.com/office/word/2010/wordprocessingInk" xmlns:wne="http://schemas.microsoft.com/office/word/2006/wordml" xmlns:wps="http://schemas.microsoft.com/office/word/2010/wordprocessingShape" mc:Ignorable="w14 w15 w16se w16cid wp14">
+  <w15:commentEx w15:paraId="0BFE60CA" w15:done="0"/>
   <w15:commentEx w15:paraId="7E221A7C" w15:done="0"/>
   <w15:commentEx w15:paraId="2A03FBC7" w15:done="0"/>
   <w15:commentEx w15:paraId="309900AE" w15:done="0"/>
+  <w15:commentEx w15:paraId="32A63C6C" w15:paraIdParent="309900AE" w15:done="0"/>
 </w15:commentsEx>
 </file>
 
+<file path=word/commentsIds.xml><?xml version="1.0" encoding="utf-8"?>
+<w16cid:commentsIds xmlns:wpc="http://schemas.microsoft.com/office/word/2010/wordprocessingCanvas" xmlns:cx="http://schemas.microsoft.com/office/drawing/2014/chartex" xmlns:cx1="http://schemas.microsoft.com/office/drawing/2015/9/8/chartex" xmlns:cx2="http://schemas.microsoft.com/office/drawing/2015/10/21/chartex" xmlns:cx3="http://schemas.microsoft.com/office/drawing/2016/5/9/chartex" xmlns:cx4="http://schemas.microsoft.com/office/drawing/2016/5/10/chartex" xmlns:cx5="http://schemas.microsoft.com/office/drawing/2016/5/11/chartex" xmlns:cx6="http://schemas.microsoft.com/office/drawing/2016/5/12/chartex" xmlns:cx7="http://schemas.microsoft.com/office/drawing/2016/5/13/chartex" xmlns:cx8="http://schemas.microsoft.com/office/drawing/2016/5/14/chartex" xmlns:mc="http://schemas.openxmlformats.org/markup-compatibility/2006" xmlns:aink="http://schemas.microsoft.com/office/drawing/2016/ink" xmlns:am3d="http://schemas.microsoft.com/office/drawing/2017/model3d" xmlns:o="urn:schemas-microsoft-com:office:office" xmlns:r="http://schemas.openxmlformats.org/officeDocument/2006/relationships" xmlns:m="http://schemas.openxmlformats.org/officeDocument/2006/math" xmlns:v="urn:schemas-microsoft-com:vml" xmlns:wp14="http://schemas.microsoft.com/office/word/2010/wordprocessingDrawing" xmlns:wp="http://schemas.openxmlformats.org/drawingml/2006/wordprocessingDrawing" xmlns:w10="urn:schemas-microsoft-com:office:word" xmlns:w="http://schemas.openxmlformats.org/wordprocessingml/2006/main" xmlns:w14="http://schemas.microsoft.com/office/word/2010/wordml" xmlns:w15="http://schemas.microsoft.com/office/word/2012/wordml" xmlns:w16cid="http://schemas.microsoft.com/office/word/2016/wordml/cid" xmlns:w16se="http://schemas.microsoft.com/office/word/2015/wordml/symex" xmlns:wpg="http://schemas.microsoft.com/office/word/2010/wordprocessingGroup" xmlns:wpi="http://schemas.microsoft.com/office/word/2010/wordprocessingInk" xmlns:wne="http://schemas.microsoft.com/office/word/2006/wordml" xmlns:wps="http://schemas.microsoft.com/office/word/2010/wordprocessingShape" mc:Ignorable="w14 w15 w16se w16cid wp14">
+  <w16cid:commentId w16cid:paraId="0BFE60CA" w16cid:durableId="1E844A9E"/>
+  <w16cid:commentId w16cid:paraId="7E221A7C" w16cid:durableId="1E8447C5"/>
+  <w16cid:commentId w16cid:paraId="2A03FBC7" w16cid:durableId="1E8447C6"/>
+  <w16cid:commentId w16cid:paraId="309900AE" w16cid:durableId="1E8447C7"/>
+  <w16cid:commentId w16cid:paraId="32A63C6C" w16cid:durableId="1E844AC3"/>
+</w16cid:commentsIds>
+</file>
+
 <file path=word/numbering.xml><?xml version="1.0" encoding="utf-8"?>
-<w:numbering xmlns:wpc="http://schemas.microsoft.com/office/word/2010/wordprocessingCanvas" xmlns:mo="http://schemas.microsoft.com/office/mac/office/2008/main" xmlns:mc="http://schemas.openxmlformats.org/markup-compatibility/2006" xmlns:mv="urn:schemas-microsoft-com:mac:vml" xmlns:o="urn:schemas-microsoft-com:office:office" xmlns:r="http://schemas.openxmlformats.org/officeDocument/2006/relationships" xmlns:m="http://schemas.openxmlformats.org/officeDocument/2006/math" xmlns:v="urn:schemas-microsoft-com:vml" xmlns:wp14="http://schemas.microsoft.com/office/word/2010/wordprocessingDrawing" xmlns:wp="http://schemas.openxmlformats.org/drawingml/2006/wordprocessingDrawing" xmlns:w10="urn:schemas-microsoft-com:office:word" xmlns:w="http://schemas.openxmlformats.org/wordprocessingml/2006/main" xmlns:w14="http://schemas.microsoft.com/office/word/2010/wordml" xmlns:w15="http://schemas.microsoft.com/office/word/2012/wordml" xmlns:wpg="http://schemas.microsoft.com/office/word/2010/wordprocessingGroup" xmlns:wpi="http://schemas.microsoft.com/office/word/2010/wordprocessingInk" xmlns:wne="http://schemas.microsoft.com/office/word/2006/wordml" xmlns:wps="http://schemas.microsoft.com/office/word/2010/wordprocessingShape" mc:Ignorable="w14 w15 wp14">
-  <w:abstractNum w:abstractNumId="0">
+<w:numbering xmlns:wpc="http://schemas.microsoft.com/office/word/2010/wordprocessingCanvas" xmlns:cx="http://schemas.microsoft.com/office/drawing/2014/chartex" xmlns:cx1="http://schemas.microsoft.com/office/drawing/2015/9/8/chartex" xmlns:cx2="http://schemas.microsoft.com/office/drawing/2015/10/21/chartex" xmlns:cx3="http://schemas.microsoft.com/office/drawing/2016/5/9/chartex" xmlns:cx4="http://schemas.microsoft.com/office/drawing/2016/5/10/chartex" xmlns:cx5="http://schemas.microsoft.com/office/drawing/2016/5/11/chartex" xmlns:cx6="http://schemas.microsoft.com/office/drawing/2016/5/12/chartex" xmlns:cx7="http://schemas.microsoft.com/office/drawing/2016/5/13/chartex" xmlns:cx8="http://schemas.microsoft.com/office/drawing/2016/5/14/chartex" xmlns:mc="http://schemas.openxmlformats.org/markup-compatibility/2006" xmlns:aink="http://schemas.microsoft.com/office/drawing/2016/ink" xmlns:am3d="http://schemas.microsoft.com/office/drawing/2017/model3d" xmlns:o="urn:schemas-microsoft-com:office:office" xmlns:r="http://schemas.openxmlformats.org/officeDocument/2006/relationships" xmlns:m="http://schemas.openxmlformats.org/officeDocument/2006/math" xmlns:v="urn:schemas-microsoft-com:vml" xmlns:wp14="http://schemas.microsoft.com/office/word/2010/wordprocessingDrawing" xmlns:wp="http://schemas.openxmlformats.org/drawingml/2006/wordprocessingDrawing" xmlns:w10="urn:schemas-microsoft-com:office:word" xmlns:w="http://schemas.openxmlformats.org/wordprocessingml/2006/main" xmlns:w14="http://schemas.microsoft.com/office/word/2010/wordml" xmlns:w15="http://schemas.microsoft.com/office/word/2012/wordml" xmlns:w16cid="http://schemas.microsoft.com/office/word/2016/wordml/cid" xmlns:w16se="http://schemas.microsoft.com/office/word/2015/wordml/symex" xmlns:wpg="http://schemas.microsoft.com/office/word/2010/wordprocessingGroup" xmlns:wpi="http://schemas.microsoft.com/office/word/2010/wordprocessingInk" xmlns:wne="http://schemas.microsoft.com/office/word/2006/wordml" xmlns:wps="http://schemas.microsoft.com/office/word/2010/wordprocessingShape" mc:Ignorable="w14 w15 w16se w16cid wp14">
+  <w:abstractNum w:abstractNumId="0" w15:restartNumberingAfterBreak="0">
     <w:nsid w:val="03C137FA"/>
     <w:multiLevelType w:val="hybridMultilevel"/>
     <w:tmpl w:val="4994098C"/>
@@ -1212,7 +1050,10 @@
 </file>
 
 <file path=word/people.xml><?xml version="1.0" encoding="utf-8"?>
-<w15:people xmlns:wpc="http://schemas.microsoft.com/office/word/2010/wordprocessingCanvas" xmlns:mo="http://schemas.microsoft.com/office/mac/office/2008/main" xmlns:mc="http://schemas.openxmlformats.org/markup-compatibility/2006" xmlns:mv="urn:schemas-microsoft-com:mac:vml" xmlns:o="urn:schemas-microsoft-com:office:office" xmlns:r="http://schemas.openxmlformats.org/officeDocument/2006/relationships" xmlns:m="http://schemas.openxmlformats.org/officeDocument/2006/math" xmlns:v="urn:schemas-microsoft-com:vml" xmlns:wp14="http://schemas.microsoft.com/office/word/2010/wordprocessingDrawing" xmlns:wp="http://schemas.openxmlformats.org/drawingml/2006/wordprocessingDrawing" xmlns:w10="urn:schemas-microsoft-com:office:word" xmlns:w="http://schemas.openxmlformats.org/wordprocessingml/2006/main" xmlns:w14="http://schemas.microsoft.com/office/word/2010/wordml" xmlns:w15="http://schemas.microsoft.com/office/word/2012/wordml" xmlns:wpg="http://schemas.microsoft.com/office/word/2010/wordprocessingGroup" xmlns:wpi="http://schemas.microsoft.com/office/word/2010/wordprocessingInk" xmlns:wne="http://schemas.microsoft.com/office/word/2006/wordml" xmlns:wps="http://schemas.microsoft.com/office/word/2010/wordprocessingShape" mc:Ignorable="w14 w15 wp14">
+<w15:people xmlns:wpc="http://schemas.microsoft.com/office/word/2010/wordprocessingCanvas" xmlns:cx="http://schemas.microsoft.com/office/drawing/2014/chartex" xmlns:cx1="http://schemas.microsoft.com/office/drawing/2015/9/8/chartex" xmlns:cx2="http://schemas.microsoft.com/office/drawing/2015/10/21/chartex" xmlns:cx3="http://schemas.microsoft.com/office/drawing/2016/5/9/chartex" xmlns:cx4="http://schemas.microsoft.com/office/drawing/2016/5/10/chartex" xmlns:cx5="http://schemas.microsoft.com/office/drawing/2016/5/11/chartex" xmlns:cx6="http://schemas.microsoft.com/office/drawing/2016/5/12/chartex" xmlns:cx7="http://schemas.microsoft.com/office/drawing/2016/5/13/chartex" xmlns:cx8="http://schemas.microsoft.com/office/drawing/2016/5/14/chartex" xmlns:mc="http://schemas.openxmlformats.org/markup-compatibility/2006" xmlns:aink="http://schemas.microsoft.com/office/drawing/2016/ink" xmlns:am3d="http://schemas.microsoft.com/office/drawing/2017/model3d" xmlns:o="urn:schemas-microsoft-com:office:office" xmlns:r="http://schemas.openxmlformats.org/officeDocument/2006/relationships" xmlns:m="http://schemas.openxmlformats.org/officeDocument/2006/math" xmlns:v="urn:schemas-microsoft-com:vml" xmlns:wp14="http://schemas.microsoft.com/office/word/2010/wordprocessingDrawing" xmlns:wp="http://schemas.openxmlformats.org/drawingml/2006/wordprocessingDrawing" xmlns:w10="urn:schemas-microsoft-com:office:word" xmlns:w="http://schemas.openxmlformats.org/wordprocessingml/2006/main" xmlns:w14="http://schemas.microsoft.com/office/word/2010/wordml" xmlns:w15="http://schemas.microsoft.com/office/word/2012/wordml" xmlns:w16cid="http://schemas.microsoft.com/office/word/2016/wordml/cid" xmlns:w16se="http://schemas.microsoft.com/office/word/2015/wordml/symex" xmlns:wpg="http://schemas.microsoft.com/office/word/2010/wordprocessingGroup" xmlns:wpi="http://schemas.microsoft.com/office/word/2010/wordprocessingInk" xmlns:wne="http://schemas.microsoft.com/office/word/2006/wordml" xmlns:wps="http://schemas.microsoft.com/office/word/2010/wordprocessingShape" mc:Ignorable="w14 w15 w16se w16cid wp14">
+  <w15:person w15:author="Kathryn">
+    <w15:presenceInfo w15:providerId="None" w15:userId="Kathryn"/>
+  </w15:person>
   <w15:person w15:author="austinyly@gmail.com">
     <w15:presenceInfo w15:providerId="Windows Live" w15:userId="81146fb3cc28705a"/>
   </w15:person>
@@ -1220,7 +1061,7 @@
 </file>
 
 <file path=word/styles.xml><?xml version="1.0" encoding="utf-8"?>
-<w:styles xmlns:mc="http://schemas.openxmlformats.org/markup-compatibility/2006" xmlns:r="http://schemas.openxmlformats.org/officeDocument/2006/relationships" xmlns:w="http://schemas.openxmlformats.org/wordprocessingml/2006/main" xmlns:w14="http://schemas.microsoft.com/office/word/2010/wordml" xmlns:w15="http://schemas.microsoft.com/office/word/2012/wordml" mc:Ignorable="w14 w15">
+<w:styles xmlns:mc="http://schemas.openxmlformats.org/markup-compatibility/2006" xmlns:r="http://schemas.openxmlformats.org/officeDocument/2006/relationships" xmlns:w="http://schemas.openxmlformats.org/wordprocessingml/2006/main" xmlns:w14="http://schemas.microsoft.com/office/word/2010/wordml" xmlns:w15="http://schemas.microsoft.com/office/word/2012/wordml" xmlns:w16cid="http://schemas.microsoft.com/office/word/2016/wordml/cid" xmlns:w16se="http://schemas.microsoft.com/office/word/2015/wordml/symex" mc:Ignorable="w14 w15 w16se w16cid">
   <w:docDefaults>
     <w:rPrDefault>
       <w:rPr>
@@ -1236,7 +1077,7 @@
       </w:pPr>
     </w:pPrDefault>
   </w:docDefaults>
-  <w:latentStyles w:defLockedState="0" w:defUIPriority="99" w:defSemiHidden="0" w:defUnhideWhenUsed="0" w:defQFormat="0" w:count="380">
+  <w:latentStyles w:defLockedState="0" w:defUIPriority="99" w:defSemiHidden="0" w:defUnhideWhenUsed="0" w:defQFormat="0" w:count="375">
     <w:lsdException w:name="Normal" w:uiPriority="0" w:qFormat="1"/>
     <w:lsdException w:name="heading 1" w:uiPriority="9" w:qFormat="1"/>
     <w:lsdException w:name="heading 2" w:semiHidden="1" w:uiPriority="9" w:unhideWhenUsed="1" w:qFormat="1"/>

</xml_diff>